<commit_message>
adding cscope and limitation to chapter 1
</commit_message>
<xml_diff>
--- a/Capstrone Project.docx
+++ b/Capstrone Project.docx
@@ -2,6 +2,7 @@
 <file path=word/document.xml><?xml version="1.0" encoding="utf-8"?>
 <w:document xmlns:wpc="http://schemas.microsoft.com/office/word/2010/wordprocessingCanvas" xmlns:cx="http://schemas.microsoft.com/office/drawing/2014/chartex" xmlns:cx1="http://schemas.microsoft.com/office/drawing/2015/9/8/chartex" xmlns:cx2="http://schemas.microsoft.com/office/drawing/2015/10/21/chartex" xmlns:cx3="http://schemas.microsoft.com/office/drawing/2016/5/9/chartex" xmlns:cx4="http://schemas.microsoft.com/office/drawing/2016/5/10/chartex" xmlns:cx5="http://schemas.microsoft.com/office/drawing/2016/5/11/chartex" xmlns:cx6="http://schemas.microsoft.com/office/drawing/2016/5/12/chartex" xmlns:cx7="http://schemas.microsoft.com/office/drawing/2016/5/13/chartex" xmlns:cx8="http://schemas.microsoft.com/office/drawing/2016/5/14/chartex" xmlns:mc="http://schemas.openxmlformats.org/markup-compatibility/2006" xmlns:aink="http://schemas.microsoft.com/office/drawing/2016/ink" xmlns:am3d="http://schemas.microsoft.com/office/drawing/2017/model3d" xmlns:o="urn:schemas-microsoft-com:office:office" xmlns:oel="http://schemas.microsoft.com/office/2019/extlst" xmlns:r="http://schemas.openxmlformats.org/officeDocument/2006/relationships" xmlns:m="http://schemas.openxmlformats.org/officeDocument/2006/math" xmlns:v="urn:schemas-microsoft-com:vml" xmlns:wp14="http://schemas.microsoft.com/office/word/2010/wordprocessingDrawing" xmlns:wp="http://schemas.openxmlformats.org/drawingml/2006/wordprocessingDrawing" xmlns:w10="urn:schemas-microsoft-com:office:word" xmlns:w="http://schemas.openxmlformats.org/wordprocessingml/2006/main" xmlns:w14="http://schemas.microsoft.com/office/word/2010/wordml" xmlns:w15="http://schemas.microsoft.com/office/word/2012/wordml" xmlns:w16cex="http://schemas.microsoft.com/office/word/2018/wordml/cex" xmlns:w16cid="http://schemas.microsoft.com/office/word/2016/wordml/cid" xmlns:w16="http://schemas.microsoft.com/office/word/2018/wordml" xmlns:w16sdtdh="http://schemas.microsoft.com/office/word/2020/wordml/sdtdatahash" xmlns:w16se="http://schemas.microsoft.com/office/word/2015/wordml/symex" xmlns:wpg="http://schemas.microsoft.com/office/word/2010/wordprocessingGroup" xmlns:wpi="http://schemas.microsoft.com/office/word/2010/wordprocessingInk" xmlns:wne="http://schemas.microsoft.com/office/word/2006/wordml" xmlns:wps="http://schemas.microsoft.com/office/word/2010/wordprocessingShape" mc:Ignorable="w14 w15 w16se w16cid w16 w16cex w16sdtdh wp14">
   <w:body>
+    <w:bookmarkStart w:id="0" w:name="_Hlk107436979"/>
     <w:p>
       <w:pPr>
         <w:pStyle w:val="Header"/>
@@ -17,7 +18,6 @@
           <w:szCs w:val="24"/>
         </w:rPr>
       </w:pPr>
-      <w:bookmarkStart w:id="0" w:name="_Hlk107436979"/>
       <w:r>
         <w:rPr>
           <w:rFonts w:ascii="Bookman Old Style" w:hAnsi="Bookman Old Style" w:cs="Times New Roman"/>
@@ -1040,9 +1040,50 @@
                 <w:szCs w:val="32"/>
                 <w:lang w:val="en-US"/>
               </w:rPr>
-              <w:t>CHAPTER  I</w:t>
-            </w:r>
-            <w:r>
+              <w:t>CHAPTER  II</w:t>
+            </w:r>
+          </w:p>
+        </w:tc>
+        <w:tc>
+          <w:tcPr>
+            <w:tcW w:w="4961" w:type="dxa"/>
+          </w:tcPr>
+          <w:p>
+            <w:pPr>
+              <w:rPr>
+                <w:sz w:val="24"/>
+                <w:szCs w:val="24"/>
+                <w:lang w:val="en-US"/>
+              </w:rPr>
+            </w:pPr>
+            <w:r>
+              <w:rPr>
+                <w:sz w:val="24"/>
+                <w:szCs w:val="24"/>
+                <w:lang w:val="en-US"/>
+              </w:rPr>
+              <w:t>RRLS for Each Objective</w:t>
+            </w:r>
+          </w:p>
+          <w:p>
+            <w:pPr>
+              <w:rPr>
+                <w:sz w:val="24"/>
+                <w:szCs w:val="24"/>
+                <w:lang w:val="en-US"/>
+              </w:rPr>
+            </w:pPr>
+            <w:r>
+              <w:rPr>
+                <w:sz w:val="24"/>
+                <w:szCs w:val="24"/>
+                <w:lang w:val="en-US"/>
+              </w:rPr>
+              <w:t>Thematic Based on Keywords from Title</w:t>
+            </w:r>
+          </w:p>
+          <w:p>
+            <w:pPr>
               <w:rPr>
                 <w:b/>
                 <w:bCs/>
@@ -1050,48 +1091,21 @@
                 <w:szCs w:val="32"/>
                 <w:lang w:val="en-US"/>
               </w:rPr>
-              <w:t>I</w:t>
-            </w:r>
-          </w:p>
-        </w:tc>
-        <w:tc>
-          <w:tcPr>
-            <w:tcW w:w="4961" w:type="dxa"/>
-          </w:tcPr>
-          <w:p>
-            <w:pPr>
-              <w:rPr>
-                <w:sz w:val="24"/>
-                <w:szCs w:val="24"/>
-                <w:lang w:val="en-US"/>
-              </w:rPr>
-            </w:pPr>
-            <w:r>
-              <w:rPr>
-                <w:sz w:val="24"/>
-                <w:szCs w:val="24"/>
-                <w:lang w:val="en-US"/>
-              </w:rPr>
-              <w:t>RRLS for Each Objective</w:t>
-            </w:r>
-          </w:p>
-          <w:p>
-            <w:pPr>
-              <w:rPr>
-                <w:sz w:val="24"/>
-                <w:szCs w:val="24"/>
-                <w:lang w:val="en-US"/>
-              </w:rPr>
-            </w:pPr>
-            <w:r>
-              <w:rPr>
-                <w:sz w:val="24"/>
-                <w:szCs w:val="24"/>
-                <w:lang w:val="en-US"/>
-              </w:rPr>
-              <w:t>Thematic Based on Keywords from Title</w:t>
-            </w:r>
-          </w:p>
+            </w:pPr>
+            <w:r>
+              <w:rPr>
+                <w:sz w:val="24"/>
+                <w:szCs w:val="24"/>
+                <w:lang w:val="en-US"/>
+              </w:rPr>
+              <w:t>Technical Background</w:t>
+            </w:r>
+          </w:p>
+        </w:tc>
+        <w:tc>
+          <w:tcPr>
+            <w:tcW w:w="2267" w:type="dxa"/>
+          </w:tcPr>
           <w:p>
             <w:pPr>
               <w:rPr>
@@ -1102,19 +1116,13 @@
                 <w:lang w:val="en-US"/>
               </w:rPr>
             </w:pPr>
-            <w:r>
-              <w:rPr>
-                <w:sz w:val="24"/>
-                <w:szCs w:val="24"/>
-                <w:lang w:val="en-US"/>
-              </w:rPr>
-              <w:t>Technical Background</w:t>
-            </w:r>
-          </w:p>
-        </w:tc>
-        <w:tc>
-          <w:tcPr>
-            <w:tcW w:w="2267" w:type="dxa"/>
+          </w:p>
+        </w:tc>
+      </w:tr>
+      <w:tr>
+        <w:tc>
+          <w:tcPr>
+            <w:tcW w:w="2122" w:type="dxa"/>
           </w:tcPr>
           <w:p>
             <w:pPr>
@@ -1126,16 +1134,7 @@
                 <w:lang w:val="en-US"/>
               </w:rPr>
             </w:pPr>
-          </w:p>
-        </w:tc>
-      </w:tr>
-      <w:tr>
-        <w:tc>
-          <w:tcPr>
-            <w:tcW w:w="2122" w:type="dxa"/>
-          </w:tcPr>
-          <w:p>
-            <w:pPr>
+            <w:r>
               <w:rPr>
                 <w:b/>
                 <w:bCs/>
@@ -1143,8 +1142,140 @@
                 <w:szCs w:val="32"/>
                 <w:lang w:val="en-US"/>
               </w:rPr>
-            </w:pPr>
-            <w:r>
+              <w:t>CHAPTER  III</w:t>
+            </w:r>
+          </w:p>
+        </w:tc>
+        <w:tc>
+          <w:tcPr>
+            <w:tcW w:w="4961" w:type="dxa"/>
+          </w:tcPr>
+          <w:p>
+            <w:pPr>
+              <w:rPr>
+                <w:sz w:val="24"/>
+                <w:szCs w:val="24"/>
+                <w:lang w:val="en-US"/>
+              </w:rPr>
+            </w:pPr>
+            <w:r>
+              <w:rPr>
+                <w:sz w:val="24"/>
+                <w:szCs w:val="24"/>
+                <w:lang w:val="en-US"/>
+              </w:rPr>
+              <w:t>Development Methodology</w:t>
+            </w:r>
+          </w:p>
+          <w:p>
+            <w:pPr>
+              <w:rPr>
+                <w:sz w:val="24"/>
+                <w:szCs w:val="24"/>
+                <w:lang w:val="en-US"/>
+              </w:rPr>
+            </w:pPr>
+            <w:r>
+              <w:rPr>
+                <w:sz w:val="24"/>
+                <w:szCs w:val="24"/>
+                <w:lang w:val="en-US"/>
+              </w:rPr>
+              <w:t>Requirements Analysis</w:t>
+            </w:r>
+          </w:p>
+          <w:p>
+            <w:pPr>
+              <w:rPr>
+                <w:sz w:val="24"/>
+                <w:szCs w:val="24"/>
+                <w:lang w:val="en-US"/>
+              </w:rPr>
+            </w:pPr>
+            <w:r>
+              <w:rPr>
+                <w:sz w:val="24"/>
+                <w:szCs w:val="24"/>
+                <w:lang w:val="en-US"/>
+              </w:rPr>
+              <w:t>Requirements Documentation</w:t>
+            </w:r>
+          </w:p>
+          <w:p>
+            <w:pPr>
+              <w:rPr>
+                <w:sz w:val="24"/>
+                <w:szCs w:val="24"/>
+                <w:lang w:val="en-US"/>
+              </w:rPr>
+            </w:pPr>
+            <w:r>
+              <w:rPr>
+                <w:sz w:val="24"/>
+                <w:szCs w:val="24"/>
+                <w:lang w:val="en-US"/>
+              </w:rPr>
+              <w:t>Design of Systems</w:t>
+            </w:r>
+          </w:p>
+          <w:p>
+            <w:pPr>
+              <w:rPr>
+                <w:sz w:val="24"/>
+                <w:szCs w:val="24"/>
+                <w:lang w:val="en-US"/>
+              </w:rPr>
+            </w:pPr>
+            <w:r>
+              <w:rPr>
+                <w:sz w:val="24"/>
+                <w:szCs w:val="24"/>
+                <w:lang w:val="en-US"/>
+              </w:rPr>
+              <w:t xml:space="preserve">Development and Testing </w:t>
+            </w:r>
+          </w:p>
+          <w:p>
+            <w:pPr>
+              <w:rPr>
+                <w:sz w:val="24"/>
+                <w:szCs w:val="24"/>
+                <w:lang w:val="en-US"/>
+              </w:rPr>
+            </w:pPr>
+            <w:r>
+              <w:rPr>
+                <w:sz w:val="24"/>
+                <w:szCs w:val="24"/>
+                <w:lang w:val="en-US"/>
+              </w:rPr>
+              <w:t xml:space="preserve">Description of the Prototype </w:t>
+            </w:r>
+          </w:p>
+          <w:p>
+            <w:pPr>
+              <w:rPr>
+                <w:sz w:val="24"/>
+                <w:szCs w:val="24"/>
+                <w:lang w:val="en-US"/>
+              </w:rPr>
+            </w:pPr>
+            <w:r>
+              <w:rPr>
+                <w:sz w:val="24"/>
+                <w:szCs w:val="24"/>
+                <w:lang w:val="en-US"/>
+              </w:rPr>
+              <w:t xml:space="preserve">Implementation Plan </w:t>
+            </w:r>
+          </w:p>
+        </w:tc>
+        <w:tc>
+          <w:tcPr>
+            <w:tcW w:w="2267" w:type="dxa"/>
+          </w:tcPr>
+          <w:p>
+            <w:pPr>
               <w:rPr>
                 <w:b/>
                 <w:bCs/>
@@ -1152,157 +1283,6 @@
                 <w:szCs w:val="32"/>
                 <w:lang w:val="en-US"/>
               </w:rPr>
-              <w:t>CHAPTER  I</w:t>
-            </w:r>
-            <w:r>
-              <w:rPr>
-                <w:b/>
-                <w:bCs/>
-                <w:sz w:val="32"/>
-                <w:szCs w:val="32"/>
-                <w:lang w:val="en-US"/>
-              </w:rPr>
-              <w:t>II</w:t>
-            </w:r>
-          </w:p>
-        </w:tc>
-        <w:tc>
-          <w:tcPr>
-            <w:tcW w:w="4961" w:type="dxa"/>
-          </w:tcPr>
-          <w:p>
-            <w:pPr>
-              <w:rPr>
-                <w:sz w:val="24"/>
-                <w:szCs w:val="24"/>
-                <w:lang w:val="en-US"/>
-              </w:rPr>
-            </w:pPr>
-            <w:r>
-              <w:rPr>
-                <w:sz w:val="24"/>
-                <w:szCs w:val="24"/>
-                <w:lang w:val="en-US"/>
-              </w:rPr>
-              <w:t>Development Methodology</w:t>
-            </w:r>
-          </w:p>
-          <w:p>
-            <w:pPr>
-              <w:rPr>
-                <w:sz w:val="24"/>
-                <w:szCs w:val="24"/>
-                <w:lang w:val="en-US"/>
-              </w:rPr>
-            </w:pPr>
-            <w:r>
-              <w:rPr>
-                <w:sz w:val="24"/>
-                <w:szCs w:val="24"/>
-                <w:lang w:val="en-US"/>
-              </w:rPr>
-              <w:t>Requirements Analysis</w:t>
-            </w:r>
-          </w:p>
-          <w:p>
-            <w:pPr>
-              <w:rPr>
-                <w:sz w:val="24"/>
-                <w:szCs w:val="24"/>
-                <w:lang w:val="en-US"/>
-              </w:rPr>
-            </w:pPr>
-            <w:r>
-              <w:rPr>
-                <w:sz w:val="24"/>
-                <w:szCs w:val="24"/>
-                <w:lang w:val="en-US"/>
-              </w:rPr>
-              <w:t>Requirements Documentation</w:t>
-            </w:r>
-          </w:p>
-          <w:p>
-            <w:pPr>
-              <w:rPr>
-                <w:sz w:val="24"/>
-                <w:szCs w:val="24"/>
-                <w:lang w:val="en-US"/>
-              </w:rPr>
-            </w:pPr>
-            <w:r>
-              <w:rPr>
-                <w:sz w:val="24"/>
-                <w:szCs w:val="24"/>
-                <w:lang w:val="en-US"/>
-              </w:rPr>
-              <w:t>Design of Systems</w:t>
-            </w:r>
-          </w:p>
-          <w:p>
-            <w:pPr>
-              <w:rPr>
-                <w:sz w:val="24"/>
-                <w:szCs w:val="24"/>
-                <w:lang w:val="en-US"/>
-              </w:rPr>
-            </w:pPr>
-            <w:r>
-              <w:rPr>
-                <w:sz w:val="24"/>
-                <w:szCs w:val="24"/>
-                <w:lang w:val="en-US"/>
-              </w:rPr>
-              <w:t xml:space="preserve">Development and Testing </w:t>
-            </w:r>
-          </w:p>
-          <w:p>
-            <w:pPr>
-              <w:rPr>
-                <w:sz w:val="24"/>
-                <w:szCs w:val="24"/>
-                <w:lang w:val="en-US"/>
-              </w:rPr>
-            </w:pPr>
-            <w:r>
-              <w:rPr>
-                <w:sz w:val="24"/>
-                <w:szCs w:val="24"/>
-                <w:lang w:val="en-US"/>
-              </w:rPr>
-              <w:t xml:space="preserve">Description of the Prototype </w:t>
-            </w:r>
-          </w:p>
-          <w:p>
-            <w:pPr>
-              <w:rPr>
-                <w:sz w:val="24"/>
-                <w:szCs w:val="24"/>
-                <w:lang w:val="en-US"/>
-              </w:rPr>
-            </w:pPr>
-            <w:r>
-              <w:rPr>
-                <w:sz w:val="24"/>
-                <w:szCs w:val="24"/>
-                <w:lang w:val="en-US"/>
-              </w:rPr>
-              <w:t xml:space="preserve">Implementation Plan </w:t>
-            </w:r>
-          </w:p>
-        </w:tc>
-        <w:tc>
-          <w:tcPr>
-            <w:tcW w:w="2267" w:type="dxa"/>
-          </w:tcPr>
-          <w:p>
-            <w:pPr>
-              <w:rPr>
-                <w:b/>
-                <w:bCs/>
-                <w:sz w:val="32"/>
-                <w:szCs w:val="32"/>
-                <w:lang w:val="en-US"/>
-              </w:rPr>
             </w:pPr>
           </w:p>
         </w:tc>
@@ -1397,13 +1377,99 @@
           <w:szCs w:val="28"/>
         </w:rPr>
       </w:pPr>
-      <w:r>
+    </w:p>
+    <w:p>
+      <w:pPr>
         <w:rPr>
           <w:b/>
           <w:bCs/>
           <w:sz w:val="28"/>
           <w:szCs w:val="28"/>
         </w:rPr>
+      </w:pPr>
+      <w:r>
+        <w:rPr>
+          <w:b/>
+          <w:bCs/>
+          <w:sz w:val="28"/>
+          <w:szCs w:val="28"/>
+        </w:rPr>
+        <w:t>Limitation Of the project</w:t>
+      </w:r>
+    </w:p>
+    <w:p>
+      <w:pPr>
+        <w:rPr>
+          <w:sz w:val="28"/>
+          <w:szCs w:val="28"/>
+        </w:rPr>
+      </w:pPr>
+      <w:r>
+        <w:rPr>
+          <w:sz w:val="28"/>
+          <w:szCs w:val="28"/>
+        </w:rPr>
+        <w:t>This project is limited only to those activities and</w:t>
+      </w:r>
+      <w:r>
+        <w:rPr>
+          <w:sz w:val="28"/>
+          <w:szCs w:val="28"/>
+        </w:rPr>
+        <w:t xml:space="preserve"> </w:t>
+      </w:r>
+      <w:r>
+        <w:rPr>
+          <w:sz w:val="28"/>
+          <w:szCs w:val="28"/>
+        </w:rPr>
+        <w:t>operations related to the dormitory management which the</w:t>
+      </w:r>
+      <w:r>
+        <w:rPr>
+          <w:sz w:val="28"/>
+          <w:szCs w:val="28"/>
+        </w:rPr>
+        <w:t xml:space="preserve"> </w:t>
+      </w:r>
+      <w:r>
+        <w:rPr>
+          <w:sz w:val="28"/>
+          <w:szCs w:val="28"/>
+        </w:rPr>
+        <w:t>team is intended to deal with. The project is limited to</w:t>
+      </w:r>
+      <w:r>
+        <w:rPr>
+          <w:sz w:val="28"/>
+          <w:szCs w:val="28"/>
+        </w:rPr>
+        <w:t xml:space="preserve"> </w:t>
+      </w:r>
+      <w:r>
+        <w:rPr>
+          <w:sz w:val="28"/>
+          <w:szCs w:val="28"/>
+        </w:rPr>
+        <w:t>developing the web based dormitory management system.</w:t>
+      </w:r>
+    </w:p>
+    <w:p>
+      <w:pPr>
+        <w:rPr>
+          <w:b/>
+          <w:bCs/>
+          <w:sz w:val="28"/>
+          <w:szCs w:val="28"/>
+        </w:rPr>
+      </w:pPr>
+      <w:r>
+        <w:rPr>
+          <w:b/>
+          <w:bCs/>
+          <w:sz w:val="28"/>
+          <w:szCs w:val="28"/>
+        </w:rPr>
         <w:br w:type="page"/>
       </w:r>
     </w:p>
@@ -1413,10 +1479,7 @@
       </w:pPr>
       <w:r>
         <w:lastRenderedPageBreak/>
-        <w:t>Chapter II</w:t>
-      </w:r>
-      <w:r>
-        <w:t xml:space="preserve"> </w:t>
+        <w:t xml:space="preserve">Chapter II </w:t>
       </w:r>
     </w:p>
     <w:p>

</xml_diff>

<commit_message>
adding a folder for resources
</commit_message>
<xml_diff>
--- a/Capstrone Project.docx
+++ b/Capstrone Project.docx
@@ -61,7 +61,7 @@
                           <pic:cNvPicPr/>
                         </pic:nvPicPr>
                         <pic:blipFill>
-                          <a:blip r:embed="rId6" cstate="print">
+                          <a:blip r:embed="rId7" cstate="print">
                             <a:extLst>
                               <a:ext uri="{28A0092B-C50C-407E-A947-70E740481C1C}">
                                 <a14:useLocalDpi xmlns:a14="http://schemas.microsoft.com/office/drawing/2010/main" val="0"/>
@@ -91,7 +91,7 @@
                           <pic:cNvPicPr/>
                         </pic:nvPicPr>
                         <pic:blipFill>
-                          <a:blip r:embed="rId7" cstate="print">
+                          <a:blip r:embed="rId8" cstate="print">
                             <a:extLst>
                               <a:ext uri="{28A0092B-C50C-407E-A947-70E740481C1C}">
                                 <a14:useLocalDpi xmlns:a14="http://schemas.microsoft.com/office/drawing/2010/main" val="0"/>
@@ -150,10 +150,10 @@
                   <o:lock v:ext="edit" aspectratio="t"/>
                 </v:shapetype>
                 <v:shape id="Picture 5" o:spid="_x0000_s1027" type="#_x0000_t75" style="position:absolute;left:3385;width:8646;height:8686;visibility:visible;mso-wrap-style:square" o:gfxdata="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">
-                  <v:imagedata r:id="rId8" o:title=""/>
+                  <v:imagedata r:id="rId9" o:title=""/>
                 </v:shape>
                 <v:shape id="Picture 6" o:spid="_x0000_s1028" type="#_x0000_t75" style="position:absolute;left:49289;width:8687;height:8686;visibility:visible;mso-wrap-style:square" o:gfxdata="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">
-                  <v:imagedata r:id="rId9" o:title=""/>
+                  <v:imagedata r:id="rId10" o:title=""/>
                 </v:shape>
                 <w10:wrap anchorx="margin"/>
               </v:group>
@@ -358,6 +358,148 @@
           <w:lang w:val="en-US"/>
         </w:rPr>
       </w:pPr>
+    </w:p>
+    <w:p>
+      <w:pPr>
+        <w:jc w:val="center"/>
+        <w:rPr>
+          <w:lang w:val="en-US"/>
+        </w:rPr>
+      </w:pPr>
+    </w:p>
+    <w:p>
+      <w:pPr>
+        <w:jc w:val="center"/>
+        <w:rPr>
+          <w:lang w:val="en-US"/>
+        </w:rPr>
+      </w:pPr>
+    </w:p>
+    <w:p>
+      <w:pPr>
+        <w:jc w:val="center"/>
+        <w:rPr>
+          <w:lang w:val="en-US"/>
+        </w:rPr>
+      </w:pPr>
+    </w:p>
+    <w:p>
+      <w:pPr>
+        <w:jc w:val="center"/>
+        <w:rPr>
+          <w:lang w:val="en-US"/>
+        </w:rPr>
+      </w:pPr>
+    </w:p>
+    <w:p>
+      <w:pPr>
+        <w:jc w:val="center"/>
+        <w:rPr>
+          <w:lang w:val="en-US"/>
+        </w:rPr>
+      </w:pPr>
+    </w:p>
+    <w:p>
+      <w:pPr>
+        <w:jc w:val="center"/>
+        <w:rPr>
+          <w:lang w:val="en-US"/>
+        </w:rPr>
+      </w:pPr>
+    </w:p>
+    <w:p>
+      <w:pPr>
+        <w:jc w:val="center"/>
+        <w:rPr>
+          <w:lang w:val="en-US"/>
+        </w:rPr>
+      </w:pPr>
+    </w:p>
+    <w:p>
+      <w:pPr>
+        <w:jc w:val="center"/>
+        <w:rPr>
+          <w:lang w:val="en-US"/>
+        </w:rPr>
+      </w:pPr>
+    </w:p>
+    <w:p>
+      <w:pPr>
+        <w:pStyle w:val="NormalWeb"/>
+        <w:spacing w:before="0" w:beforeAutospacing="0" w:after="0" w:afterAutospacing="0"/>
+        <w:jc w:val="center"/>
+      </w:pPr>
+      <w:r>
+        <w:rPr>
+          <w:rFonts w:ascii="Bookman Old Style" w:hAnsi="Bookman Old Style"/>
+          <w:b/>
+          <w:bCs/>
+          <w:color w:val="000000"/>
+        </w:rPr>
+        <w:t xml:space="preserve">Dan Vincent Angelo L. </w:t>
+      </w:r>
+      <w:proofErr w:type="spellStart"/>
+      <w:r>
+        <w:rPr>
+          <w:rFonts w:ascii="Bookman Old Style" w:hAnsi="Bookman Old Style"/>
+          <w:b/>
+          <w:bCs/>
+          <w:color w:val="000000"/>
+        </w:rPr>
+        <w:t>Necosia</w:t>
+      </w:r>
+      <w:proofErr w:type="spellEnd"/>
+    </w:p>
+    <w:p>
+      <w:pPr>
+        <w:pStyle w:val="NormalWeb"/>
+        <w:spacing w:before="0" w:beforeAutospacing="0" w:after="0" w:afterAutospacing="0"/>
+        <w:jc w:val="center"/>
+      </w:pPr>
+      <w:r>
+        <w:rPr>
+          <w:rFonts w:ascii="Bookman Old Style" w:hAnsi="Bookman Old Style"/>
+          <w:b/>
+          <w:bCs/>
+          <w:color w:val="000000"/>
+        </w:rPr>
+        <w:t xml:space="preserve">Beth A. </w:t>
+      </w:r>
+      <w:proofErr w:type="spellStart"/>
+      <w:r>
+        <w:rPr>
+          <w:rFonts w:ascii="Bookman Old Style" w:hAnsi="Bookman Old Style"/>
+          <w:b/>
+          <w:bCs/>
+          <w:color w:val="000000"/>
+        </w:rPr>
+        <w:t>Matis</w:t>
+      </w:r>
+      <w:proofErr w:type="spellEnd"/>
+    </w:p>
+    <w:p>
+      <w:pPr>
+        <w:pStyle w:val="NormalWeb"/>
+        <w:spacing w:before="0" w:beforeAutospacing="0" w:after="0" w:afterAutospacing="0"/>
+        <w:jc w:val="center"/>
+      </w:pPr>
+      <w:r>
+        <w:rPr>
+          <w:rFonts w:ascii="Bookman Old Style" w:hAnsi="Bookman Old Style"/>
+          <w:b/>
+          <w:bCs/>
+          <w:color w:val="000000"/>
+        </w:rPr>
+        <w:t>Beverly C. Orencia</w:t>
+      </w:r>
+    </w:p>
+    <w:p>
+      <w:pPr>
+        <w:jc w:val="center"/>
+        <w:rPr>
+          <w:lang w:val="en-US"/>
+        </w:rPr>
+      </w:pPr>
       <w:r>
         <w:rPr>
           <w:lang w:val="en-US"/>
@@ -387,18 +529,6 @@
         <w:lastRenderedPageBreak/>
         <w:t>Table of Content</w:t>
       </w:r>
-    </w:p>
-    <w:p>
-      <w:pPr>
-        <w:jc w:val="center"/>
-        <w:rPr>
-          <w:b/>
-          <w:bCs/>
-          <w:sz w:val="32"/>
-          <w:szCs w:val="32"/>
-          <w:lang w:val="en-US"/>
-        </w:rPr>
-      </w:pPr>
     </w:p>
     <w:p>
       <w:pPr>
@@ -427,6 +557,7 @@
         <w:tc>
           <w:tcPr>
             <w:tcW w:w="7083" w:type="dxa"/>
+            <w:shd w:val="clear" w:color="auto" w:fill="F2F2F2" w:themeFill="background1" w:themeFillShade="F2"/>
           </w:tcPr>
           <w:p>
             <w:pPr>
@@ -444,6 +575,7 @@
         <w:tc>
           <w:tcPr>
             <w:tcW w:w="2267" w:type="dxa"/>
+            <w:shd w:val="clear" w:color="auto" w:fill="F2F2F2" w:themeFill="background1" w:themeFillShade="F2"/>
           </w:tcPr>
           <w:p>
             <w:pPr>
@@ -471,6 +603,7 @@
         <w:tc>
           <w:tcPr>
             <w:tcW w:w="7083" w:type="dxa"/>
+            <w:shd w:val="clear" w:color="auto" w:fill="F2F2F2" w:themeFill="background1" w:themeFillShade="F2"/>
           </w:tcPr>
           <w:p>
             <w:pPr>
@@ -493,6 +626,7 @@
         <w:tc>
           <w:tcPr>
             <w:tcW w:w="2267" w:type="dxa"/>
+            <w:shd w:val="clear" w:color="auto" w:fill="F2F2F2" w:themeFill="background1" w:themeFillShade="F2"/>
           </w:tcPr>
           <w:p>
             <w:pPr>
@@ -512,6 +646,7 @@
         <w:tc>
           <w:tcPr>
             <w:tcW w:w="7083" w:type="dxa"/>
+            <w:shd w:val="clear" w:color="auto" w:fill="F2F2F2" w:themeFill="background1" w:themeFillShade="F2"/>
           </w:tcPr>
           <w:p>
             <w:pPr>
@@ -534,6 +669,7 @@
         <w:tc>
           <w:tcPr>
             <w:tcW w:w="2267" w:type="dxa"/>
+            <w:shd w:val="clear" w:color="auto" w:fill="F2F2F2" w:themeFill="background1" w:themeFillShade="F2"/>
           </w:tcPr>
           <w:p>
             <w:pPr>
@@ -553,6 +689,7 @@
         <w:tc>
           <w:tcPr>
             <w:tcW w:w="7083" w:type="dxa"/>
+            <w:shd w:val="clear" w:color="auto" w:fill="F2F2F2" w:themeFill="background1" w:themeFillShade="F2"/>
           </w:tcPr>
           <w:p>
             <w:pPr>
@@ -575,6 +712,7 @@
         <w:tc>
           <w:tcPr>
             <w:tcW w:w="2267" w:type="dxa"/>
+            <w:shd w:val="clear" w:color="auto" w:fill="F2F2F2" w:themeFill="background1" w:themeFillShade="F2"/>
           </w:tcPr>
           <w:p>
             <w:pPr>
@@ -594,6 +732,7 @@
         <w:tc>
           <w:tcPr>
             <w:tcW w:w="7083" w:type="dxa"/>
+            <w:shd w:val="clear" w:color="auto" w:fill="F2F2F2" w:themeFill="background1" w:themeFillShade="F2"/>
           </w:tcPr>
           <w:p>
             <w:pPr>
@@ -616,6 +755,7 @@
         <w:tc>
           <w:tcPr>
             <w:tcW w:w="2267" w:type="dxa"/>
+            <w:shd w:val="clear" w:color="auto" w:fill="F2F2F2" w:themeFill="background1" w:themeFillShade="F2"/>
           </w:tcPr>
           <w:p>
             <w:pPr>
@@ -635,6 +775,7 @@
         <w:tc>
           <w:tcPr>
             <w:tcW w:w="7083" w:type="dxa"/>
+            <w:shd w:val="clear" w:color="auto" w:fill="F2F2F2" w:themeFill="background1" w:themeFillShade="F2"/>
           </w:tcPr>
           <w:p>
             <w:pPr>
@@ -657,6 +798,7 @@
         <w:tc>
           <w:tcPr>
             <w:tcW w:w="2267" w:type="dxa"/>
+            <w:shd w:val="clear" w:color="auto" w:fill="F2F2F2" w:themeFill="background1" w:themeFillShade="F2"/>
           </w:tcPr>
           <w:p>
             <w:pPr>
@@ -676,6 +818,7 @@
         <w:tc>
           <w:tcPr>
             <w:tcW w:w="7083" w:type="dxa"/>
+            <w:shd w:val="clear" w:color="auto" w:fill="F2F2F2" w:themeFill="background1" w:themeFillShade="F2"/>
           </w:tcPr>
           <w:p>
             <w:pPr>
@@ -698,6 +841,7 @@
         <w:tc>
           <w:tcPr>
             <w:tcW w:w="2267" w:type="dxa"/>
+            <w:shd w:val="clear" w:color="auto" w:fill="F2F2F2" w:themeFill="background1" w:themeFillShade="F2"/>
           </w:tcPr>
           <w:p>
             <w:pPr>
@@ -717,6 +861,7 @@
         <w:tc>
           <w:tcPr>
             <w:tcW w:w="7083" w:type="dxa"/>
+            <w:shd w:val="clear" w:color="auto" w:fill="F2F2F2" w:themeFill="background1" w:themeFillShade="F2"/>
           </w:tcPr>
           <w:p>
             <w:pPr>
@@ -739,6 +884,7 @@
         <w:tc>
           <w:tcPr>
             <w:tcW w:w="2267" w:type="dxa"/>
+            <w:shd w:val="clear" w:color="auto" w:fill="F2F2F2" w:themeFill="background1" w:themeFillShade="F2"/>
           </w:tcPr>
           <w:p>
             <w:pPr>
@@ -794,6 +940,7 @@
         <w:tc>
           <w:tcPr>
             <w:tcW w:w="2122" w:type="dxa"/>
+            <w:shd w:val="clear" w:color="auto" w:fill="F2F2F2" w:themeFill="background1" w:themeFillShade="F2"/>
           </w:tcPr>
           <w:p>
             <w:pPr>
@@ -810,6 +957,7 @@
         <w:tc>
           <w:tcPr>
             <w:tcW w:w="4961" w:type="dxa"/>
+            <w:shd w:val="clear" w:color="auto" w:fill="F2F2F2" w:themeFill="background1" w:themeFillShade="F2"/>
           </w:tcPr>
           <w:p>
             <w:pPr>
@@ -826,6 +974,7 @@
         <w:tc>
           <w:tcPr>
             <w:tcW w:w="2267" w:type="dxa"/>
+            <w:shd w:val="clear" w:color="auto" w:fill="F2F2F2" w:themeFill="background1" w:themeFillShade="F2"/>
           </w:tcPr>
           <w:p>
             <w:pPr>
@@ -851,6 +1000,7 @@
         <w:tc>
           <w:tcPr>
             <w:tcW w:w="2122" w:type="dxa"/>
+            <w:shd w:val="clear" w:color="auto" w:fill="F2F2F2" w:themeFill="background1" w:themeFillShade="F2"/>
           </w:tcPr>
           <w:p>
             <w:pPr>
@@ -870,13 +1020,14 @@
                 <w:szCs w:val="32"/>
                 <w:lang w:val="en-US"/>
               </w:rPr>
-              <w:t>CHAPTER  I</w:t>
+              <w:t>CHAPTER I</w:t>
             </w:r>
           </w:p>
         </w:tc>
         <w:tc>
           <w:tcPr>
             <w:tcW w:w="4961" w:type="dxa"/>
+            <w:shd w:val="clear" w:color="auto" w:fill="F2F2F2" w:themeFill="background1" w:themeFillShade="F2"/>
           </w:tcPr>
           <w:p>
             <w:pPr>
@@ -1003,6 +1154,7 @@
         <w:tc>
           <w:tcPr>
             <w:tcW w:w="2267" w:type="dxa"/>
+            <w:shd w:val="clear" w:color="auto" w:fill="F2F2F2" w:themeFill="background1" w:themeFillShade="F2"/>
           </w:tcPr>
           <w:p>
             <w:pPr>
@@ -1021,6 +1173,7 @@
         <w:tc>
           <w:tcPr>
             <w:tcW w:w="2122" w:type="dxa"/>
+            <w:shd w:val="clear" w:color="auto" w:fill="F2F2F2" w:themeFill="background1" w:themeFillShade="F2"/>
           </w:tcPr>
           <w:p>
             <w:pPr>
@@ -1040,13 +1193,14 @@
                 <w:szCs w:val="32"/>
                 <w:lang w:val="en-US"/>
               </w:rPr>
-              <w:t>CHAPTER  II</w:t>
+              <w:t>CHAPTER II</w:t>
             </w:r>
           </w:p>
         </w:tc>
         <w:tc>
           <w:tcPr>
             <w:tcW w:w="4961" w:type="dxa"/>
+            <w:shd w:val="clear" w:color="auto" w:fill="F2F2F2" w:themeFill="background1" w:themeFillShade="F2"/>
           </w:tcPr>
           <w:p>
             <w:pPr>
@@ -1105,6 +1259,7 @@
         <w:tc>
           <w:tcPr>
             <w:tcW w:w="2267" w:type="dxa"/>
+            <w:shd w:val="clear" w:color="auto" w:fill="F2F2F2" w:themeFill="background1" w:themeFillShade="F2"/>
           </w:tcPr>
           <w:p>
             <w:pPr>
@@ -1123,6 +1278,7 @@
         <w:tc>
           <w:tcPr>
             <w:tcW w:w="2122" w:type="dxa"/>
+            <w:shd w:val="clear" w:color="auto" w:fill="F2F2F2" w:themeFill="background1" w:themeFillShade="F2"/>
           </w:tcPr>
           <w:p>
             <w:pPr>
@@ -1142,13 +1298,14 @@
                 <w:szCs w:val="32"/>
                 <w:lang w:val="en-US"/>
               </w:rPr>
-              <w:t>CHAPTER  III</w:t>
+              <w:t>CHAPTER III</w:t>
             </w:r>
           </w:p>
         </w:tc>
         <w:tc>
           <w:tcPr>
             <w:tcW w:w="4961" w:type="dxa"/>
+            <w:shd w:val="clear" w:color="auto" w:fill="F2F2F2" w:themeFill="background1" w:themeFillShade="F2"/>
           </w:tcPr>
           <w:p>
             <w:pPr>
@@ -1267,12 +1424,21 @@
                 <w:lang w:val="en-US"/>
               </w:rPr>
               <w:t xml:space="preserve">Implementation Plan </w:t>
+            </w:r>
+            <w:r>
+              <w:rPr>
+                <w:sz w:val="24"/>
+                <w:szCs w:val="24"/>
+                <w:lang w:val="en-US"/>
+              </w:rPr>
+              <w:t>.33</w:t>
             </w:r>
           </w:p>
         </w:tc>
         <w:tc>
           <w:tcPr>
             <w:tcW w:w="2267" w:type="dxa"/>
+            <w:shd w:val="clear" w:color="auto" w:fill="F2F2F2" w:themeFill="background1" w:themeFillShade="F2"/>
           </w:tcPr>
           <w:p>
             <w:pPr>
@@ -1377,6 +1543,322 @@
           <w:szCs w:val="28"/>
         </w:rPr>
       </w:pPr>
+      <w:r>
+        <w:t xml:space="preserve">Nueva Vizcaya State </w:t>
+      </w:r>
+      <w:r>
+        <w:t xml:space="preserve">University is one of the major universities in the country. The University gives educational services for regular students as well as extension programs for the people who live in </w:t>
+      </w:r>
+      <w:r>
+        <w:t>Nueva Vizcaya</w:t>
+      </w:r>
+      <w:r>
+        <w:t xml:space="preserve">. The University is also a research institute for different areas of field of studies. In the University there are different management activities that are performed. Among those management activities Nueva Vizcaya State University Students’ Dormitory Management is one of the major management activities which are performed to arrange and allocate dorms for students. In this process there is a potential problem associated with the Dormitory Management. </w:t>
+      </w:r>
+      <w:r>
+        <w:t>So,</w:t>
+      </w:r>
+      <w:r>
+        <w:t xml:space="preserve"> the team initiated this project to identify and analyze those problems and to put possible remedies (solutions).</w:t>
+      </w:r>
+    </w:p>
+    <w:p>
+      <w:pPr>
+        <w:rPr>
+          <w:b/>
+          <w:bCs/>
+          <w:sz w:val="28"/>
+          <w:szCs w:val="28"/>
+        </w:rPr>
+      </w:pPr>
+      <w:r>
+        <w:rPr>
+          <w:b/>
+          <w:bCs/>
+          <w:sz w:val="28"/>
+          <w:szCs w:val="28"/>
+        </w:rPr>
+        <w:t>Project Context</w:t>
+      </w:r>
+    </w:p>
+    <w:p>
+      <w:pPr>
+        <w:rPr>
+          <w:b/>
+          <w:bCs/>
+          <w:sz w:val="28"/>
+          <w:szCs w:val="28"/>
+        </w:rPr>
+      </w:pPr>
+      <w:r>
+        <w:rPr>
+          <w:b/>
+          <w:bCs/>
+          <w:sz w:val="28"/>
+          <w:szCs w:val="28"/>
+        </w:rPr>
+        <w:t>Purpose and Description</w:t>
+      </w:r>
+    </w:p>
+    <w:p>
+      <w:pPr>
+        <w:jc w:val="both"/>
+        <w:rPr>
+          <w:sz w:val="24"/>
+          <w:szCs w:val="24"/>
+        </w:rPr>
+      </w:pPr>
+      <w:r>
+        <w:rPr>
+          <w:sz w:val="24"/>
+          <w:szCs w:val="24"/>
+        </w:rPr>
+        <w:t>This project is initiated to develop system, as a final year</w:t>
+      </w:r>
+    </w:p>
+    <w:p>
+      <w:pPr>
+        <w:jc w:val="both"/>
+        <w:rPr>
+          <w:sz w:val="24"/>
+          <w:szCs w:val="24"/>
+        </w:rPr>
+      </w:pPr>
+      <w:r>
+        <w:rPr>
+          <w:sz w:val="24"/>
+          <w:szCs w:val="24"/>
+        </w:rPr>
+        <w:t>project for completing a study of B.Sc. Degree in Computer</w:t>
+      </w:r>
+    </w:p>
+    <w:p>
+      <w:pPr>
+        <w:jc w:val="both"/>
+        <w:rPr>
+          <w:sz w:val="24"/>
+          <w:szCs w:val="24"/>
+        </w:rPr>
+      </w:pPr>
+      <w:r>
+        <w:rPr>
+          <w:sz w:val="24"/>
+          <w:szCs w:val="24"/>
+        </w:rPr>
+        <w:t>Science and IT. The team is organized to develop a web based</w:t>
+      </w:r>
+    </w:p>
+    <w:p>
+      <w:pPr>
+        <w:jc w:val="both"/>
+        <w:rPr>
+          <w:sz w:val="24"/>
+          <w:szCs w:val="24"/>
+        </w:rPr>
+      </w:pPr>
+      <w:r>
+        <w:rPr>
+          <w:sz w:val="24"/>
+          <w:szCs w:val="24"/>
+        </w:rPr>
+        <w:t>Dormitory Management System which will enable the project team</w:t>
+      </w:r>
+    </w:p>
+    <w:p>
+      <w:pPr>
+        <w:jc w:val="both"/>
+        <w:rPr>
+          <w:sz w:val="24"/>
+          <w:szCs w:val="24"/>
+        </w:rPr>
+      </w:pPr>
+      <w:r>
+        <w:rPr>
+          <w:sz w:val="24"/>
+          <w:szCs w:val="24"/>
+        </w:rPr>
+        <w:t>to get B.Sc. Degree in Computer Science and IT.</w:t>
+      </w:r>
+    </w:p>
+    <w:p>
+      <w:pPr>
+        <w:rPr>
+          <w:b/>
+          <w:bCs/>
+          <w:sz w:val="28"/>
+          <w:szCs w:val="28"/>
+        </w:rPr>
+      </w:pPr>
+    </w:p>
+    <w:p>
+      <w:pPr>
+        <w:rPr>
+          <w:b/>
+          <w:bCs/>
+          <w:sz w:val="28"/>
+          <w:szCs w:val="28"/>
+        </w:rPr>
+      </w:pPr>
+      <w:r>
+        <w:rPr>
+          <w:b/>
+          <w:bCs/>
+          <w:sz w:val="28"/>
+          <w:szCs w:val="28"/>
+        </w:rPr>
+        <w:t>Objectives of the Project</w:t>
+      </w:r>
+    </w:p>
+    <w:p>
+      <w:pPr>
+        <w:rPr>
+          <w:sz w:val="28"/>
+          <w:szCs w:val="28"/>
+        </w:rPr>
+      </w:pPr>
+      <w:r>
+        <w:rPr>
+          <w:sz w:val="28"/>
+          <w:szCs w:val="28"/>
+        </w:rPr>
+        <w:t>The main objective of this project is to develop a new Web</w:t>
+      </w:r>
+      <w:r>
+        <w:rPr>
+          <w:sz w:val="28"/>
+          <w:szCs w:val="28"/>
+        </w:rPr>
+        <w:t>-</w:t>
+      </w:r>
+      <w:r>
+        <w:rPr>
+          <w:sz w:val="28"/>
+          <w:szCs w:val="28"/>
+        </w:rPr>
+        <w:t>Based Dormitory Management System which solves the above</w:t>
+      </w:r>
+      <w:r>
+        <w:rPr>
+          <w:sz w:val="28"/>
+          <w:szCs w:val="28"/>
+        </w:rPr>
+        <w:t>-mentioned</w:t>
+      </w:r>
+      <w:r>
+        <w:rPr>
+          <w:sz w:val="28"/>
+          <w:szCs w:val="28"/>
+        </w:rPr>
+        <w:t xml:space="preserve"> problems with the existing system. This is achieved by</w:t>
+      </w:r>
+      <w:r>
+        <w:rPr>
+          <w:sz w:val="28"/>
+          <w:szCs w:val="28"/>
+        </w:rPr>
+        <w:t xml:space="preserve"> </w:t>
+      </w:r>
+      <w:r>
+        <w:rPr>
+          <w:sz w:val="28"/>
+          <w:szCs w:val="28"/>
+        </w:rPr>
+        <w:t>designing a web-based application program that will change the</w:t>
+      </w:r>
+      <w:r>
+        <w:rPr>
+          <w:sz w:val="28"/>
+          <w:szCs w:val="28"/>
+        </w:rPr>
+        <w:t xml:space="preserve"> </w:t>
+      </w:r>
+      <w:r>
+        <w:rPr>
+          <w:sz w:val="28"/>
+          <w:szCs w:val="28"/>
+        </w:rPr>
+        <w:t>actual manual processing to a computerized environment.</w:t>
+      </w:r>
+    </w:p>
+    <w:p>
+      <w:pPr>
+        <w:rPr>
+          <w:sz w:val="28"/>
+          <w:szCs w:val="28"/>
+        </w:rPr>
+      </w:pPr>
+    </w:p>
+    <w:p>
+      <w:pPr>
+        <w:rPr>
+          <w:b/>
+          <w:bCs/>
+          <w:sz w:val="28"/>
+          <w:szCs w:val="28"/>
+        </w:rPr>
+      </w:pPr>
+      <w:r>
+        <w:rPr>
+          <w:b/>
+          <w:bCs/>
+          <w:sz w:val="28"/>
+          <w:szCs w:val="28"/>
+        </w:rPr>
+        <w:t>Scope of the project</w:t>
+      </w:r>
+    </w:p>
+    <w:p>
+      <w:pPr>
+        <w:rPr>
+          <w:sz w:val="28"/>
+          <w:szCs w:val="28"/>
+        </w:rPr>
+      </w:pPr>
+      <w:r>
+        <w:rPr>
+          <w:sz w:val="28"/>
+          <w:szCs w:val="28"/>
+        </w:rPr>
+        <w:t>Designing and Implementing the Database,</w:t>
+      </w:r>
+    </w:p>
+    <w:p>
+      <w:pPr>
+        <w:rPr>
+          <w:sz w:val="28"/>
+          <w:szCs w:val="28"/>
+        </w:rPr>
+      </w:pPr>
+      <w:r>
+        <w:rPr>
+          <w:sz w:val="28"/>
+          <w:szCs w:val="28"/>
+        </w:rPr>
+        <w:t>Designing and Implementing Graphical User</w:t>
+      </w:r>
+    </w:p>
+    <w:p>
+      <w:pPr>
+        <w:rPr>
+          <w:sz w:val="28"/>
+          <w:szCs w:val="28"/>
+        </w:rPr>
+      </w:pPr>
+      <w:r>
+        <w:rPr>
+          <w:sz w:val="28"/>
+          <w:szCs w:val="28"/>
+        </w:rPr>
+        <w:t>interface including forms and reports.</w:t>
+      </w:r>
+    </w:p>
+    <w:p>
+      <w:pPr>
+        <w:rPr>
+          <w:sz w:val="28"/>
+          <w:szCs w:val="28"/>
+        </w:rPr>
+      </w:pPr>
     </w:p>
     <w:p>
       <w:pPr>
@@ -1399,79 +1881,350 @@
     </w:p>
     <w:p>
       <w:pPr>
-        <w:rPr>
-          <w:sz w:val="28"/>
-          <w:szCs w:val="28"/>
-        </w:rPr>
-      </w:pPr>
-      <w:r>
-        <w:rPr>
-          <w:sz w:val="28"/>
-          <w:szCs w:val="28"/>
+        <w:jc w:val="both"/>
+        <w:rPr>
+          <w:sz w:val="24"/>
+          <w:szCs w:val="24"/>
+        </w:rPr>
+      </w:pPr>
+      <w:r>
+        <w:rPr>
+          <w:sz w:val="24"/>
+          <w:szCs w:val="24"/>
         </w:rPr>
         <w:t>This project is limited only to those activities and</w:t>
       </w:r>
       <w:r>
         <w:rPr>
-          <w:sz w:val="28"/>
-          <w:szCs w:val="28"/>
+          <w:sz w:val="24"/>
+          <w:szCs w:val="24"/>
         </w:rPr>
         <w:t xml:space="preserve"> </w:t>
       </w:r>
       <w:r>
         <w:rPr>
-          <w:sz w:val="28"/>
-          <w:szCs w:val="28"/>
-        </w:rPr>
-        <w:t>operations related to the dormitory management which the</w:t>
-      </w:r>
-      <w:r>
-        <w:rPr>
-          <w:sz w:val="28"/>
-          <w:szCs w:val="28"/>
+          <w:sz w:val="24"/>
+          <w:szCs w:val="24"/>
+        </w:rPr>
+        <w:t>operations related to the</w:t>
+      </w:r>
+      <w:r>
+        <w:rPr>
+          <w:sz w:val="24"/>
+          <w:szCs w:val="24"/>
         </w:rPr>
         <w:t xml:space="preserve"> </w:t>
       </w:r>
       <w:r>
         <w:rPr>
-          <w:sz w:val="28"/>
-          <w:szCs w:val="28"/>
+          <w:sz w:val="24"/>
+          <w:szCs w:val="24"/>
+        </w:rPr>
+        <w:t>dormitory</w:t>
+      </w:r>
+      <w:r>
+        <w:rPr>
+          <w:sz w:val="24"/>
+          <w:szCs w:val="24"/>
+        </w:rPr>
+        <w:t xml:space="preserve"> </w:t>
+      </w:r>
+      <w:r>
+        <w:rPr>
+          <w:sz w:val="24"/>
+          <w:szCs w:val="24"/>
+        </w:rPr>
+        <w:t>management which the</w:t>
+      </w:r>
+      <w:r>
+        <w:rPr>
+          <w:sz w:val="24"/>
+          <w:szCs w:val="24"/>
+        </w:rPr>
+        <w:t xml:space="preserve"> </w:t>
+      </w:r>
+      <w:r>
+        <w:rPr>
+          <w:sz w:val="24"/>
+          <w:szCs w:val="24"/>
         </w:rPr>
         <w:t>team is intended to deal with. The project is limited to</w:t>
       </w:r>
       <w:r>
         <w:rPr>
-          <w:sz w:val="28"/>
-          <w:szCs w:val="28"/>
+          <w:sz w:val="24"/>
+          <w:szCs w:val="24"/>
         </w:rPr>
         <w:t xml:space="preserve"> </w:t>
       </w:r>
       <w:r>
         <w:rPr>
-          <w:sz w:val="28"/>
-          <w:szCs w:val="28"/>
-        </w:rPr>
-        <w:t>developing the web based dormitory management system.</w:t>
-      </w:r>
-    </w:p>
-    <w:p>
-      <w:pPr>
-        <w:rPr>
-          <w:b/>
-          <w:bCs/>
-          <w:sz w:val="28"/>
-          <w:szCs w:val="28"/>
-        </w:rPr>
-      </w:pPr>
-      <w:r>
-        <w:rPr>
-          <w:b/>
-          <w:bCs/>
-          <w:sz w:val="28"/>
-          <w:szCs w:val="28"/>
-        </w:rPr>
-        <w:br w:type="page"/>
-      </w:r>
+          <w:sz w:val="24"/>
+          <w:szCs w:val="24"/>
+        </w:rPr>
+        <w:t xml:space="preserve">developing the </w:t>
+      </w:r>
+      <w:r>
+        <w:rPr>
+          <w:sz w:val="24"/>
+          <w:szCs w:val="24"/>
+        </w:rPr>
+        <w:t>web-based</w:t>
+      </w:r>
+      <w:r>
+        <w:rPr>
+          <w:sz w:val="24"/>
+          <w:szCs w:val="24"/>
+        </w:rPr>
+        <w:t xml:space="preserve"> dormitory management system.</w:t>
+      </w:r>
+    </w:p>
+    <w:p>
+      <w:pPr>
+        <w:rPr>
+          <w:b/>
+          <w:bCs/>
+          <w:sz w:val="28"/>
+          <w:szCs w:val="28"/>
+        </w:rPr>
+      </w:pPr>
+    </w:p>
+    <w:p>
+      <w:pPr>
+        <w:rPr>
+          <w:b/>
+          <w:bCs/>
+          <w:sz w:val="28"/>
+          <w:szCs w:val="28"/>
+        </w:rPr>
+      </w:pPr>
+      <w:r>
+        <w:rPr>
+          <w:b/>
+          <w:bCs/>
+          <w:sz w:val="28"/>
+          <w:szCs w:val="28"/>
+        </w:rPr>
+        <w:t>Conceptual Framework</w:t>
+      </w:r>
+    </w:p>
+    <w:p>
+      <w:pPr>
+        <w:rPr>
+          <w:sz w:val="28"/>
+          <w:szCs w:val="28"/>
+        </w:rPr>
+      </w:pPr>
+    </w:p>
+    <w:p>
+      <w:pPr>
+        <w:rPr>
+          <w:sz w:val="28"/>
+          <w:szCs w:val="28"/>
+        </w:rPr>
+      </w:pPr>
+    </w:p>
+    <w:p>
+      <w:pPr>
+        <w:rPr>
+          <w:sz w:val="28"/>
+          <w:szCs w:val="28"/>
+        </w:rPr>
+      </w:pPr>
+    </w:p>
+    <w:p>
+      <w:pPr>
+        <w:rPr>
+          <w:b/>
+          <w:bCs/>
+          <w:sz w:val="28"/>
+          <w:szCs w:val="28"/>
+          <w:lang w:val="en-US"/>
+        </w:rPr>
+      </w:pPr>
+    </w:p>
+    <w:p>
+      <w:pPr>
+        <w:rPr>
+          <w:b/>
+          <w:bCs/>
+          <w:sz w:val="28"/>
+          <w:szCs w:val="28"/>
+          <w:lang w:val="en-US"/>
+        </w:rPr>
+      </w:pPr>
+      <w:r>
+        <w:rPr>
+          <w:b/>
+          <w:bCs/>
+          <w:sz w:val="28"/>
+          <w:szCs w:val="28"/>
+          <w:lang w:val="en-US"/>
+        </w:rPr>
+        <w:t>Definition of Terms</w:t>
+      </w:r>
+    </w:p>
+    <w:p>
+      <w:pPr>
+        <w:rPr>
+          <w:rFonts w:ascii="Calibri" w:hAnsi="Calibri" w:cs="Calibri"/>
+          <w:sz w:val="24"/>
+          <w:szCs w:val="24"/>
+        </w:rPr>
+      </w:pPr>
+      <w:r>
+        <w:rPr>
+          <w:rFonts w:ascii="Calibri" w:hAnsi="Calibri" w:cs="Calibri"/>
+          <w:sz w:val="24"/>
+          <w:szCs w:val="24"/>
+        </w:rPr>
+        <w:t>OOSD</w:t>
+      </w:r>
+      <w:r>
+        <w:rPr>
+          <w:rFonts w:ascii="Calibri" w:hAnsi="Calibri" w:cs="Calibri"/>
+          <w:sz w:val="24"/>
+          <w:szCs w:val="24"/>
+        </w:rPr>
+        <w:t xml:space="preserve"> - </w:t>
+      </w:r>
+      <w:r>
+        <w:rPr>
+          <w:rFonts w:ascii="Calibri" w:hAnsi="Calibri" w:cs="Calibri"/>
+          <w:sz w:val="24"/>
+          <w:szCs w:val="24"/>
+        </w:rPr>
+        <w:t>Object Oriented System Development</w:t>
+      </w:r>
+    </w:p>
+    <w:p>
+      <w:pPr>
+        <w:rPr>
+          <w:rFonts w:ascii="Calibri" w:hAnsi="Calibri" w:cs="Calibri"/>
+          <w:sz w:val="24"/>
+          <w:szCs w:val="24"/>
+        </w:rPr>
+      </w:pPr>
+      <w:r>
+        <w:rPr>
+          <w:rFonts w:ascii="Calibri" w:hAnsi="Calibri" w:cs="Calibri"/>
+          <w:sz w:val="24"/>
+          <w:szCs w:val="24"/>
+        </w:rPr>
+        <w:t xml:space="preserve">UML - </w:t>
+      </w:r>
+      <w:r>
+        <w:rPr>
+          <w:rFonts w:ascii="Calibri" w:hAnsi="Calibri" w:cs="Calibri"/>
+          <w:sz w:val="24"/>
+          <w:szCs w:val="24"/>
+        </w:rPr>
+        <w:t>Unified modeling language</w:t>
+      </w:r>
+    </w:p>
+    <w:p>
+      <w:pPr>
+        <w:rPr>
+          <w:rFonts w:ascii="Calibri" w:hAnsi="Calibri" w:cs="Calibri"/>
+          <w:sz w:val="24"/>
+          <w:szCs w:val="24"/>
+        </w:rPr>
+      </w:pPr>
+      <w:r>
+        <w:rPr>
+          <w:rFonts w:ascii="Calibri" w:hAnsi="Calibri" w:cs="Calibri"/>
+          <w:sz w:val="24"/>
+          <w:szCs w:val="24"/>
+        </w:rPr>
+        <w:t>OOA</w:t>
+      </w:r>
+      <w:r>
+        <w:rPr>
+          <w:rFonts w:ascii="Calibri" w:hAnsi="Calibri" w:cs="Calibri"/>
+          <w:sz w:val="24"/>
+          <w:szCs w:val="24"/>
+        </w:rPr>
+        <w:t xml:space="preserve"> - </w:t>
+      </w:r>
+      <w:r>
+        <w:rPr>
+          <w:rFonts w:ascii="Calibri" w:hAnsi="Calibri" w:cs="Calibri"/>
+          <w:sz w:val="24"/>
+          <w:szCs w:val="24"/>
+        </w:rPr>
+        <w:t>Object Oriented Analysis</w:t>
+      </w:r>
+    </w:p>
+    <w:p>
+      <w:pPr>
+        <w:rPr>
+          <w:rFonts w:ascii="Calibri" w:hAnsi="Calibri" w:cs="Calibri"/>
+          <w:sz w:val="24"/>
+          <w:szCs w:val="24"/>
+        </w:rPr>
+      </w:pPr>
+      <w:r>
+        <w:rPr>
+          <w:rFonts w:ascii="Calibri" w:hAnsi="Calibri" w:cs="Calibri"/>
+          <w:sz w:val="24"/>
+          <w:szCs w:val="24"/>
+        </w:rPr>
+        <w:t xml:space="preserve">OOD - </w:t>
+      </w:r>
+      <w:r>
+        <w:rPr>
+          <w:rFonts w:ascii="Calibri" w:hAnsi="Calibri" w:cs="Calibri"/>
+          <w:sz w:val="24"/>
+          <w:szCs w:val="24"/>
+        </w:rPr>
+        <w:t>Object Oriented Design</w:t>
+      </w:r>
+    </w:p>
+    <w:p>
+      <w:pPr>
+        <w:rPr>
+          <w:rFonts w:ascii="Calibri" w:hAnsi="Calibri" w:cs="Calibri"/>
+          <w:b/>
+          <w:sz w:val="24"/>
+          <w:szCs w:val="24"/>
+        </w:rPr>
+      </w:pPr>
+      <w:r>
+        <w:rPr>
+          <w:rFonts w:ascii="Calibri" w:hAnsi="Calibri" w:cs="Calibri"/>
+          <w:bCs/>
+          <w:sz w:val="24"/>
+          <w:szCs w:val="24"/>
+        </w:rPr>
+        <w:t xml:space="preserve">MVC - </w:t>
+      </w:r>
+      <w:r>
+        <w:rPr>
+          <w:rFonts w:ascii="Calibri" w:hAnsi="Calibri" w:cs="Calibri"/>
+          <w:bCs/>
+          <w:sz w:val="24"/>
+          <w:szCs w:val="24"/>
+        </w:rPr>
+        <w:t>Model-View-Controller</w:t>
+      </w:r>
+    </w:p>
+    <w:p/>
+    <w:p/>
+    <w:p/>
+    <w:p/>
+    <w:p/>
+    <w:p/>
+    <w:p/>
+    <w:p/>
+    <w:p/>
+    <w:p>
+      <w:pPr>
+        <w:rPr>
+          <w:sz w:val="28"/>
+          <w:szCs w:val="28"/>
+          <w:lang w:val="en-US"/>
+        </w:rPr>
+      </w:pPr>
     </w:p>
     <w:p>
       <w:pPr>
@@ -1532,7 +2285,255 @@
     </w:p>
     <w:p>
       <w:pPr>
-        <w:jc w:val="center"/>
+        <w:jc w:val="both"/>
+        <w:rPr>
+          <w:b/>
+          <w:bCs/>
+          <w:sz w:val="32"/>
+          <w:szCs w:val="32"/>
+        </w:rPr>
+      </w:pPr>
+    </w:p>
+    <w:p>
+      <w:pPr>
+        <w:jc w:val="both"/>
+        <w:rPr>
+          <w:b/>
+          <w:bCs/>
+          <w:sz w:val="32"/>
+          <w:szCs w:val="32"/>
+        </w:rPr>
+      </w:pPr>
+      <w:r>
+        <w:rPr>
+          <w:b/>
+          <w:bCs/>
+          <w:sz w:val="32"/>
+          <w:szCs w:val="32"/>
+        </w:rPr>
+        <w:t>Development Methodology</w:t>
+      </w:r>
+    </w:p>
+    <w:p>
+      <w:pPr>
+        <w:jc w:val="both"/>
+      </w:pPr>
+      <w:r>
+        <w:t>To get a precise data from c</w:t>
+      </w:r>
+      <w:r>
+        <w:t>lient</w:t>
+      </w:r>
+      <w:r>
+        <w:t xml:space="preserve"> the team has used the following </w:t>
+      </w:r>
+      <w:r>
+        <w:t>fact-finding</w:t>
+      </w:r>
+      <w:r>
+        <w:t xml:space="preserve"> techniques. Those are: - Interview: - to get the basic information and background information about the existing management system, the team has interviewed the proctors and some students about the services that are given to them, and the problems associated with that environment. On job observation: - Here the team used to revise some data entry forms and repots associated with the management process.</w:t>
+      </w:r>
+    </w:p>
+    <w:p>
+      <w:pPr>
+        <w:jc w:val="both"/>
+      </w:pPr>
+      <w:r>
+        <w:t>In this project the team used Object Oriented System Development methodology (OOSD). This has two phases. Object Oriented Analysis (OOA): During this phase the team used to Model the functions of the system (use case modeling), Find and identify the business objects, Organize the objects and identify the relationship between them and finally model the behavior of the objects. Object Oriented Design (OOD): During this phase the team used to refine the use case model to reflect the implementation environment, Model object interactions and behaviors that support the use case scenario, and finally up</w:t>
+      </w:r>
+    </w:p>
+    <w:p>
+      <w:pPr>
+        <w:jc w:val="center"/>
+      </w:pPr>
+    </w:p>
+    <w:p>
+      <w:pPr>
+        <w:jc w:val="center"/>
+        <w:rPr>
+          <w:sz w:val="24"/>
+          <w:szCs w:val="24"/>
+          <w:lang w:val="en-US"/>
+        </w:rPr>
+      </w:pPr>
+    </w:p>
+    <w:p>
+      <w:pPr>
+        <w:rPr>
+          <w:b/>
+          <w:bCs/>
+          <w:sz w:val="24"/>
+          <w:szCs w:val="24"/>
+          <w:lang w:val="en-US"/>
+        </w:rPr>
+      </w:pPr>
+      <w:r>
+        <w:rPr>
+          <w:b/>
+          <w:bCs/>
+          <w:sz w:val="24"/>
+          <w:szCs w:val="24"/>
+          <w:lang w:val="en-US"/>
+        </w:rPr>
+        <w:t>Requirements Analysis</w:t>
+      </w:r>
+    </w:p>
+    <w:p>
+      <w:pPr>
+        <w:jc w:val="both"/>
+      </w:pPr>
+      <w:r>
+        <w:t xml:space="preserve">Since the team is being using an </w:t>
+      </w:r>
+      <w:r>
+        <w:t>Object-Oriented</w:t>
+      </w:r>
+      <w:r>
+        <w:t xml:space="preserve"> System Development methodology, for structuring requirements and for modeling the data the team used a Unified modeling language (UML). The team used UML- diagrams for requirements structuring as well as data modeling.</w:t>
+      </w:r>
+    </w:p>
+    <w:p>
+      <w:pPr>
+        <w:jc w:val="both"/>
+        <w:rPr>
+          <w:sz w:val="24"/>
+          <w:szCs w:val="24"/>
+          <w:lang w:val="en-US"/>
+        </w:rPr>
+      </w:pPr>
+    </w:p>
+    <w:p>
+      <w:pPr>
+        <w:rPr>
+          <w:b/>
+          <w:bCs/>
+          <w:sz w:val="24"/>
+          <w:szCs w:val="24"/>
+          <w:lang w:val="en-US"/>
+        </w:rPr>
+      </w:pPr>
+      <w:r>
+        <w:rPr>
+          <w:b/>
+          <w:bCs/>
+          <w:sz w:val="24"/>
+          <w:szCs w:val="24"/>
+          <w:lang w:val="en-US"/>
+        </w:rPr>
+        <w:t>Requirements Documentation</w:t>
+      </w:r>
+    </w:p>
+    <w:p>
+      <w:pPr>
+        <w:rPr>
+          <w:b/>
+          <w:bCs/>
+          <w:sz w:val="24"/>
+          <w:szCs w:val="24"/>
+          <w:lang w:val="en-US"/>
+        </w:rPr>
+      </w:pPr>
+    </w:p>
+    <w:p>
+      <w:pPr>
+        <w:rPr>
+          <w:b/>
+          <w:bCs/>
+          <w:sz w:val="24"/>
+          <w:szCs w:val="24"/>
+          <w:lang w:val="en-US"/>
+        </w:rPr>
+      </w:pPr>
+      <w:r>
+        <w:rPr>
+          <w:b/>
+          <w:bCs/>
+          <w:sz w:val="24"/>
+          <w:szCs w:val="24"/>
+          <w:lang w:val="en-US"/>
+        </w:rPr>
+        <w:t>Design of Systems</w:t>
+      </w:r>
+    </w:p>
+    <w:p>
+      <w:pPr>
+        <w:jc w:val="both"/>
+      </w:pPr>
+      <w:r>
+        <w:t xml:space="preserve">The first step is to identify Actors and use cases associated with the system. The following table specifies the actors and use cases that a group member have identified with in the proposed new system. The table also describes use case descriptions associated with the corresponding use cases. </w:t>
+      </w:r>
+    </w:p>
+    <w:p>
+      <w:pPr>
+        <w:jc w:val="both"/>
+      </w:pPr>
+      <w:r>
+        <w:t>The second step is to construct the use case model which graphically depicts the interaction of the system with the external environment. The following figure specifies the use case model of the system.</w:t>
+      </w:r>
+    </w:p>
+    <w:p>
+      <w:pPr>
+        <w:jc w:val="both"/>
+      </w:pPr>
+      <w:r>
+        <w:t>The third step is to document each of the above use case courses of events to determine the requirement use cases as described in the following section.</w:t>
+      </w:r>
+    </w:p>
+    <w:p>
+      <w:pPr>
+        <w:jc w:val="both"/>
+      </w:pPr>
+    </w:p>
+    <w:p>
+      <w:pPr>
+        <w:jc w:val="both"/>
+      </w:pPr>
+    </w:p>
+    <w:p>
+      <w:pPr>
+        <w:rPr>
+          <w:b/>
+          <w:bCs/>
+          <w:sz w:val="24"/>
+          <w:szCs w:val="24"/>
+          <w:lang w:val="en-US"/>
+        </w:rPr>
+      </w:pPr>
+      <w:r>
+        <w:rPr>
+          <w:b/>
+          <w:bCs/>
+          <w:sz w:val="24"/>
+          <w:szCs w:val="24"/>
+          <w:lang w:val="en-US"/>
+        </w:rPr>
+        <w:lastRenderedPageBreak/>
+        <w:t>Development and Testing</w:t>
+      </w:r>
+    </w:p>
+    <w:p>
+      <w:pPr>
+        <w:rPr>
+          <w:b/>
+          <w:bCs/>
+          <w:sz w:val="24"/>
+          <w:szCs w:val="24"/>
+          <w:lang w:val="en-US"/>
+        </w:rPr>
+      </w:pPr>
+      <w:r>
+        <w:rPr>
+          <w:b/>
+          <w:bCs/>
+          <w:sz w:val="24"/>
+          <w:szCs w:val="24"/>
+          <w:lang w:val="en-US"/>
+        </w:rPr>
+        <w:t>Description of the Prototype</w:t>
+      </w:r>
+    </w:p>
+    <w:p>
+      <w:pPr>
         <w:rPr>
           <w:b/>
           <w:bCs/>
@@ -1545,10 +2546,11 @@
         <w:rPr>
           <w:b/>
           <w:bCs/>
-          <w:sz w:val="32"/>
-          <w:szCs w:val="32"/>
-        </w:rPr>
-        <w:t>Design and Methodology</w:t>
+          <w:sz w:val="24"/>
+          <w:szCs w:val="24"/>
+          <w:lang w:val="en-US"/>
+        </w:rPr>
+        <w:t>Implementation Plan</w:t>
       </w:r>
     </w:p>
     <w:sectPr>
@@ -1609,6 +2611,104 @@
     </w:p>
   </w:footnote>
 </w:footnotes>
+</file>
+
+<file path=word/numbering.xml><?xml version="1.0" encoding="utf-8"?>
+<w:numbering xmlns:wpc="http://schemas.microsoft.com/office/word/2010/wordprocessingCanvas" xmlns:cx="http://schemas.microsoft.com/office/drawing/2014/chartex" xmlns:cx1="http://schemas.microsoft.com/office/drawing/2015/9/8/chartex" xmlns:cx2="http://schemas.microsoft.com/office/drawing/2015/10/21/chartex" xmlns:cx3="http://schemas.microsoft.com/office/drawing/2016/5/9/chartex" xmlns:cx4="http://schemas.microsoft.com/office/drawing/2016/5/10/chartex" xmlns:cx5="http://schemas.microsoft.com/office/drawing/2016/5/11/chartex" xmlns:cx6="http://schemas.microsoft.com/office/drawing/2016/5/12/chartex" xmlns:cx7="http://schemas.microsoft.com/office/drawing/2016/5/13/chartex" xmlns:cx8="http://schemas.microsoft.com/office/drawing/2016/5/14/chartex" xmlns:mc="http://schemas.openxmlformats.org/markup-compatibility/2006" xmlns:aink="http://schemas.microsoft.com/office/drawing/2016/ink" xmlns:am3d="http://schemas.microsoft.com/office/drawing/2017/model3d" xmlns:o="urn:schemas-microsoft-com:office:office" xmlns:oel="http://schemas.microsoft.com/office/2019/extlst" xmlns:r="http://schemas.openxmlformats.org/officeDocument/2006/relationships" xmlns:m="http://schemas.openxmlformats.org/officeDocument/2006/math" xmlns:v="urn:schemas-microsoft-com:vml" xmlns:wp14="http://schemas.microsoft.com/office/word/2010/wordprocessingDrawing" xmlns:wp="http://schemas.openxmlformats.org/drawingml/2006/wordprocessingDrawing" xmlns:w10="urn:schemas-microsoft-com:office:word" xmlns:w="http://schemas.openxmlformats.org/wordprocessingml/2006/main" xmlns:w14="http://schemas.microsoft.com/office/word/2010/wordml" xmlns:w15="http://schemas.microsoft.com/office/word/2012/wordml" xmlns:w16cex="http://schemas.microsoft.com/office/word/2018/wordml/cex" xmlns:w16cid="http://schemas.microsoft.com/office/word/2016/wordml/cid" xmlns:w16="http://schemas.microsoft.com/office/word/2018/wordml" xmlns:w16sdtdh="http://schemas.microsoft.com/office/word/2020/wordml/sdtdatahash" xmlns:w16se="http://schemas.microsoft.com/office/word/2015/wordml/symex" xmlns:wpg="http://schemas.microsoft.com/office/word/2010/wordprocessingGroup" xmlns:wpi="http://schemas.microsoft.com/office/word/2010/wordprocessingInk" xmlns:wne="http://schemas.microsoft.com/office/word/2006/wordml" xmlns:wps="http://schemas.microsoft.com/office/word/2010/wordprocessingShape" mc:Ignorable="w14 w15 w16se w16cid w16 w16cex w16sdtdh wp14">
+  <w:abstractNum w:abstractNumId="0" w15:restartNumberingAfterBreak="0">
+    <w:nsid w:val="1EC64E98"/>
+    <w:multiLevelType w:val="hybridMultilevel"/>
+    <w:tmpl w:val="97A667AE"/>
+    <w:lvl w:ilvl="0" w:tplc="0EE6FBCE">
+      <w:start w:val="1"/>
+      <w:numFmt w:val="decimal"/>
+      <w:lvlText w:val="%1."/>
+      <w:lvlJc w:val="left"/>
+      <w:pPr>
+        <w:ind w:left="720" w:hanging="360"/>
+      </w:pPr>
+      <w:rPr>
+        <w:b w:val="0"/>
+        <w:bCs/>
+      </w:rPr>
+    </w:lvl>
+    <w:lvl w:ilvl="1" w:tplc="04090019" w:tentative="1">
+      <w:start w:val="1"/>
+      <w:numFmt w:val="lowerLetter"/>
+      <w:lvlText w:val="%2."/>
+      <w:lvlJc w:val="left"/>
+      <w:pPr>
+        <w:ind w:left="1440" w:hanging="360"/>
+      </w:pPr>
+    </w:lvl>
+    <w:lvl w:ilvl="2" w:tplc="0409001B" w:tentative="1">
+      <w:start w:val="1"/>
+      <w:numFmt w:val="lowerRoman"/>
+      <w:lvlText w:val="%3."/>
+      <w:lvlJc w:val="right"/>
+      <w:pPr>
+        <w:ind w:left="2160" w:hanging="180"/>
+      </w:pPr>
+    </w:lvl>
+    <w:lvl w:ilvl="3" w:tplc="0409000F" w:tentative="1">
+      <w:start w:val="1"/>
+      <w:numFmt w:val="decimal"/>
+      <w:lvlText w:val="%4."/>
+      <w:lvlJc w:val="left"/>
+      <w:pPr>
+        <w:ind w:left="2880" w:hanging="360"/>
+      </w:pPr>
+    </w:lvl>
+    <w:lvl w:ilvl="4" w:tplc="04090019" w:tentative="1">
+      <w:start w:val="1"/>
+      <w:numFmt w:val="lowerLetter"/>
+      <w:lvlText w:val="%5."/>
+      <w:lvlJc w:val="left"/>
+      <w:pPr>
+        <w:ind w:left="3600" w:hanging="360"/>
+      </w:pPr>
+    </w:lvl>
+    <w:lvl w:ilvl="5" w:tplc="0409001B" w:tentative="1">
+      <w:start w:val="1"/>
+      <w:numFmt w:val="lowerRoman"/>
+      <w:lvlText w:val="%6."/>
+      <w:lvlJc w:val="right"/>
+      <w:pPr>
+        <w:ind w:left="4320" w:hanging="180"/>
+      </w:pPr>
+    </w:lvl>
+    <w:lvl w:ilvl="6" w:tplc="0409000F" w:tentative="1">
+      <w:start w:val="1"/>
+      <w:numFmt w:val="decimal"/>
+      <w:lvlText w:val="%7."/>
+      <w:lvlJc w:val="left"/>
+      <w:pPr>
+        <w:ind w:left="5040" w:hanging="360"/>
+      </w:pPr>
+    </w:lvl>
+    <w:lvl w:ilvl="7" w:tplc="04090019" w:tentative="1">
+      <w:start w:val="1"/>
+      <w:numFmt w:val="lowerLetter"/>
+      <w:lvlText w:val="%8."/>
+      <w:lvlJc w:val="left"/>
+      <w:pPr>
+        <w:ind w:left="5760" w:hanging="360"/>
+      </w:pPr>
+    </w:lvl>
+    <w:lvl w:ilvl="8" w:tplc="0409001B" w:tentative="1">
+      <w:start w:val="1"/>
+      <w:numFmt w:val="lowerRoman"/>
+      <w:lvlText w:val="%9."/>
+      <w:lvlJc w:val="right"/>
+      <w:pPr>
+        <w:ind w:left="6480" w:hanging="180"/>
+      </w:pPr>
+    </w:lvl>
+  </w:abstractNum>
+  <w:num w:numId="1" w16cid:durableId="991107834">
+    <w:abstractNumId w:val="0"/>
+  </w:num>
+</w:numbering>
 </file>
 
 <file path=word/styles.xml><?xml version="1.0" encoding="utf-8"?>
@@ -2009,7 +3109,7 @@
   <w:style w:type="paragraph" w:default="1" w:styleId="Normal">
     <w:name w:val="Normal"/>
     <w:qFormat/>
-    <w:rsid w:val="008B0AC9"/>
+    <w:rsid w:val="000713F6"/>
   </w:style>
   <w:style w:type="character" w:default="1" w:styleId="DefaultParagraphFont">
     <w:name w:val="Default Paragraph Font"/>
@@ -2100,6 +3200,34 @@
     <w:link w:val="Footer"/>
     <w:uiPriority w:val="99"/>
     <w:rsid w:val="002916F7"/>
+  </w:style>
+  <w:style w:type="paragraph" w:styleId="ListParagraph">
+    <w:name w:val="List Paragraph"/>
+    <w:basedOn w:val="Normal"/>
+    <w:uiPriority w:val="34"/>
+    <w:qFormat/>
+    <w:rsid w:val="00B27D60"/>
+    <w:pPr>
+      <w:ind w:left="720"/>
+      <w:contextualSpacing/>
+    </w:pPr>
+  </w:style>
+  <w:style w:type="paragraph" w:styleId="NormalWeb">
+    <w:name w:val="Normal (Web)"/>
+    <w:basedOn w:val="Normal"/>
+    <w:uiPriority w:val="99"/>
+    <w:semiHidden/>
+    <w:unhideWhenUsed/>
+    <w:rsid w:val="001A679D"/>
+    <w:pPr>
+      <w:spacing w:before="100" w:beforeAutospacing="1" w:after="100" w:afterAutospacing="1" w:line="240" w:lineRule="auto"/>
+    </w:pPr>
+    <w:rPr>
+      <w:rFonts w:ascii="Times New Roman" w:eastAsia="Times New Roman" w:hAnsi="Times New Roman" w:cs="Times New Roman"/>
+      <w:sz w:val="24"/>
+      <w:szCs w:val="24"/>
+      <w:lang w:eastAsia="en-PH"/>
+    </w:rPr>
   </w:style>
 </w:styles>
 </file>

</xml_diff>

<commit_message>
adding of implementation plan and tech background
</commit_message>
<xml_diff>
--- a/Capstrone Project.docx
+++ b/Capstrone Project.docx
@@ -468,19 +468,8 @@
           <w:bCs/>
           <w:color w:val="000000"/>
         </w:rPr>
-        <w:t xml:space="preserve">Dan Vincent Angelo L. </w:t>
-      </w:r>
-      <w:proofErr w:type="spellStart"/>
-      <w:r>
-        <w:rPr>
-          <w:rFonts w:ascii="Bookman Old Style" w:hAnsi="Bookman Old Style"/>
-          <w:b/>
-          <w:bCs/>
-          <w:color w:val="000000"/>
-        </w:rPr>
-        <w:t>Necosia</w:t>
-      </w:r>
-      <w:proofErr w:type="spellEnd"/>
+        <w:t>Dan Vincent Angelo L. Necosia</w:t>
+      </w:r>
     </w:p>
     <w:p>
       <w:pPr>
@@ -495,19 +484,8 @@
           <w:bCs/>
           <w:color w:val="000000"/>
         </w:rPr>
-        <w:t xml:space="preserve">Beth A. </w:t>
-      </w:r>
-      <w:proofErr w:type="spellStart"/>
-      <w:r>
-        <w:rPr>
-          <w:rFonts w:ascii="Bookman Old Style" w:hAnsi="Bookman Old Style"/>
-          <w:b/>
-          <w:bCs/>
-          <w:color w:val="000000"/>
-        </w:rPr>
-        <w:t>Matis</w:t>
-      </w:r>
-      <w:proofErr w:type="spellEnd"/>
+        <w:t>Beth A. Matis</w:t>
+      </w:r>
     </w:p>
     <w:p>
       <w:pPr>
@@ -1457,14 +1435,6 @@
               </w:rPr>
               <w:t xml:space="preserve">Implementation Plan </w:t>
             </w:r>
-            <w:r>
-              <w:rPr>
-                <w:sz w:val="24"/>
-                <w:szCs w:val="24"/>
-                <w:lang w:val="en-US"/>
-              </w:rPr>
-              <w:t>.33</w:t>
-            </w:r>
           </w:p>
         </w:tc>
         <w:tc>
@@ -1567,28 +1537,224 @@
       </w:r>
     </w:p>
     <w:p>
-      <w:r>
-        <w:t>One of the top universities in the nation is Nueva Vizcaya State University. Regular students can get educational services from the university, and residents of Nueva Vizcaya can enroll in extension programs. The university serves as a research center for a variety of academic disciplines. Numerous managerial tasks are carried out within the university. One of the key management tasks is the allocation and arrangement of student housing, which is done as part of the management operations at Nueva Vizcaya State University. There could be a difficulty with the management of the dorms in this process. In order to discover, assess, and perhaps address those issues, the team started this project (solutions).</w:t>
-      </w:r>
-    </w:p>
-    <w:p>
-      <w:pPr>
-        <w:rPr>
-          <w:b/>
-          <w:bCs/>
+      <w:pPr>
+        <w:ind w:firstLine="720"/>
+        <w:rPr>
+          <w:sz w:val="24"/>
+          <w:szCs w:val="24"/>
+        </w:rPr>
+      </w:pPr>
+      <w:r>
+        <w:rPr>
+          <w:sz w:val="24"/>
+          <w:szCs w:val="24"/>
+        </w:rPr>
+        <w:t xml:space="preserve">The existence of computers has had a significant impact on every aspect of human life in today's modern civilization. Our society has benefited greatly from the computerization of practically all jobs because it allows for the quick completion of all tasks that require information. The advancement of one's life has been greatly aided by computer technology. The majority of businesses, corporations, and institutions evolved their usage of such technology to aid themselves in working more effectively with less time and effort, improving productivity, profit, and customer satisfaction. The development of a computer system is one instance of computer technology. </w:t>
+      </w:r>
+    </w:p>
+    <w:p>
+      <w:pPr>
+        <w:rPr>
+          <w:sz w:val="24"/>
+          <w:szCs w:val="24"/>
+        </w:rPr>
+      </w:pPr>
+    </w:p>
+    <w:p>
+      <w:pPr>
+        <w:ind w:firstLine="720"/>
+        <w:rPr>
+          <w:sz w:val="24"/>
+          <w:szCs w:val="24"/>
+        </w:rPr>
+      </w:pPr>
+      <w:r>
+        <w:rPr>
+          <w:sz w:val="24"/>
+          <w:szCs w:val="24"/>
+        </w:rPr>
+        <w:t>It is not a secret that t</w:t>
+      </w:r>
+      <w:r>
+        <w:rPr>
+          <w:sz w:val="24"/>
+          <w:szCs w:val="24"/>
+        </w:rPr>
+        <w:t>he current trend in today's society is internet browsing, which has grown</w:t>
+      </w:r>
+      <w:r>
+        <w:rPr>
+          <w:sz w:val="24"/>
+          <w:szCs w:val="24"/>
+        </w:rPr>
+        <w:t xml:space="preserve"> and classified as</w:t>
+      </w:r>
+      <w:r>
+        <w:rPr>
+          <w:sz w:val="24"/>
+          <w:szCs w:val="24"/>
+        </w:rPr>
+        <w:t xml:space="preserve"> necessity for daily living. </w:t>
+      </w:r>
+      <w:r>
+        <w:rPr>
+          <w:sz w:val="24"/>
+          <w:szCs w:val="24"/>
+        </w:rPr>
+        <w:t xml:space="preserve">There are organizations that uses internet as the backbone of their every </w:t>
+      </w:r>
+      <w:r>
+        <w:rPr>
+          <w:sz w:val="24"/>
+          <w:szCs w:val="24"/>
+        </w:rPr>
+        <w:t>transaction</w:t>
+      </w:r>
+      <w:r>
+        <w:rPr>
+          <w:sz w:val="24"/>
+          <w:szCs w:val="24"/>
+        </w:rPr>
+        <w:t>.</w:t>
+      </w:r>
+    </w:p>
+    <w:p>
+      <w:pPr>
+        <w:rPr>
           <w:sz w:val="28"/>
           <w:szCs w:val="28"/>
         </w:rPr>
       </w:pPr>
-      <w:r>
-        <w:rPr>
-          <w:b/>
-          <w:bCs/>
+    </w:p>
+    <w:p>
+      <w:pPr>
+        <w:rPr>
           <w:sz w:val="28"/>
           <w:szCs w:val="28"/>
         </w:rPr>
-        <w:t>Project Context</w:t>
-      </w:r>
+      </w:pPr>
+    </w:p>
+    <w:p>
+      <w:pPr>
+        <w:spacing w:line="360" w:lineRule="auto"/>
+        <w:ind w:firstLine="720"/>
+        <w:rPr>
+          <w:sz w:val="24"/>
+          <w:szCs w:val="24"/>
+        </w:rPr>
+      </w:pPr>
+      <w:r>
+        <w:rPr>
+          <w:sz w:val="24"/>
+          <w:szCs w:val="24"/>
+        </w:rPr>
+        <w:t xml:space="preserve">One of the top universities in the nation is Nueva Vizcaya State University. </w:t>
+      </w:r>
+      <w:r>
+        <w:rPr>
+          <w:sz w:val="24"/>
+          <w:szCs w:val="24"/>
+        </w:rPr>
+        <w:t>S</w:t>
+      </w:r>
+      <w:r>
+        <w:rPr>
+          <w:sz w:val="24"/>
+          <w:szCs w:val="24"/>
+        </w:rPr>
+        <w:t xml:space="preserve">tudents can get educational services from the university, and residents of Nueva Vizcaya can enroll in extension programs. The university serves as a research center for a variety of academic disciplines. Numerous managerial tasks are carried out within the university. One of the key management tasks is the allocation and arrangement of student housing, which is done as part of the management operations at Nueva Vizcaya State University. There could be a difficulty with the management of the dorms in this process. In order to discover, assess, and perhaps address those issues, the team started this project </w:t>
+      </w:r>
+    </w:p>
+    <w:p>
+      <w:pPr>
+        <w:rPr>
+          <w:sz w:val="24"/>
+          <w:szCs w:val="24"/>
+        </w:rPr>
+      </w:pPr>
+    </w:p>
+    <w:p>
+      <w:pPr>
+        <w:ind w:firstLine="720"/>
+      </w:pPr>
+      <w:r>
+        <w:rPr>
+          <w:sz w:val="24"/>
+          <w:szCs w:val="24"/>
+        </w:rPr>
+        <w:t>We researchers have proposed the study “CASA ALL'INTERNO LA SCUOLA: Dormitory Online Reservation and Monitoring System</w:t>
+      </w:r>
+      <w:r>
+        <w:t>”</w:t>
+      </w:r>
+      <w:r>
+        <w:t xml:space="preserve"> </w:t>
+      </w:r>
+      <w:r>
+        <w:rPr>
+          <w:sz w:val="24"/>
+          <w:szCs w:val="24"/>
+        </w:rPr>
+        <w:t xml:space="preserve">that will make the </w:t>
+      </w:r>
+      <w:r>
+        <w:rPr>
+          <w:sz w:val="24"/>
+          <w:szCs w:val="24"/>
+        </w:rPr>
+        <w:t>application for reservation</w:t>
+      </w:r>
+      <w:r>
+        <w:rPr>
+          <w:sz w:val="24"/>
+          <w:szCs w:val="24"/>
+        </w:rPr>
+        <w:t xml:space="preserve"> more easily, accurate, faster. The study also removes the “</w:t>
+      </w:r>
+      <w:r>
+        <w:rPr>
+          <w:sz w:val="24"/>
+          <w:szCs w:val="24"/>
+        </w:rPr>
+        <w:t>paper</w:t>
+      </w:r>
+      <w:r>
+        <w:rPr>
+          <w:sz w:val="24"/>
+          <w:szCs w:val="24"/>
+        </w:rPr>
+        <w:t xml:space="preserve">-based system” and replaces it with a computerized system. It can also help </w:t>
+      </w:r>
+      <w:r>
+        <w:rPr>
+          <w:sz w:val="24"/>
+          <w:szCs w:val="24"/>
+        </w:rPr>
+        <w:t xml:space="preserve">both dormitory manager and students </w:t>
+      </w:r>
+      <w:r>
+        <w:rPr>
+          <w:sz w:val="24"/>
+          <w:szCs w:val="24"/>
+        </w:rPr>
+        <w:t xml:space="preserve"> </w:t>
+      </w:r>
+      <w:r>
+        <w:rPr>
+          <w:sz w:val="24"/>
+          <w:szCs w:val="24"/>
+        </w:rPr>
+        <w:t>to make ease of ever transactions posible</w:t>
+      </w:r>
+    </w:p>
+    <w:p>
+      <w:pPr>
+        <w:ind w:firstLine="720"/>
+        <w:rPr>
+          <w:sz w:val="24"/>
+          <w:szCs w:val="24"/>
+        </w:rPr>
+      </w:pPr>
     </w:p>
     <w:p>
       <w:pPr>
@@ -1606,87 +1772,78 @@
           <w:sz w:val="28"/>
           <w:szCs w:val="28"/>
         </w:rPr>
-        <w:t>Purpose and Description</w:t>
-      </w:r>
-    </w:p>
-    <w:p>
-      <w:pPr>
-        <w:jc w:val="both"/>
-        <w:rPr>
-          <w:sz w:val="24"/>
-          <w:szCs w:val="24"/>
-        </w:rPr>
-      </w:pPr>
-      <w:r>
-        <w:rPr>
-          <w:sz w:val="24"/>
-          <w:szCs w:val="24"/>
-        </w:rPr>
-        <w:t>This project is initiated to develop system, as a final year</w:t>
-      </w:r>
-    </w:p>
-    <w:p>
-      <w:pPr>
-        <w:jc w:val="both"/>
-        <w:rPr>
-          <w:sz w:val="24"/>
-          <w:szCs w:val="24"/>
-        </w:rPr>
-      </w:pPr>
-      <w:r>
-        <w:rPr>
-          <w:sz w:val="24"/>
-          <w:szCs w:val="24"/>
-        </w:rPr>
-        <w:t>project for completing a study of B.Sc. Degree in Computer</w:t>
-      </w:r>
-    </w:p>
-    <w:p>
-      <w:pPr>
-        <w:jc w:val="both"/>
-        <w:rPr>
-          <w:sz w:val="24"/>
-          <w:szCs w:val="24"/>
-        </w:rPr>
-      </w:pPr>
-      <w:r>
-        <w:rPr>
-          <w:sz w:val="24"/>
-          <w:szCs w:val="24"/>
-        </w:rPr>
-        <w:t>Science and IT. The team is organized to develop a web based</w:t>
-      </w:r>
-    </w:p>
-    <w:p>
-      <w:pPr>
-        <w:jc w:val="both"/>
-        <w:rPr>
-          <w:sz w:val="24"/>
-          <w:szCs w:val="24"/>
-        </w:rPr>
-      </w:pPr>
-      <w:r>
-        <w:rPr>
-          <w:sz w:val="24"/>
-          <w:szCs w:val="24"/>
-        </w:rPr>
-        <w:t>Dormitory Management System which will enable the project team</w:t>
-      </w:r>
-    </w:p>
-    <w:p>
-      <w:pPr>
-        <w:jc w:val="both"/>
-        <w:rPr>
-          <w:sz w:val="24"/>
-          <w:szCs w:val="24"/>
-        </w:rPr>
-      </w:pPr>
-      <w:r>
-        <w:rPr>
-          <w:sz w:val="24"/>
-          <w:szCs w:val="24"/>
-        </w:rPr>
-        <w:t>to get B.Sc. Degree in Computer Science and IT.</w:t>
+        <w:t>Project Context</w:t>
+      </w:r>
+    </w:p>
+    <w:p>
+      <w:pPr>
+        <w:spacing w:line="360" w:lineRule="auto"/>
+        <w:rPr>
+          <w:sz w:val="24"/>
+          <w:szCs w:val="24"/>
+        </w:rPr>
+      </w:pPr>
+      <w:r>
+        <w:rPr>
+          <w:sz w:val="24"/>
+          <w:szCs w:val="24"/>
+        </w:rPr>
+        <w:t>The state institution known as Nueva Vizcaya State University was founded in 1997. One of the most reputable colleges in the</w:t>
+      </w:r>
+      <w:r>
+        <w:rPr>
+          <w:sz w:val="24"/>
+          <w:szCs w:val="24"/>
+        </w:rPr>
+        <w:t xml:space="preserve"> </w:t>
+      </w:r>
+      <w:r>
+        <w:rPr>
+          <w:sz w:val="24"/>
+          <w:szCs w:val="24"/>
+        </w:rPr>
+        <w:t>region. since it first began to run</w:t>
+      </w:r>
+      <w:r>
+        <w:rPr>
+          <w:sz w:val="24"/>
+          <w:szCs w:val="24"/>
+        </w:rPr>
+        <w:t xml:space="preserve"> </w:t>
+      </w:r>
+    </w:p>
+    <w:p>
+      <w:pPr>
+        <w:spacing w:line="360" w:lineRule="auto"/>
+        <w:rPr>
+          <w:sz w:val="24"/>
+          <w:szCs w:val="24"/>
+        </w:rPr>
+      </w:pPr>
+      <w:r>
+        <w:rPr>
+          <w:sz w:val="24"/>
+          <w:szCs w:val="24"/>
+        </w:rPr>
+        <w:t>Ones the new system is implemented, firstly proctors and proctor managers are benefited from the system in such a way that the quality and performance of their work is improved, the time they spent for manual operation is significantly reduced and their management and control of their job is improved. Secondly students are not expected to be in campus to know about their dormitory information. That is, once the allocation report is generated by the system, the system provides an interface which enables the students to know about their dormitory information, about academic colander and some academic announcements and finally they submit their personal information through the Internet</w:t>
+      </w:r>
+    </w:p>
+    <w:p>
+      <w:pPr>
+        <w:spacing w:line="360" w:lineRule="auto"/>
+        <w:rPr>
+          <w:color w:val="FF0000"/>
+          <w:sz w:val="24"/>
+          <w:szCs w:val="24"/>
+        </w:rPr>
+      </w:pPr>
+      <w:r>
+        <w:rPr>
+          <w:color w:val="FF0000"/>
+          <w:sz w:val="24"/>
+          <w:szCs w:val="24"/>
+        </w:rPr>
+        <w:t>The project context of any proposal not only gives an introduction to your project but it also builds up a justification process to help the donor agency convince as to why it is important to start this project and how can your organization resolve the ‘problem in question’ by implementing the proposed activities. In this sample proposal, you will see that the context and justification process has been broken up into 3 parts: ‘The Challenges’, ‘The Opportunity’ and ‘Why Now?’ It is a wonderful way of drawing attention of the reader and also give enough reasons as to why you require this funding to implement the project.</w:t>
       </w:r>
     </w:p>
     <w:p>
@@ -1698,122 +1855,217 @@
           <w:szCs w:val="28"/>
         </w:rPr>
       </w:pPr>
-    </w:p>
-    <w:p>
-      <w:pPr>
+      <w:r>
         <w:rPr>
           <w:b/>
           <w:bCs/>
           <w:sz w:val="28"/>
           <w:szCs w:val="28"/>
         </w:rPr>
-      </w:pPr>
-      <w:r>
+        <w:t>Purpose and Description</w:t>
+      </w:r>
+    </w:p>
+    <w:p>
+      <w:pPr>
+        <w:rPr>
+          <w:sz w:val="24"/>
+          <w:szCs w:val="24"/>
+        </w:rPr>
+      </w:pPr>
+      <w:r>
+        <w:rPr>
+          <w:sz w:val="24"/>
+          <w:szCs w:val="24"/>
+        </w:rPr>
+        <w:t>This project is initiated to develop system, as a final year</w:t>
+      </w:r>
+      <w:r>
+        <w:rPr>
+          <w:sz w:val="24"/>
+          <w:szCs w:val="24"/>
+        </w:rPr>
+        <w:t xml:space="preserve"> </w:t>
+      </w:r>
+      <w:r>
+        <w:rPr>
+          <w:sz w:val="24"/>
+          <w:szCs w:val="24"/>
+        </w:rPr>
+        <w:t>project for completing a study of B.S.</w:t>
+      </w:r>
+      <w:r>
+        <w:rPr>
+          <w:sz w:val="24"/>
+          <w:szCs w:val="24"/>
+        </w:rPr>
+        <w:t xml:space="preserve"> </w:t>
+      </w:r>
+      <w:r>
+        <w:rPr>
+          <w:sz w:val="24"/>
+          <w:szCs w:val="24"/>
+        </w:rPr>
+        <w:t>Degree in Computer</w:t>
+      </w:r>
+      <w:r>
+        <w:rPr>
+          <w:sz w:val="24"/>
+          <w:szCs w:val="24"/>
+        </w:rPr>
+        <w:t xml:space="preserve"> </w:t>
+      </w:r>
+      <w:r>
+        <w:rPr>
+          <w:sz w:val="24"/>
+          <w:szCs w:val="24"/>
+        </w:rPr>
+        <w:t xml:space="preserve">Science and IT. The team is organized to develop a </w:t>
+      </w:r>
+      <w:r>
+        <w:rPr>
+          <w:sz w:val="24"/>
+          <w:szCs w:val="24"/>
+        </w:rPr>
+        <w:t>web-based</w:t>
+      </w:r>
+      <w:r>
+        <w:rPr>
+          <w:sz w:val="24"/>
+          <w:szCs w:val="24"/>
+        </w:rPr>
+        <w:t xml:space="preserve"> </w:t>
+      </w:r>
+      <w:r>
+        <w:rPr>
+          <w:sz w:val="24"/>
+          <w:szCs w:val="24"/>
+        </w:rPr>
+        <w:t>Dormitory Management System which will enable the project team</w:t>
+      </w:r>
+      <w:r>
+        <w:rPr>
+          <w:sz w:val="24"/>
+          <w:szCs w:val="24"/>
+        </w:rPr>
+        <w:t xml:space="preserve"> </w:t>
+      </w:r>
+      <w:r>
+        <w:rPr>
+          <w:sz w:val="24"/>
+          <w:szCs w:val="24"/>
+        </w:rPr>
+        <w:t>to get B.Sc. Degree in Computer Science and IT.</w:t>
+      </w:r>
+    </w:p>
+    <w:p>
+      <w:pPr>
         <w:rPr>
           <w:b/>
           <w:bCs/>
           <w:sz w:val="28"/>
           <w:szCs w:val="28"/>
         </w:rPr>
-        <w:t>Objectives of the Project</w:t>
-      </w:r>
-    </w:p>
-    <w:p>
-      <w:pPr>
-        <w:rPr>
+      </w:pPr>
+    </w:p>
+    <w:p>
+      <w:pPr>
+        <w:rPr>
+          <w:b/>
+          <w:bCs/>
           <w:sz w:val="28"/>
           <w:szCs w:val="28"/>
         </w:rPr>
       </w:pPr>
-      <w:r>
-        <w:rPr>
+    </w:p>
+    <w:p>
+      <w:pPr>
+        <w:rPr>
+          <w:b/>
+          <w:bCs/>
           <w:sz w:val="28"/>
           <w:szCs w:val="28"/>
         </w:rPr>
-        <w:t>The main objective of this project is to develop a new Web</w:t>
-      </w:r>
-      <w:r>
-        <w:rPr>
+      </w:pPr>
+      <w:r>
+        <w:rPr>
+          <w:b/>
+          <w:bCs/>
           <w:sz w:val="28"/>
           <w:szCs w:val="28"/>
         </w:rPr>
-        <w:t>-</w:t>
-      </w:r>
-      <w:r>
+        <w:t>Objectives of the Project</w:t>
+      </w:r>
+    </w:p>
+    <w:p>
+      <w:pPr>
         <w:rPr>
           <w:sz w:val="28"/>
           <w:szCs w:val="28"/>
         </w:rPr>
-        <w:t>Based Dormitory Management System which solves the above</w:t>
-      </w:r>
+      </w:pPr>
       <w:r>
         <w:rPr>
           <w:sz w:val="28"/>
           <w:szCs w:val="28"/>
         </w:rPr>
-        <w:t>-mentioned</w:t>
+        <w:lastRenderedPageBreak/>
+        <w:t>The main objective of this project is to develop a new Web</w:t>
       </w:r>
       <w:r>
         <w:rPr>
           <w:sz w:val="28"/>
           <w:szCs w:val="28"/>
         </w:rPr>
-        <w:t xml:space="preserve"> problems with the existing system. This is achieved by</w:t>
+        <w:t>-</w:t>
       </w:r>
       <w:r>
         <w:rPr>
           <w:sz w:val="28"/>
           <w:szCs w:val="28"/>
         </w:rPr>
-        <w:t xml:space="preserve"> </w:t>
+        <w:t>Based Dormitory Management System which solves the above</w:t>
       </w:r>
       <w:r>
         <w:rPr>
           <w:sz w:val="28"/>
           <w:szCs w:val="28"/>
         </w:rPr>
-        <w:t>designing a web-based application program that will change the</w:t>
+        <w:t>-mentioned</w:t>
       </w:r>
       <w:r>
         <w:rPr>
           <w:sz w:val="28"/>
           <w:szCs w:val="28"/>
         </w:rPr>
-        <w:t xml:space="preserve"> </w:t>
+        <w:t xml:space="preserve"> problems with the existing system. This is achieved by</w:t>
       </w:r>
       <w:r>
         <w:rPr>
           <w:sz w:val="28"/>
           <w:szCs w:val="28"/>
         </w:rPr>
-        <w:t>actual manual processing to a computerized environment.</w:t>
-      </w:r>
-    </w:p>
-    <w:p>
-      <w:pPr>
+        <w:t xml:space="preserve"> </w:t>
+      </w:r>
+      <w:r>
         <w:rPr>
           <w:sz w:val="28"/>
           <w:szCs w:val="28"/>
         </w:rPr>
-      </w:pPr>
-    </w:p>
-    <w:p>
-      <w:pPr>
-        <w:rPr>
-          <w:b/>
-          <w:bCs/>
+        <w:t>designing a web-based application program that will change the</w:t>
+      </w:r>
+      <w:r>
+        <w:rPr>
           <w:sz w:val="28"/>
           <w:szCs w:val="28"/>
         </w:rPr>
-      </w:pPr>
-      <w:r>
-        <w:rPr>
-          <w:b/>
-          <w:bCs/>
+        <w:t xml:space="preserve"> </w:t>
+      </w:r>
+      <w:r>
+        <w:rPr>
           <w:sz w:val="28"/>
           <w:szCs w:val="28"/>
         </w:rPr>
-        <w:t>Scope of the project</w:t>
+        <w:t>actual manual processing to a computerized environment.</w:t>
       </w:r>
     </w:p>
     <w:p>
@@ -1823,49 +2075,204 @@
           <w:szCs w:val="28"/>
         </w:rPr>
       </w:pPr>
-      <w:r>
-        <w:rPr>
+    </w:p>
+    <w:p>
+      <w:pPr>
+        <w:rPr>
+          <w:b/>
+          <w:bCs/>
           <w:sz w:val="28"/>
           <w:szCs w:val="28"/>
         </w:rPr>
-        <w:t>Designing and Implementing the Database,</w:t>
-      </w:r>
-    </w:p>
-    <w:p>
-      <w:pPr>
-        <w:rPr>
+      </w:pPr>
+      <w:r>
+        <w:rPr>
+          <w:b/>
+          <w:bCs/>
           <w:sz w:val="28"/>
           <w:szCs w:val="28"/>
         </w:rPr>
-      </w:pPr>
-      <w:r>
+        <w:t>Scope of the project</w:t>
+      </w:r>
+    </w:p>
+    <w:p>
+      <w:pPr>
+        <w:rPr>
+          <w:sz w:val="24"/>
+          <w:szCs w:val="24"/>
+        </w:rPr>
+      </w:pPr>
+      <w:r>
+        <w:rPr>
+          <w:sz w:val="24"/>
+          <w:szCs w:val="24"/>
+        </w:rPr>
+        <w:t>Designing and Implementing the Database,</w:t>
+      </w:r>
+      <w:r>
+        <w:rPr>
+          <w:sz w:val="24"/>
+          <w:szCs w:val="24"/>
+        </w:rPr>
+        <w:t xml:space="preserve"> </w:t>
+      </w:r>
+      <w:r>
+        <w:rPr>
+          <w:sz w:val="24"/>
+          <w:szCs w:val="24"/>
+        </w:rPr>
+        <w:t>Designing and Implementing Graphical User</w:t>
+      </w:r>
+      <w:r>
+        <w:rPr>
+          <w:sz w:val="24"/>
+          <w:szCs w:val="24"/>
+        </w:rPr>
+        <w:t xml:space="preserve"> </w:t>
+      </w:r>
+      <w:r>
+        <w:rPr>
+          <w:sz w:val="24"/>
+          <w:szCs w:val="24"/>
+        </w:rPr>
+        <w:t>interface including forms and reports.</w:t>
+      </w:r>
+    </w:p>
+    <w:p>
+      <w:pPr>
         <w:rPr>
           <w:sz w:val="28"/>
           <w:szCs w:val="28"/>
         </w:rPr>
-        <w:t>Designing and Implementing Graphical User</w:t>
-      </w:r>
-    </w:p>
-    <w:p>
-      <w:pPr>
-        <w:rPr>
+      </w:pPr>
+    </w:p>
+    <w:p>
+      <w:pPr>
+        <w:rPr>
+          <w:b/>
+          <w:bCs/>
           <w:sz w:val="28"/>
           <w:szCs w:val="28"/>
         </w:rPr>
       </w:pPr>
       <w:r>
         <w:rPr>
+          <w:b/>
+          <w:bCs/>
           <w:sz w:val="28"/>
           <w:szCs w:val="28"/>
         </w:rPr>
-        <w:t>interface including forms and reports.</w:t>
-      </w:r>
-    </w:p>
-    <w:p>
-      <w:pPr>
-        <w:rPr>
+        <w:t>Limitation Of the project</w:t>
+      </w:r>
+    </w:p>
+    <w:p>
+      <w:pPr>
+        <w:jc w:val="both"/>
+        <w:rPr>
+          <w:sz w:val="24"/>
+          <w:szCs w:val="24"/>
+        </w:rPr>
+      </w:pPr>
+      <w:r>
+        <w:rPr>
+          <w:sz w:val="24"/>
+          <w:szCs w:val="24"/>
+        </w:rPr>
+        <w:t>This project is limited only to those activities and</w:t>
+      </w:r>
+      <w:r>
+        <w:rPr>
+          <w:sz w:val="24"/>
+          <w:szCs w:val="24"/>
+        </w:rPr>
+        <w:t xml:space="preserve"> </w:t>
+      </w:r>
+      <w:r>
+        <w:rPr>
+          <w:sz w:val="24"/>
+          <w:szCs w:val="24"/>
+        </w:rPr>
+        <w:t>operations related to the</w:t>
+      </w:r>
+      <w:r>
+        <w:rPr>
+          <w:sz w:val="24"/>
+          <w:szCs w:val="24"/>
+        </w:rPr>
+        <w:t xml:space="preserve"> </w:t>
+      </w:r>
+      <w:r>
+        <w:rPr>
+          <w:sz w:val="24"/>
+          <w:szCs w:val="24"/>
+        </w:rPr>
+        <w:t>dormitory</w:t>
+      </w:r>
+      <w:r>
+        <w:rPr>
+          <w:sz w:val="24"/>
+          <w:szCs w:val="24"/>
+        </w:rPr>
+        <w:t xml:space="preserve"> </w:t>
+      </w:r>
+      <w:r>
+        <w:rPr>
+          <w:sz w:val="24"/>
+          <w:szCs w:val="24"/>
+        </w:rPr>
+        <w:t>management which the</w:t>
+      </w:r>
+      <w:r>
+        <w:rPr>
+          <w:sz w:val="24"/>
+          <w:szCs w:val="24"/>
+        </w:rPr>
+        <w:t xml:space="preserve"> </w:t>
+      </w:r>
+      <w:r>
+        <w:rPr>
+          <w:sz w:val="24"/>
+          <w:szCs w:val="24"/>
+        </w:rPr>
+        <w:t>team is intended to deal with. The project is limited to</w:t>
+      </w:r>
+      <w:r>
+        <w:rPr>
+          <w:sz w:val="24"/>
+          <w:szCs w:val="24"/>
+        </w:rPr>
+        <w:t xml:space="preserve"> </w:t>
+      </w:r>
+      <w:r>
+        <w:rPr>
+          <w:sz w:val="24"/>
+          <w:szCs w:val="24"/>
+        </w:rPr>
+        <w:t xml:space="preserve">developing the </w:t>
+      </w:r>
+      <w:r>
+        <w:rPr>
+          <w:sz w:val="24"/>
+          <w:szCs w:val="24"/>
+        </w:rPr>
+        <w:t>web-based</w:t>
+      </w:r>
+      <w:r>
+        <w:rPr>
+          <w:sz w:val="24"/>
+          <w:szCs w:val="24"/>
+        </w:rPr>
+        <w:t xml:space="preserve"> dormitory management system.</w:t>
+      </w:r>
+    </w:p>
+    <w:p>
+      <w:pPr>
+        <w:rPr>
+          <w:b/>
+          <w:bCs/>
           <w:sz w:val="28"/>
           <w:szCs w:val="28"/>
+          <w:lang w:val="en-US"/>
         </w:rPr>
       </w:pPr>
     </w:p>
@@ -1876,117 +2283,20 @@
           <w:bCs/>
           <w:sz w:val="28"/>
           <w:szCs w:val="28"/>
-        </w:rPr>
-      </w:pPr>
-      <w:r>
+          <w:lang w:val="en-US"/>
+        </w:rPr>
+      </w:pPr>
+    </w:p>
+    <w:p>
+      <w:pPr>
         <w:rPr>
           <w:b/>
           <w:bCs/>
           <w:sz w:val="28"/>
           <w:szCs w:val="28"/>
-        </w:rPr>
-        <w:t>Limitation Of the project</w:t>
-      </w:r>
-    </w:p>
-    <w:p>
-      <w:pPr>
-        <w:jc w:val="both"/>
-        <w:rPr>
-          <w:sz w:val="24"/>
-          <w:szCs w:val="24"/>
-        </w:rPr>
-      </w:pPr>
-      <w:r>
-        <w:rPr>
-          <w:sz w:val="24"/>
-          <w:szCs w:val="24"/>
-        </w:rPr>
-        <w:t>This project is limited only to those activities and</w:t>
-      </w:r>
-      <w:r>
-        <w:rPr>
-          <w:sz w:val="24"/>
-          <w:szCs w:val="24"/>
-        </w:rPr>
-        <w:t xml:space="preserve"> </w:t>
-      </w:r>
-      <w:r>
-        <w:rPr>
-          <w:sz w:val="24"/>
-          <w:szCs w:val="24"/>
-        </w:rPr>
-        <w:t>operations related to the</w:t>
-      </w:r>
-      <w:r>
-        <w:rPr>
-          <w:sz w:val="24"/>
-          <w:szCs w:val="24"/>
-        </w:rPr>
-        <w:t xml:space="preserve"> </w:t>
-      </w:r>
-      <w:r>
-        <w:rPr>
-          <w:sz w:val="24"/>
-          <w:szCs w:val="24"/>
-        </w:rPr>
-        <w:t>dormitory</w:t>
-      </w:r>
-      <w:r>
-        <w:rPr>
-          <w:sz w:val="24"/>
-          <w:szCs w:val="24"/>
-        </w:rPr>
-        <w:t xml:space="preserve"> </w:t>
-      </w:r>
-      <w:r>
-        <w:rPr>
-          <w:sz w:val="24"/>
-          <w:szCs w:val="24"/>
-        </w:rPr>
-        <w:t>management which the</w:t>
-      </w:r>
-      <w:r>
-        <w:rPr>
-          <w:sz w:val="24"/>
-          <w:szCs w:val="24"/>
-        </w:rPr>
-        <w:t xml:space="preserve"> </w:t>
-      </w:r>
-      <w:r>
-        <w:rPr>
-          <w:sz w:val="24"/>
-          <w:szCs w:val="24"/>
-        </w:rPr>
-        <w:t>team is intended to deal with. The project is limited to</w:t>
-      </w:r>
-      <w:r>
-        <w:rPr>
-          <w:sz w:val="24"/>
-          <w:szCs w:val="24"/>
-        </w:rPr>
-        <w:t xml:space="preserve"> </w:t>
-      </w:r>
-      <w:r>
-        <w:rPr>
-          <w:sz w:val="24"/>
-          <w:szCs w:val="24"/>
-        </w:rPr>
-        <w:t xml:space="preserve">developing the </w:t>
-      </w:r>
-      <w:r>
-        <w:rPr>
-          <w:sz w:val="24"/>
-          <w:szCs w:val="24"/>
-        </w:rPr>
-        <w:t>web-based</w:t>
-      </w:r>
-      <w:r>
-        <w:rPr>
-          <w:sz w:val="24"/>
-          <w:szCs w:val="24"/>
-        </w:rPr>
-        <w:t xml:space="preserve"> dormitory management system.</w:t>
-      </w:r>
+          <w:lang w:val="en-US"/>
+        </w:rPr>
+      </w:pPr>
     </w:p>
     <w:p>
       <w:pPr>
@@ -1995,6 +2305,7 @@
           <w:bCs/>
           <w:sz w:val="28"/>
           <w:szCs w:val="28"/>
+          <w:lang w:val="en-US"/>
         </w:rPr>
       </w:pPr>
     </w:p>
@@ -2005,69 +2316,46 @@
           <w:bCs/>
           <w:sz w:val="28"/>
           <w:szCs w:val="28"/>
-        </w:rPr>
-      </w:pPr>
-      <w:r>
+          <w:lang w:val="en-US"/>
+        </w:rPr>
+      </w:pPr>
+    </w:p>
+    <w:p>
+      <w:pPr>
         <w:rPr>
           <w:b/>
           <w:bCs/>
           <w:sz w:val="28"/>
           <w:szCs w:val="28"/>
-        </w:rPr>
-        <w:t>Conceptual Framework</w:t>
-      </w:r>
-    </w:p>
-    <w:p>
-      <w:pPr>
-        <w:rPr>
+          <w:lang w:val="en-US"/>
+        </w:rPr>
+      </w:pPr>
+    </w:p>
+    <w:p>
+      <w:pPr>
+        <w:rPr>
+          <w:b/>
+          <w:bCs/>
           <w:sz w:val="28"/>
           <w:szCs w:val="28"/>
-        </w:rPr>
-      </w:pPr>
-    </w:p>
-    <w:p>
-      <w:pPr>
-        <w:rPr>
+          <w:lang w:val="en-US"/>
+        </w:rPr>
+      </w:pPr>
+    </w:p>
+    <w:p>
+      <w:pPr>
+        <w:rPr>
+          <w:rFonts w:ascii="Calibri" w:hAnsi="Calibri" w:cs="Calibri"/>
+          <w:sz w:val="24"/>
+          <w:szCs w:val="24"/>
+        </w:rPr>
+      </w:pPr>
+      <w:r>
+        <w:rPr>
+          <w:b/>
+          <w:bCs/>
           <w:sz w:val="28"/>
           <w:szCs w:val="28"/>
-        </w:rPr>
-      </w:pPr>
-    </w:p>
-    <w:p>
-      <w:pPr>
-        <w:rPr>
-          <w:sz w:val="28"/>
-          <w:szCs w:val="28"/>
-        </w:rPr>
-      </w:pPr>
-    </w:p>
-    <w:p>
-      <w:pPr>
-        <w:rPr>
-          <w:b/>
-          <w:bCs/>
-          <w:sz w:val="28"/>
-          <w:szCs w:val="28"/>
-          <w:lang w:val="en-US"/>
-        </w:rPr>
-      </w:pPr>
-    </w:p>
-    <w:p>
-      <w:pPr>
-        <w:rPr>
-          <w:b/>
-          <w:bCs/>
-          <w:sz w:val="28"/>
-          <w:szCs w:val="28"/>
-          <w:lang w:val="en-US"/>
-        </w:rPr>
-      </w:pPr>
-      <w:r>
-        <w:rPr>
-          <w:b/>
-          <w:bCs/>
-          <w:sz w:val="28"/>
-          <w:szCs w:val="28"/>
           <w:lang w:val="en-US"/>
         </w:rPr>
         <w:t>Definition of Terms</w:t>
@@ -2077,6 +2365,7 @@
       <w:pPr>
         <w:rPr>
           <w:rFonts w:ascii="Calibri" w:hAnsi="Calibri" w:cs="Calibri"/>
+          <w:bCs/>
           <w:sz w:val="24"/>
           <w:szCs w:val="24"/>
         </w:rPr>
@@ -2084,80 +2373,87 @@
       <w:r>
         <w:rPr>
           <w:rFonts w:ascii="Calibri" w:hAnsi="Calibri" w:cs="Calibri"/>
-          <w:sz w:val="24"/>
-          <w:szCs w:val="24"/>
-        </w:rPr>
-        <w:t>OOSD - Object Oriented System Development</w:t>
-      </w:r>
-    </w:p>
-    <w:p>
-      <w:pPr>
+          <w:b/>
+          <w:sz w:val="24"/>
+          <w:szCs w:val="24"/>
+        </w:rPr>
+        <w:t>MVC</w:t>
+      </w:r>
+      <w:r>
         <w:rPr>
           <w:rFonts w:ascii="Calibri" w:hAnsi="Calibri" w:cs="Calibri"/>
-          <w:sz w:val="24"/>
-          <w:szCs w:val="24"/>
-        </w:rPr>
-      </w:pPr>
+          <w:bCs/>
+          <w:sz w:val="24"/>
+          <w:szCs w:val="24"/>
+        </w:rPr>
+        <w:t xml:space="preserve">- also known as </w:t>
+      </w:r>
       <w:r>
         <w:rPr>
           <w:rFonts w:ascii="Calibri" w:hAnsi="Calibri" w:cs="Calibri"/>
-          <w:sz w:val="24"/>
-          <w:szCs w:val="24"/>
-        </w:rPr>
-        <w:t>UML - Unified modeling language</w:t>
-      </w:r>
-    </w:p>
-    <w:p>
-      <w:pPr>
+          <w:bCs/>
+          <w:sz w:val="24"/>
+          <w:szCs w:val="24"/>
+        </w:rPr>
+        <w:t>Model-View-Controller</w:t>
+      </w:r>
+      <w:r>
         <w:rPr>
           <w:rFonts w:ascii="Calibri" w:hAnsi="Calibri" w:cs="Calibri"/>
-          <w:sz w:val="24"/>
-          <w:szCs w:val="24"/>
-        </w:rPr>
-      </w:pPr>
+          <w:bCs/>
+          <w:sz w:val="24"/>
+          <w:szCs w:val="24"/>
+        </w:rPr>
+        <w:t xml:space="preserve"> </w:t>
+      </w:r>
       <w:r>
         <w:rPr>
           <w:rFonts w:ascii="Calibri" w:hAnsi="Calibri" w:cs="Calibri"/>
-          <w:sz w:val="24"/>
-          <w:szCs w:val="24"/>
-        </w:rPr>
-        <w:t>OOA</w:t>
+          <w:bCs/>
+          <w:sz w:val="24"/>
+          <w:szCs w:val="24"/>
+        </w:rPr>
+        <w:t xml:space="preserve">is nothing </w:t>
       </w:r>
       <w:r>
         <w:rPr>
           <w:rFonts w:ascii="Calibri" w:hAnsi="Calibri" w:cs="Calibri"/>
-          <w:sz w:val="24"/>
-          <w:szCs w:val="24"/>
-        </w:rPr>
-        <w:t xml:space="preserve"> - Object Oriented Analysis</w:t>
+          <w:bCs/>
+          <w:sz w:val="24"/>
+          <w:szCs w:val="24"/>
+        </w:rPr>
+        <w:t>more than the integration of three components: Model, View, and Controller. The Model component of the MVC, as its name suggests, contains the application data that is required, the View component is used to display data and control actions, and the Controller component serves as the link between the Model and View components. It is a well-known alternative for systems with numerous views of large amounts of data to quickly change it.</w:t>
       </w:r>
     </w:p>
     <w:p>
       <w:pPr>
         <w:rPr>
           <w:rFonts w:ascii="Calibri" w:hAnsi="Calibri" w:cs="Calibri"/>
-          <w:sz w:val="24"/>
-          <w:szCs w:val="24"/>
-        </w:rPr>
-      </w:pPr>
-      <w:r>
+          <w:bCs/>
+          <w:sz w:val="24"/>
+          <w:szCs w:val="24"/>
+        </w:rPr>
+      </w:pPr>
+    </w:p>
+    <w:p>
+      <w:pPr>
         <w:rPr>
           <w:rFonts w:ascii="Calibri" w:hAnsi="Calibri" w:cs="Calibri"/>
-          <w:sz w:val="24"/>
-          <w:szCs w:val="24"/>
-        </w:rPr>
-        <w:t>OOD - Object Oriented Design</w:t>
-      </w:r>
-    </w:p>
-    <w:p>
-      <w:pPr>
+          <w:bCs/>
+          <w:sz w:val="24"/>
+          <w:szCs w:val="24"/>
+        </w:rPr>
+      </w:pPr>
+      <w:r>
         <w:rPr>
           <w:rFonts w:ascii="Calibri" w:hAnsi="Calibri" w:cs="Calibri"/>
           <w:b/>
           <w:sz w:val="24"/>
           <w:szCs w:val="24"/>
         </w:rPr>
-      </w:pPr>
+        <w:lastRenderedPageBreak/>
+        <w:t>Web Application</w:t>
+      </w:r>
       <w:r>
         <w:rPr>
           <w:rFonts w:ascii="Calibri" w:hAnsi="Calibri" w:cs="Calibri"/>
@@ -2165,24 +2461,222 @@
           <w:sz w:val="24"/>
           <w:szCs w:val="24"/>
         </w:rPr>
-        <w:t>MVC - Model-View-Controller</w:t>
-      </w:r>
-    </w:p>
-    <w:p/>
-    <w:p/>
-    <w:p/>
-    <w:p/>
-    <w:p/>
-    <w:p/>
-    <w:p/>
-    <w:p/>
-    <w:p/>
-    <w:p>
-      <w:pPr>
-        <w:rPr>
-          <w:sz w:val="28"/>
-          <w:szCs w:val="28"/>
-          <w:lang w:val="en-US"/>
+        <w:t xml:space="preserve"> – </w:t>
+      </w:r>
+      <w:r>
+        <w:rPr>
+          <w:rFonts w:ascii="Calibri" w:hAnsi="Calibri" w:cs="Calibri"/>
+          <w:bCs/>
+          <w:sz w:val="24"/>
+          <w:szCs w:val="24"/>
+        </w:rPr>
+        <w:t>A web application is a computer software that executes a certain task using a web browser. Web apps</w:t>
+      </w:r>
+    </w:p>
+    <w:p>
+      <w:pPr>
+        <w:rPr>
+          <w:rFonts w:ascii="Calibri" w:hAnsi="Calibri" w:cs="Calibri"/>
+          <w:bCs/>
+          <w:sz w:val="24"/>
+          <w:szCs w:val="24"/>
+        </w:rPr>
+      </w:pPr>
+      <w:r>
+        <w:rPr>
+          <w:rFonts w:ascii="Calibri" w:hAnsi="Calibri" w:cs="Calibri"/>
+          <w:b/>
+          <w:sz w:val="24"/>
+          <w:szCs w:val="24"/>
+        </w:rPr>
+        <w:t>Tenants</w:t>
+      </w:r>
+      <w:r>
+        <w:rPr>
+          <w:rFonts w:ascii="Calibri" w:hAnsi="Calibri" w:cs="Calibri"/>
+          <w:bCs/>
+          <w:sz w:val="24"/>
+          <w:szCs w:val="24"/>
+        </w:rPr>
+        <w:t xml:space="preserve"> -</w:t>
+      </w:r>
+      <w:r>
+        <w:rPr>
+          <w:rFonts w:ascii="Calibri" w:hAnsi="Calibri" w:cs="Calibri"/>
+          <w:bCs/>
+          <w:sz w:val="24"/>
+          <w:szCs w:val="24"/>
+        </w:rPr>
+        <w:t xml:space="preserve"> are individuals with the right to use and occupy a rental property under a rental agreement or lease</w:t>
+      </w:r>
+    </w:p>
+    <w:p>
+      <w:pPr>
+        <w:rPr>
+          <w:rFonts w:ascii="Calibri" w:hAnsi="Calibri" w:cs="Calibri"/>
+          <w:bCs/>
+          <w:sz w:val="24"/>
+          <w:szCs w:val="24"/>
+        </w:rPr>
+      </w:pPr>
+    </w:p>
+    <w:p>
+      <w:pPr>
+        <w:rPr>
+          <w:rFonts w:ascii="Calibri" w:hAnsi="Calibri" w:cs="Calibri"/>
+          <w:bCs/>
+          <w:sz w:val="24"/>
+          <w:szCs w:val="24"/>
+        </w:rPr>
+      </w:pPr>
+    </w:p>
+    <w:p>
+      <w:pPr>
+        <w:rPr>
+          <w:rFonts w:ascii="Calibri" w:hAnsi="Calibri" w:cs="Calibri"/>
+          <w:bCs/>
+          <w:sz w:val="24"/>
+          <w:szCs w:val="24"/>
+        </w:rPr>
+      </w:pPr>
+    </w:p>
+    <w:p>
+      <w:pPr>
+        <w:rPr>
+          <w:rFonts w:ascii="Calibri" w:hAnsi="Calibri" w:cs="Calibri"/>
+          <w:bCs/>
+          <w:sz w:val="24"/>
+          <w:szCs w:val="24"/>
+        </w:rPr>
+      </w:pPr>
+    </w:p>
+    <w:p>
+      <w:pPr>
+        <w:rPr>
+          <w:rFonts w:ascii="Calibri" w:hAnsi="Calibri" w:cs="Calibri"/>
+          <w:bCs/>
+          <w:sz w:val="24"/>
+          <w:szCs w:val="24"/>
+        </w:rPr>
+      </w:pPr>
+    </w:p>
+    <w:p>
+      <w:pPr>
+        <w:rPr>
+          <w:rFonts w:ascii="Calibri" w:hAnsi="Calibri" w:cs="Calibri"/>
+          <w:bCs/>
+          <w:sz w:val="24"/>
+          <w:szCs w:val="24"/>
+        </w:rPr>
+      </w:pPr>
+    </w:p>
+    <w:p>
+      <w:pPr>
+        <w:rPr>
+          <w:rFonts w:ascii="Calibri" w:hAnsi="Calibri" w:cs="Calibri"/>
+          <w:bCs/>
+          <w:sz w:val="24"/>
+          <w:szCs w:val="24"/>
+        </w:rPr>
+      </w:pPr>
+    </w:p>
+    <w:p>
+      <w:pPr>
+        <w:rPr>
+          <w:rFonts w:ascii="Calibri" w:hAnsi="Calibri" w:cs="Calibri"/>
+          <w:bCs/>
+          <w:sz w:val="24"/>
+          <w:szCs w:val="24"/>
+        </w:rPr>
+      </w:pPr>
+    </w:p>
+    <w:p>
+      <w:pPr>
+        <w:rPr>
+          <w:rFonts w:ascii="Calibri" w:hAnsi="Calibri" w:cs="Calibri"/>
+          <w:bCs/>
+          <w:sz w:val="24"/>
+          <w:szCs w:val="24"/>
+        </w:rPr>
+      </w:pPr>
+    </w:p>
+    <w:p>
+      <w:pPr>
+        <w:rPr>
+          <w:rFonts w:ascii="Calibri" w:hAnsi="Calibri" w:cs="Calibri"/>
+          <w:bCs/>
+          <w:sz w:val="24"/>
+          <w:szCs w:val="24"/>
+        </w:rPr>
+      </w:pPr>
+    </w:p>
+    <w:p>
+      <w:pPr>
+        <w:rPr>
+          <w:rFonts w:ascii="Calibri" w:hAnsi="Calibri" w:cs="Calibri"/>
+          <w:bCs/>
+          <w:sz w:val="24"/>
+          <w:szCs w:val="24"/>
+        </w:rPr>
+      </w:pPr>
+    </w:p>
+    <w:p>
+      <w:pPr>
+        <w:rPr>
+          <w:rFonts w:ascii="Calibri" w:hAnsi="Calibri" w:cs="Calibri"/>
+          <w:bCs/>
+          <w:sz w:val="24"/>
+          <w:szCs w:val="24"/>
+        </w:rPr>
+      </w:pPr>
+    </w:p>
+    <w:p>
+      <w:pPr>
+        <w:rPr>
+          <w:rFonts w:ascii="Calibri" w:hAnsi="Calibri" w:cs="Calibri"/>
+          <w:bCs/>
+          <w:sz w:val="24"/>
+          <w:szCs w:val="24"/>
+        </w:rPr>
+      </w:pPr>
+    </w:p>
+    <w:p>
+      <w:pPr>
+        <w:rPr>
+          <w:rFonts w:ascii="Calibri" w:hAnsi="Calibri" w:cs="Calibri"/>
+          <w:bCs/>
+          <w:sz w:val="24"/>
+          <w:szCs w:val="24"/>
+        </w:rPr>
+      </w:pPr>
+    </w:p>
+    <w:p>
+      <w:pPr>
+        <w:rPr>
+          <w:rFonts w:ascii="Calibri" w:hAnsi="Calibri" w:cs="Calibri"/>
+          <w:bCs/>
+          <w:sz w:val="24"/>
+          <w:szCs w:val="24"/>
+        </w:rPr>
+      </w:pPr>
+    </w:p>
+    <w:p>
+      <w:pPr>
+        <w:rPr>
+          <w:rFonts w:ascii="Calibri" w:hAnsi="Calibri" w:cs="Calibri"/>
+          <w:bCs/>
+          <w:sz w:val="24"/>
+          <w:szCs w:val="24"/>
+        </w:rPr>
+      </w:pPr>
+    </w:p>
+    <w:p>
+      <w:pPr>
+        <w:rPr>
+          <w:rFonts w:ascii="Calibri" w:hAnsi="Calibri" w:cs="Calibri"/>
+          <w:bCs/>
+          <w:sz w:val="24"/>
+          <w:szCs w:val="24"/>
         </w:rPr>
       </w:pPr>
     </w:p>
@@ -2191,8 +2685,7 @@
         <w:jc w:val="center"/>
       </w:pPr>
       <w:r>
-        <w:lastRenderedPageBreak/>
-        <w:t xml:space="preserve">Chapter II </w:t>
+        <w:t>Chapter II</w:t>
       </w:r>
     </w:p>
     <w:p>
@@ -2222,39 +2715,10 @@
           <w:szCs w:val="24"/>
         </w:rPr>
       </w:pPr>
-      <w:r>
-        <w:rPr>
-          <w:sz w:val="24"/>
-          <w:szCs w:val="24"/>
-        </w:rPr>
-        <w:t>The RRL, or review of related literature, is presented in this chapter and demonstrates the system and management of dormitories.</w:t>
-      </w:r>
-    </w:p>
-    <w:p>
-      <w:pPr>
-        <w:rPr>
-          <w:sz w:val="24"/>
-          <w:szCs w:val="24"/>
-        </w:rPr>
-      </w:pPr>
-    </w:p>
-    <w:p>
-      <w:pPr>
-        <w:rPr>
-          <w:sz w:val="24"/>
-          <w:szCs w:val="24"/>
-        </w:rPr>
-      </w:pPr>
-      <w:r>
-        <w:rPr>
-          <w:sz w:val="24"/>
-          <w:szCs w:val="24"/>
-        </w:rPr>
-        <w:t xml:space="preserve"> </w:t>
-      </w:r>
-    </w:p>
-    <w:p>
-      <w:pPr>
+    </w:p>
+    <w:p>
+      <w:pPr>
+        <w:spacing w:line="360" w:lineRule="auto"/>
         <w:rPr>
           <w:sz w:val="24"/>
           <w:szCs w:val="24"/>
@@ -2273,27 +2737,20 @@
           <w:szCs w:val="24"/>
         </w:rPr>
         <w:tab/>
-        <w:t>Each institution has a unique system that enables quick and efficient information processing. The student dormitory management has always been a crucial component of school management work, and it should be enhanced and made better as the size of students has progressively grown. As a result, the amount of student information is becoming increasingly large. This is undoubtedly for the schools with large student information storage to offer a practical and effective mode of operation, so that individuals from the heavy data processing and maintenance out of relief, replaced by a friendly interface, the design of a very user-friendly front Application, the user will feel very easy to operate (</w:t>
-      </w:r>
-      <w:proofErr w:type="spellStart"/>
-      <w:r>
-        <w:rPr>
-          <w:sz w:val="24"/>
-          <w:szCs w:val="24"/>
-        </w:rPr>
-        <w:t>Jingxiu</w:t>
-      </w:r>
-      <w:proofErr w:type="spellEnd"/>
-      <w:r>
-        <w:rPr>
-          <w:sz w:val="24"/>
-          <w:szCs w:val="24"/>
-        </w:rPr>
-        <w:t xml:space="preserve">, 2017). </w:t>
-      </w:r>
-    </w:p>
-    <w:p>
-      <w:pPr>
+        <w:t xml:space="preserve">Each institution has a unique system that enables quick and efficient information processing. The student dormitory management has always been a crucial component of school management work, and it should be enhanced and made better as the size of students has progressively grown. As a result, the amount of student information is becoming increasingly </w:t>
+      </w:r>
+      <w:r>
+        <w:rPr>
+          <w:sz w:val="24"/>
+          <w:szCs w:val="24"/>
+        </w:rPr>
+        <w:lastRenderedPageBreak/>
+        <w:t xml:space="preserve">large. This is undoubtedly for the schools with large student information storage to offer a practical and effective mode of operation, so that individuals from the heavy data processing and maintenance out of relief, replaced by a friendly interface, the design of a very user-friendly front Application, the user will feel very easy to operate (Jingxiu, 2017). </w:t>
+      </w:r>
+    </w:p>
+    <w:p>
+      <w:pPr>
+        <w:spacing w:line="360" w:lineRule="auto"/>
         <w:rPr>
           <w:sz w:val="24"/>
           <w:szCs w:val="24"/>
@@ -2309,6 +2766,7 @@
     </w:p>
     <w:p>
       <w:pPr>
+        <w:spacing w:line="360" w:lineRule="auto"/>
         <w:rPr>
           <w:sz w:val="24"/>
           <w:szCs w:val="24"/>
@@ -2324,6 +2782,8 @@
     </w:p>
     <w:p>
       <w:pPr>
+        <w:spacing w:line="360" w:lineRule="auto"/>
+        <w:jc w:val="both"/>
         <w:rPr>
           <w:sz w:val="24"/>
           <w:szCs w:val="24"/>
@@ -2336,155 +2796,51 @@
         </w:rPr>
         <w:t>To have an effective management system, the development of the Dormitory Information and Management System should support the student's online admission, payment, and booking process as well as the staff's ability to control and manage integrated programs or activities in accordance with a predetermined schedule.</w:t>
       </w:r>
-      <w:r>
-        <w:rPr>
-          <w:sz w:val="24"/>
-          <w:szCs w:val="24"/>
-        </w:rPr>
-        <w:br/>
-      </w:r>
-      <w:r>
-        <w:rPr>
-          <w:sz w:val="24"/>
-          <w:szCs w:val="24"/>
-        </w:rPr>
-        <w:br/>
-      </w:r>
-      <w:r>
-        <w:rPr>
-          <w:sz w:val="24"/>
-          <w:szCs w:val="24"/>
-        </w:rPr>
-        <w:br/>
-      </w:r>
-    </w:p>
-    <w:p>
-      <w:pPr>
-        <w:rPr>
-          <w:sz w:val="24"/>
-          <w:szCs w:val="24"/>
-        </w:rPr>
-      </w:pPr>
-    </w:p>
-    <w:p>
-      <w:pPr>
-        <w:rPr>
-          <w:sz w:val="24"/>
-          <w:szCs w:val="24"/>
-        </w:rPr>
-      </w:pPr>
-    </w:p>
-    <w:p>
-      <w:pPr>
-        <w:rPr>
-          <w:sz w:val="24"/>
-          <w:szCs w:val="24"/>
-        </w:rPr>
-      </w:pPr>
-    </w:p>
-    <w:p>
-      <w:pPr>
-        <w:rPr>
-          <w:sz w:val="24"/>
-          <w:szCs w:val="24"/>
-        </w:rPr>
-      </w:pPr>
-    </w:p>
-    <w:p>
-      <w:pPr>
-        <w:rPr>
-          <w:sz w:val="24"/>
-          <w:szCs w:val="24"/>
-        </w:rPr>
-      </w:pPr>
-    </w:p>
-    <w:p>
-      <w:pPr>
-        <w:rPr>
-          <w:sz w:val="24"/>
-          <w:szCs w:val="24"/>
-        </w:rPr>
-      </w:pPr>
-    </w:p>
-    <w:p>
-      <w:pPr>
-        <w:rPr>
-          <w:sz w:val="24"/>
-          <w:szCs w:val="24"/>
-        </w:rPr>
-      </w:pPr>
-    </w:p>
-    <w:p>
-      <w:pPr>
-        <w:rPr>
-          <w:sz w:val="24"/>
-          <w:szCs w:val="24"/>
-        </w:rPr>
-      </w:pPr>
-    </w:p>
-    <w:p>
-      <w:pPr>
-        <w:rPr>
-          <w:sz w:val="24"/>
-          <w:szCs w:val="24"/>
-        </w:rPr>
-      </w:pPr>
-    </w:p>
-    <w:p>
-      <w:pPr>
-        <w:rPr>
-          <w:sz w:val="24"/>
-          <w:szCs w:val="24"/>
-        </w:rPr>
-      </w:pPr>
-    </w:p>
-    <w:p>
-      <w:pPr>
-        <w:rPr>
-          <w:sz w:val="24"/>
-          <w:szCs w:val="24"/>
-        </w:rPr>
-      </w:pPr>
-    </w:p>
-    <w:p>
-      <w:pPr>
-        <w:rPr>
-          <w:sz w:val="24"/>
-          <w:szCs w:val="24"/>
-        </w:rPr>
-      </w:pPr>
-    </w:p>
-    <w:p>
-      <w:pPr>
-        <w:rPr>
-          <w:sz w:val="24"/>
-          <w:szCs w:val="24"/>
-        </w:rPr>
-      </w:pPr>
-    </w:p>
-    <w:p>
-      <w:pPr>
-        <w:rPr>
-          <w:sz w:val="24"/>
-          <w:szCs w:val="24"/>
-        </w:rPr>
-      </w:pPr>
-    </w:p>
-    <w:p>
-      <w:pPr>
-        <w:rPr>
-          <w:sz w:val="24"/>
-          <w:szCs w:val="24"/>
-        </w:rPr>
-      </w:pPr>
-    </w:p>
-    <w:p>
-      <w:pPr>
-        <w:jc w:val="center"/>
-      </w:pPr>
-      <w:r>
-        <w:t>Chapter III</w:t>
-      </w:r>
+    </w:p>
+    <w:p>
+      <w:pPr>
+        <w:jc w:val="both"/>
+        <w:rPr>
+          <w:sz w:val="24"/>
+          <w:szCs w:val="24"/>
+        </w:rPr>
+      </w:pPr>
+    </w:p>
+    <w:p>
+      <w:pPr>
+        <w:jc w:val="both"/>
+        <w:rPr>
+          <w:sz w:val="24"/>
+          <w:szCs w:val="24"/>
+        </w:rPr>
+      </w:pPr>
+    </w:p>
+    <w:p>
+      <w:pPr>
+        <w:jc w:val="both"/>
+        <w:rPr>
+          <w:sz w:val="24"/>
+          <w:szCs w:val="24"/>
+        </w:rPr>
+      </w:pPr>
+    </w:p>
+    <w:p>
+      <w:pPr>
+        <w:jc w:val="both"/>
+        <w:rPr>
+          <w:sz w:val="24"/>
+          <w:szCs w:val="24"/>
+        </w:rPr>
+      </w:pPr>
+    </w:p>
+    <w:p>
+      <w:pPr>
+        <w:jc w:val="both"/>
+        <w:rPr>
+          <w:sz w:val="24"/>
+          <w:szCs w:val="24"/>
+        </w:rPr>
+      </w:pPr>
     </w:p>
     <w:p>
       <w:pPr>
@@ -2496,24 +2852,541 @@
           <w:szCs w:val="32"/>
         </w:rPr>
       </w:pPr>
-    </w:p>
-    <w:p>
-      <w:pPr>
-        <w:jc w:val="both"/>
+      <w:r>
+        <w:rPr>
+          <w:sz w:val="24"/>
+          <w:szCs w:val="24"/>
+        </w:rPr>
+        <w:br/>
+      </w:r>
+      <w:r>
+        <w:rPr>
+          <w:sz w:val="24"/>
+          <w:szCs w:val="24"/>
+        </w:rPr>
+        <w:br/>
+      </w:r>
+      <w:r>
         <w:rPr>
           <w:b/>
           <w:bCs/>
           <w:sz w:val="32"/>
           <w:szCs w:val="32"/>
         </w:rPr>
-      </w:pPr>
-      <w:r>
+        <w:t>Technical Background</w:t>
+      </w:r>
+    </w:p>
+    <w:p>
+      <w:pPr>
+        <w:rPr>
+          <w:sz w:val="24"/>
+          <w:szCs w:val="24"/>
+        </w:rPr>
+      </w:pPr>
+    </w:p>
+    <w:p>
+      <w:pPr>
+        <w:rPr>
+          <w:b/>
+          <w:bCs/>
+          <w:sz w:val="24"/>
+          <w:szCs w:val="24"/>
+        </w:rPr>
+      </w:pPr>
+      <w:r>
+        <w:rPr>
+          <w:b/>
+          <w:bCs/>
+          <w:sz w:val="24"/>
+          <w:szCs w:val="24"/>
+        </w:rPr>
+        <w:t>What Is a Webserver?</w:t>
+      </w:r>
+    </w:p>
+    <w:p>
+      <w:pPr>
+        <w:spacing w:line="360" w:lineRule="auto"/>
+        <w:rPr>
+          <w:sz w:val="24"/>
+          <w:szCs w:val="24"/>
+        </w:rPr>
+      </w:pPr>
+      <w:r>
+        <w:rPr>
+          <w:sz w:val="24"/>
+          <w:szCs w:val="24"/>
+        </w:rPr>
+        <w:t>A webserver is software run by your website hosting provider so that visitors can view the web pages on your site. Many WordPress hosting providers use Apache.</w:t>
+      </w:r>
+    </w:p>
+    <w:p>
+      <w:pPr>
+        <w:spacing w:line="360" w:lineRule="auto"/>
+        <w:rPr>
+          <w:sz w:val="24"/>
+          <w:szCs w:val="24"/>
+        </w:rPr>
+      </w:pPr>
+      <w:r>
+        <w:rPr>
+          <w:sz w:val="24"/>
+          <w:szCs w:val="24"/>
+        </w:rPr>
+        <w:lastRenderedPageBreak/>
+        <w:t>The software performs a similar role to a restaurant host. When you arrive at a restaurant, the host greets you, checks your booking information, and takes you to your table. In a similar way, the webserver checks for the web page you have requested.</w:t>
+      </w:r>
+    </w:p>
+    <w:p>
+      <w:pPr>
+        <w:spacing w:line="360" w:lineRule="auto"/>
+        <w:rPr>
+          <w:sz w:val="24"/>
+          <w:szCs w:val="24"/>
+        </w:rPr>
+      </w:pPr>
+      <w:r>
+        <w:rPr>
+          <w:sz w:val="24"/>
+          <w:szCs w:val="24"/>
+        </w:rPr>
+        <w:t>A webserver does more. It also acts like a restaurant server when it fetches the page and serves it for your viewing pleasure.</w:t>
+      </w:r>
+    </w:p>
+    <w:p>
+      <w:pPr>
+        <w:spacing w:line="360" w:lineRule="auto"/>
+        <w:rPr>
+          <w:sz w:val="24"/>
+          <w:szCs w:val="24"/>
+        </w:rPr>
+      </w:pPr>
+      <w:r>
+        <w:rPr>
+          <w:sz w:val="24"/>
+          <w:szCs w:val="24"/>
+        </w:rPr>
+        <w:t>And it performs the role of the restaurant’s maitre d’ by handling communications with the website, handling your requests, and making sure that other modules are ready to serve you.</w:t>
+      </w:r>
+    </w:p>
+    <w:p>
+      <w:pPr>
+        <w:spacing w:line="360" w:lineRule="auto"/>
+        <w:rPr>
+          <w:sz w:val="24"/>
+          <w:szCs w:val="24"/>
+        </w:rPr>
+      </w:pPr>
+      <w:r>
+        <w:rPr>
+          <w:sz w:val="24"/>
+          <w:szCs w:val="24"/>
+        </w:rPr>
+        <w:t>Finally, a webserver is also like the busboy clearing tables. It cleans the memory, cache and modules and clears them for new website visitors.</w:t>
+      </w:r>
+    </w:p>
+    <w:p>
+      <w:pPr>
+        <w:spacing w:line="360" w:lineRule="auto"/>
+        <w:rPr>
+          <w:sz w:val="24"/>
+          <w:szCs w:val="24"/>
+        </w:rPr>
+      </w:pPr>
+      <w:r>
+        <w:rPr>
+          <w:sz w:val="24"/>
+          <w:szCs w:val="24"/>
+        </w:rPr>
+        <w:t>In summary, a webserver like Apache performs many tasks:</w:t>
+      </w:r>
+    </w:p>
+    <w:p>
+      <w:pPr>
+        <w:pStyle w:val="ListParagraph"/>
+        <w:numPr>
+          <w:ilvl w:val="0"/>
+          <w:numId w:val="2"/>
+        </w:numPr>
+        <w:rPr>
+          <w:sz w:val="24"/>
+          <w:szCs w:val="24"/>
+        </w:rPr>
+      </w:pPr>
+      <w:r>
+        <w:rPr>
+          <w:sz w:val="24"/>
+          <w:szCs w:val="24"/>
+        </w:rPr>
+        <w:t>It receives your request to access a web page.</w:t>
+      </w:r>
+    </w:p>
+    <w:p>
+      <w:pPr>
+        <w:pStyle w:val="ListParagraph"/>
+        <w:numPr>
+          <w:ilvl w:val="0"/>
+          <w:numId w:val="2"/>
+        </w:numPr>
+        <w:rPr>
+          <w:sz w:val="24"/>
+          <w:szCs w:val="24"/>
+        </w:rPr>
+      </w:pPr>
+      <w:r>
+        <w:rPr>
+          <w:sz w:val="24"/>
+          <w:szCs w:val="24"/>
+        </w:rPr>
+        <w:t>It runs a few security checks on your HTTP request and takes you to the web page.</w:t>
+      </w:r>
+    </w:p>
+    <w:p>
+      <w:pPr>
+        <w:pStyle w:val="ListParagraph"/>
+        <w:numPr>
+          <w:ilvl w:val="0"/>
+          <w:numId w:val="2"/>
+        </w:numPr>
+        <w:rPr>
+          <w:sz w:val="24"/>
+          <w:szCs w:val="24"/>
+        </w:rPr>
+      </w:pPr>
+      <w:r>
+        <w:rPr>
+          <w:sz w:val="24"/>
+          <w:szCs w:val="24"/>
+        </w:rPr>
+        <w:t>It may ask the server to run extra modules while generating the document to serve you.</w:t>
+      </w:r>
+    </w:p>
+    <w:p>
+      <w:pPr>
+        <w:pStyle w:val="ListParagraph"/>
+        <w:numPr>
+          <w:ilvl w:val="0"/>
+          <w:numId w:val="2"/>
+        </w:numPr>
+        <w:rPr>
+          <w:sz w:val="24"/>
+          <w:szCs w:val="24"/>
+        </w:rPr>
+      </w:pPr>
+      <w:r>
+        <w:rPr>
+          <w:sz w:val="24"/>
+          <w:szCs w:val="24"/>
+        </w:rPr>
+        <w:t>It then serves you the document you requested.</w:t>
+      </w:r>
+    </w:p>
+    <w:p>
+      <w:pPr>
+        <w:rPr>
+          <w:sz w:val="24"/>
+          <w:szCs w:val="24"/>
+        </w:rPr>
+      </w:pPr>
+    </w:p>
+    <w:p>
+      <w:pPr>
+        <w:rPr>
+          <w:b/>
+          <w:bCs/>
+          <w:sz w:val="24"/>
+          <w:szCs w:val="24"/>
+        </w:rPr>
+      </w:pPr>
+      <w:r>
+        <w:rPr>
+          <w:b/>
+          <w:bCs/>
+          <w:sz w:val="24"/>
+          <w:szCs w:val="24"/>
+        </w:rPr>
+        <w:t>What is Lara</w:t>
+      </w:r>
+      <w:r>
+        <w:rPr>
+          <w:b/>
+          <w:bCs/>
+          <w:sz w:val="24"/>
+          <w:szCs w:val="24"/>
+        </w:rPr>
+        <w:t>vel?</w:t>
+      </w:r>
+    </w:p>
+    <w:p>
+      <w:pPr>
+        <w:rPr>
+          <w:sz w:val="24"/>
+          <w:szCs w:val="24"/>
+        </w:rPr>
+      </w:pPr>
+      <w:r>
+        <w:rPr>
+          <w:sz w:val="24"/>
+          <w:szCs w:val="24"/>
+        </w:rPr>
+        <w:t>Laravel is a free and open-source PHP web framework,[2] created by Taylor Otwell and intended for the development of web applications following the model–view–controller (MVC) architectural pattern and based on Symfony. Some of the features of Laravel are a modular packaging system with a dedicated dependency manager, different ways for accessing relational databases, utilities that aid in application deployment and maintenance, and its orientation toward syntactic sugar.</w:t>
+      </w:r>
+    </w:p>
+    <w:p>
+      <w:pPr>
+        <w:rPr>
+          <w:sz w:val="24"/>
+          <w:szCs w:val="24"/>
+        </w:rPr>
+      </w:pPr>
+    </w:p>
+    <w:p>
+      <w:pPr>
+        <w:rPr>
+          <w:b/>
+          <w:bCs/>
+          <w:sz w:val="24"/>
+          <w:szCs w:val="24"/>
+        </w:rPr>
+      </w:pPr>
+      <w:r>
+        <w:rPr>
+          <w:b/>
+          <w:bCs/>
+          <w:sz w:val="24"/>
+          <w:szCs w:val="24"/>
+        </w:rPr>
+        <w:t xml:space="preserve">What is </w:t>
+      </w:r>
+      <w:r>
+        <w:rPr>
+          <w:b/>
+          <w:bCs/>
+          <w:sz w:val="24"/>
+          <w:szCs w:val="24"/>
+        </w:rPr>
+        <w:t>MariaDB</w:t>
+      </w:r>
+      <w:r>
+        <w:rPr>
+          <w:b/>
+          <w:bCs/>
+          <w:sz w:val="24"/>
+          <w:szCs w:val="24"/>
+        </w:rPr>
+        <w:t>?</w:t>
+      </w:r>
+    </w:p>
+    <w:p>
+      <w:pPr>
+        <w:rPr>
+          <w:sz w:val="24"/>
+          <w:szCs w:val="24"/>
+        </w:rPr>
+      </w:pPr>
+      <w:r>
+        <w:rPr>
+          <w:sz w:val="24"/>
+          <w:szCs w:val="24"/>
+        </w:rPr>
+        <w:t>MariaDB is a database. MariaDB is very similar to MySQL (a database management system) and, in fact, a fork to MySQL. The MariaDB database is used for various purposes such as data warehousing, e-commerce, enterprise-level features, and logging applications.</w:t>
+      </w:r>
+    </w:p>
+    <w:p>
+      <w:pPr>
+        <w:rPr>
+          <w:sz w:val="24"/>
+          <w:szCs w:val="24"/>
+        </w:rPr>
+      </w:pPr>
+    </w:p>
+    <w:p>
+      <w:pPr>
+        <w:rPr>
+          <w:b/>
+          <w:bCs/>
+          <w:sz w:val="24"/>
+          <w:szCs w:val="24"/>
+        </w:rPr>
+      </w:pPr>
+      <w:r>
+        <w:rPr>
+          <w:b/>
+          <w:bCs/>
+          <w:sz w:val="24"/>
+          <w:szCs w:val="24"/>
+        </w:rPr>
+        <w:t>What is Laragon?</w:t>
+      </w:r>
+    </w:p>
+    <w:p>
+      <w:pPr>
+        <w:rPr>
+          <w:sz w:val="24"/>
+          <w:szCs w:val="24"/>
+        </w:rPr>
+      </w:pPr>
+      <w:r>
+        <w:rPr>
+          <w:sz w:val="24"/>
+          <w:szCs w:val="24"/>
+        </w:rPr>
+        <w:lastRenderedPageBreak/>
+        <w:t>Laragon is a portable, isolated, fast &amp; powerful universal development environment for PHP, Node.js, Python, Java, Go, Ruby. It is fast, lightweight, easy-to-use and easy-to-extend.</w:t>
+      </w:r>
+    </w:p>
+    <w:p>
+      <w:pPr>
+        <w:rPr>
+          <w:sz w:val="24"/>
+          <w:szCs w:val="24"/>
+        </w:rPr>
+      </w:pPr>
+      <w:r>
+        <w:rPr>
+          <w:sz w:val="24"/>
+          <w:szCs w:val="24"/>
+        </w:rPr>
+        <w:t>Laragon is great for building and managing modern web applications. It is focused on performance - designed around stability, simplicity, flexibility and freedom.</w:t>
+      </w:r>
+    </w:p>
+    <w:p>
+      <w:pPr>
+        <w:rPr>
+          <w:sz w:val="24"/>
+          <w:szCs w:val="24"/>
+        </w:rPr>
+      </w:pPr>
+      <w:r>
+        <w:rPr>
+          <w:sz w:val="24"/>
+          <w:szCs w:val="24"/>
+        </w:rPr>
+        <w:t>Laragon is very lightweight and will stay as lean as possible. The core binary itself is less than 2MB and uses less than 4MB RAM when running.</w:t>
+      </w:r>
+    </w:p>
+    <w:p>
+      <w:pPr>
+        <w:rPr>
+          <w:sz w:val="24"/>
+          <w:szCs w:val="24"/>
+        </w:rPr>
+      </w:pPr>
+      <w:r>
+        <w:rPr>
+          <w:sz w:val="24"/>
+          <w:szCs w:val="24"/>
+        </w:rPr>
+        <w:t>Laragon doesn’t use Windows services. It has its own service orchestration which manages services asynchronously and non-blocking so you’ll find things run fast &amp; smoothly with Laragon.</w:t>
+      </w:r>
+    </w:p>
+    <w:p>
+      <w:pPr>
+        <w:rPr>
+          <w:sz w:val="24"/>
+          <w:szCs w:val="24"/>
+        </w:rPr>
+      </w:pPr>
+    </w:p>
+    <w:p>
+      <w:pPr>
+        <w:rPr>
+          <w:sz w:val="24"/>
+          <w:szCs w:val="24"/>
+        </w:rPr>
+      </w:pPr>
+    </w:p>
+    <w:p>
+      <w:pPr>
+        <w:rPr>
+          <w:sz w:val="24"/>
+          <w:szCs w:val="24"/>
+        </w:rPr>
+      </w:pPr>
+    </w:p>
+    <w:p>
+      <w:pPr>
+        <w:rPr>
+          <w:sz w:val="24"/>
+          <w:szCs w:val="24"/>
+        </w:rPr>
+      </w:pPr>
+    </w:p>
+    <w:p>
+      <w:pPr>
+        <w:rPr>
+          <w:sz w:val="24"/>
+          <w:szCs w:val="24"/>
+        </w:rPr>
+      </w:pPr>
+    </w:p>
+    <w:p>
+      <w:pPr>
+        <w:rPr>
+          <w:sz w:val="24"/>
+          <w:szCs w:val="24"/>
+        </w:rPr>
+      </w:pPr>
+    </w:p>
+    <w:p>
+      <w:pPr>
+        <w:rPr>
+          <w:sz w:val="24"/>
+          <w:szCs w:val="24"/>
+        </w:rPr>
+      </w:pPr>
+    </w:p>
+    <w:p>
+      <w:pPr>
+        <w:rPr>
+          <w:sz w:val="24"/>
+          <w:szCs w:val="24"/>
+        </w:rPr>
+      </w:pPr>
+    </w:p>
+    <w:p>
+      <w:pPr>
+        <w:rPr>
+          <w:sz w:val="24"/>
+          <w:szCs w:val="24"/>
+        </w:rPr>
+      </w:pPr>
+    </w:p>
+    <w:p>
+      <w:pPr>
+        <w:jc w:val="center"/>
+      </w:pPr>
+      <w:r>
+        <w:t>Chapter III</w:t>
+      </w:r>
+    </w:p>
+    <w:p>
+      <w:pPr>
+        <w:jc w:val="both"/>
         <w:rPr>
           <w:b/>
           <w:bCs/>
           <w:sz w:val="32"/>
           <w:szCs w:val="32"/>
         </w:rPr>
+      </w:pPr>
+    </w:p>
+    <w:p>
+      <w:pPr>
+        <w:jc w:val="both"/>
+        <w:rPr>
+          <w:b/>
+          <w:bCs/>
+          <w:sz w:val="32"/>
+          <w:szCs w:val="32"/>
+        </w:rPr>
+      </w:pPr>
+      <w:r>
+        <w:rPr>
+          <w:b/>
+          <w:bCs/>
+          <w:sz w:val="32"/>
+          <w:szCs w:val="32"/>
+        </w:rPr>
         <w:t>Development Methodology</w:t>
       </w:r>
     </w:p>
@@ -2522,60 +3395,84 @@
         <w:jc w:val="both"/>
       </w:pPr>
       <w:r>
-        <w:t>To get a precise data from client the team has used the following fact-finding techniques. Those are: - Interview: - to get the basic information and background information about the existing management system, the team has interviewed the proctors and some students about the services that are given to them, and the problems associated with that environment. On job observation: - Here the team used to revise some data entry forms and repots associated with the management process.</w:t>
+        <w:t>The team has employed the following fact-finding strategies in order to obtain precise data from the c</w:t>
+      </w:r>
+      <w:r>
+        <w:t>lient</w:t>
+      </w:r>
+      <w:r>
+        <w:t xml:space="preserve">. The team has spoken with some students and </w:t>
+      </w:r>
+      <w:r>
+        <w:t>dormitory administrator</w:t>
+      </w:r>
+      <w:r>
+        <w:t xml:space="preserve"> about the services provided to them and the issues related to the environment in order to gather background information and fundamental facts about the current management system. On-the-job observation: In this instance, the team was responsible for </w:t>
+      </w:r>
+      <w:r>
+        <w:t xml:space="preserve">implementing the online reservation for tenants, </w:t>
+      </w:r>
+      <w:r>
+        <w:t>updating reports and data entry forms related to the management process.</w:t>
+      </w:r>
+    </w:p>
+    <w:p>
+      <w:pPr>
+        <w:jc w:val="center"/>
+        <w:rPr>
+          <w:sz w:val="24"/>
+          <w:szCs w:val="24"/>
+          <w:lang w:val="en-US"/>
+        </w:rPr>
+      </w:pPr>
+    </w:p>
+    <w:p>
+      <w:pPr>
+        <w:rPr>
+          <w:b/>
+          <w:bCs/>
+          <w:sz w:val="24"/>
+          <w:szCs w:val="24"/>
+          <w:lang w:val="en-US"/>
+        </w:rPr>
+      </w:pPr>
+      <w:r>
+        <w:rPr>
+          <w:b/>
+          <w:bCs/>
+          <w:sz w:val="24"/>
+          <w:szCs w:val="24"/>
+          <w:lang w:val="en-US"/>
+        </w:rPr>
+        <w:t>Requirements Analysis</w:t>
       </w:r>
     </w:p>
     <w:p>
       <w:pPr>
         <w:jc w:val="both"/>
-      </w:pPr>
-      <w:r>
-        <w:t>In this project the team used Object Oriented System Development methodology (OOSD). This has two phases. Object Oriented Analysis (OOA): During this phase the team used to Model the functions of the system (use case modeling), Find and identify the business objects, Organize the objects and identify the relationship between them and finally model the behavior of the objects. Object Oriented Design (OOD): During this phase the team used to refine the use case model to reflect the implementation environment, Model object interactions and behaviors that support the use case scenario, and finally up</w:t>
-      </w:r>
-    </w:p>
-    <w:p>
-      <w:pPr>
-        <w:jc w:val="center"/>
-      </w:pPr>
-    </w:p>
-    <w:p>
-      <w:pPr>
-        <w:jc w:val="center"/>
-        <w:rPr>
-          <w:sz w:val="24"/>
-          <w:szCs w:val="24"/>
-          <w:lang w:val="en-US"/>
-        </w:rPr>
-      </w:pPr>
-    </w:p>
-    <w:p>
-      <w:pPr>
-        <w:rPr>
-          <w:b/>
-          <w:bCs/>
-          <w:sz w:val="24"/>
-          <w:szCs w:val="24"/>
-          <w:lang w:val="en-US"/>
-        </w:rPr>
-      </w:pPr>
-      <w:r>
-        <w:rPr>
-          <w:b/>
-          <w:bCs/>
-          <w:sz w:val="24"/>
-          <w:szCs w:val="24"/>
-          <w:lang w:val="en-US"/>
-        </w:rPr>
-        <w:t>Requirements Analysis</w:t>
+        <w:rPr>
+          <w:sz w:val="24"/>
+          <w:szCs w:val="24"/>
+        </w:rPr>
+      </w:pPr>
+      <w:r>
+        <w:rPr>
+          <w:sz w:val="24"/>
+          <w:szCs w:val="24"/>
+        </w:rPr>
+        <w:lastRenderedPageBreak/>
+        <w:t>Since the team is being using an Object-Oriented System Development methodology, for structuring requirements and for modeling the data the team used a Unified modeling language (UML). The team used UML- diagrams for requirements structuring as well as data modeling.</w:t>
       </w:r>
     </w:p>
     <w:p>
       <w:pPr>
         <w:jc w:val="both"/>
-      </w:pPr>
-      <w:r>
-        <w:t>Since the team is being using an Object-Oriented System Development methodology, for structuring requirements and for modeling the data the team used a Unified modeling language (UML). The team used UML- diagrams for requirements structuring as well as data modeling.</w:t>
-      </w:r>
+        <w:rPr>
+          <w:sz w:val="24"/>
+          <w:szCs w:val="24"/>
+          <w:lang w:val="en-US"/>
+        </w:rPr>
+      </w:pPr>
     </w:p>
     <w:p>
       <w:pPr>
@@ -2589,66 +3486,63 @@
     </w:p>
     <w:p>
       <w:pPr>
+        <w:rPr>
+          <w:b/>
+          <w:bCs/>
+          <w:sz w:val="24"/>
+          <w:szCs w:val="24"/>
+          <w:lang w:val="en-US"/>
+        </w:rPr>
+      </w:pPr>
+      <w:r>
+        <w:rPr>
+          <w:b/>
+          <w:bCs/>
+          <w:sz w:val="24"/>
+          <w:szCs w:val="24"/>
+          <w:lang w:val="en-US"/>
+        </w:rPr>
+        <w:t>Requirements Documentation</w:t>
+      </w:r>
+    </w:p>
+    <w:p>
+      <w:pPr>
+        <w:rPr>
+          <w:b/>
+          <w:bCs/>
+          <w:sz w:val="24"/>
+          <w:szCs w:val="24"/>
+          <w:lang w:val="en-US"/>
+        </w:rPr>
+      </w:pPr>
+    </w:p>
+    <w:p>
+      <w:pPr>
+        <w:rPr>
+          <w:b/>
+          <w:bCs/>
+          <w:sz w:val="24"/>
+          <w:szCs w:val="24"/>
+          <w:lang w:val="en-US"/>
+        </w:rPr>
+      </w:pPr>
+      <w:r>
+        <w:rPr>
+          <w:b/>
+          <w:bCs/>
+          <w:sz w:val="24"/>
+          <w:szCs w:val="24"/>
+          <w:lang w:val="en-US"/>
+        </w:rPr>
+        <w:t>Design of Systems</w:t>
+      </w:r>
+    </w:p>
+    <w:p>
+      <w:pPr>
         <w:jc w:val="both"/>
-        <w:rPr>
-          <w:sz w:val="24"/>
-          <w:szCs w:val="24"/>
-          <w:lang w:val="en-US"/>
-        </w:rPr>
-      </w:pPr>
-    </w:p>
-    <w:p>
-      <w:pPr>
-        <w:rPr>
-          <w:b/>
-          <w:bCs/>
-          <w:sz w:val="24"/>
-          <w:szCs w:val="24"/>
-          <w:lang w:val="en-US"/>
-        </w:rPr>
-      </w:pPr>
-      <w:r>
-        <w:rPr>
-          <w:b/>
-          <w:bCs/>
-          <w:sz w:val="24"/>
-          <w:szCs w:val="24"/>
-          <w:lang w:val="en-US"/>
-        </w:rPr>
-        <w:lastRenderedPageBreak/>
-        <w:t>Requirements Documentation</w:t>
-      </w:r>
-    </w:p>
-    <w:p>
-      <w:pPr>
-        <w:rPr>
-          <w:b/>
-          <w:bCs/>
-          <w:sz w:val="24"/>
-          <w:szCs w:val="24"/>
-          <w:lang w:val="en-US"/>
-        </w:rPr>
-      </w:pPr>
-    </w:p>
-    <w:p>
-      <w:pPr>
-        <w:rPr>
-          <w:b/>
-          <w:bCs/>
-          <w:sz w:val="24"/>
-          <w:szCs w:val="24"/>
-          <w:lang w:val="en-US"/>
-        </w:rPr>
-      </w:pPr>
-      <w:r>
-        <w:rPr>
-          <w:b/>
-          <w:bCs/>
-          <w:sz w:val="24"/>
-          <w:szCs w:val="24"/>
-          <w:lang w:val="en-US"/>
-        </w:rPr>
-        <w:t>Design of Systems</w:t>
+      </w:pPr>
+      <w:r>
+        <w:t xml:space="preserve">The first step is to identify Actors and use cases associated with the system. The following table specifies the actors and use cases that a group member have identified with in the proposed new system. The table also describes use case descriptions associated with the corresponding use cases. </w:t>
       </w:r>
     </w:p>
     <w:p>
@@ -2656,7 +3550,7 @@
         <w:jc w:val="both"/>
       </w:pPr>
       <w:r>
-        <w:t xml:space="preserve">The first step is to identify Actors and use cases associated with the system. The following table specifies the actors and use cases that a group member have identified with in the proposed new system. The table also describes use case descriptions associated with the corresponding use cases. </w:t>
+        <w:t>The second step is to construct the use case model which graphically depicts the interaction of the system with the external environment. The following figure specifies the use case model of the system.</w:t>
       </w:r>
     </w:p>
     <w:p>
@@ -2664,67 +3558,203 @@
         <w:jc w:val="both"/>
       </w:pPr>
       <w:r>
-        <w:t>The second step is to construct the use case model which graphically depicts the interaction of the system with the external environment. The following figure specifies the use case model of the system.</w:t>
+        <w:t>The third step is to document each of the above use case courses of events to determine the requirement use cases as described in the following section.</w:t>
       </w:r>
     </w:p>
     <w:p>
       <w:pPr>
         <w:jc w:val="both"/>
       </w:pPr>
-      <w:r>
-        <w:t>The third step is to document each of the above use case courses of events to determine the requirement use cases as described in the following section.</w:t>
-      </w:r>
-    </w:p>
-    <w:p>
-      <w:pPr>
-        <w:jc w:val="both"/>
-      </w:pPr>
-    </w:p>
-    <w:p>
-      <w:pPr>
-        <w:jc w:val="both"/>
-      </w:pPr>
-    </w:p>
-    <w:p>
-      <w:pPr>
-        <w:rPr>
-          <w:b/>
-          <w:bCs/>
-          <w:sz w:val="24"/>
-          <w:szCs w:val="24"/>
-          <w:lang w:val="en-US"/>
-        </w:rPr>
-      </w:pPr>
-      <w:r>
-        <w:rPr>
-          <w:b/>
-          <w:bCs/>
-          <w:sz w:val="24"/>
-          <w:szCs w:val="24"/>
-          <w:lang w:val="en-US"/>
-        </w:rPr>
-        <w:t>Development and Testing</w:t>
-      </w:r>
-    </w:p>
-    <w:p>
-      <w:pPr>
-        <w:rPr>
-          <w:b/>
-          <w:bCs/>
-          <w:sz w:val="24"/>
-          <w:szCs w:val="24"/>
-          <w:lang w:val="en-US"/>
-        </w:rPr>
-      </w:pPr>
-      <w:r>
-        <w:rPr>
-          <w:b/>
-          <w:bCs/>
-          <w:sz w:val="24"/>
-          <w:szCs w:val="24"/>
-          <w:lang w:val="en-US"/>
-        </w:rPr>
-        <w:t>Description of the Prototype</w:t>
+    </w:p>
+    <w:p>
+      <w:pPr>
+        <w:rPr>
+          <w:b/>
+          <w:bCs/>
+          <w:sz w:val="24"/>
+          <w:szCs w:val="24"/>
+          <w:lang w:val="en-US"/>
+        </w:rPr>
+      </w:pPr>
+      <w:r>
+        <w:rPr>
+          <w:b/>
+          <w:bCs/>
+          <w:sz w:val="24"/>
+          <w:szCs w:val="24"/>
+          <w:lang w:val="en-US"/>
+        </w:rPr>
+        <w:t>Implementation Plan</w:t>
+      </w:r>
+    </w:p>
+    <w:p>
+      <w:pPr>
+        <w:rPr>
+          <w:b/>
+          <w:bCs/>
+          <w:sz w:val="24"/>
+          <w:szCs w:val="24"/>
+          <w:lang w:val="en-US"/>
+        </w:rPr>
+      </w:pPr>
+    </w:p>
+    <w:p>
+      <w:pPr>
+        <w:rPr>
+          <w:b/>
+          <w:bCs/>
+          <w:sz w:val="24"/>
+          <w:szCs w:val="24"/>
+          <w:lang w:val="en-US"/>
+        </w:rPr>
+      </w:pPr>
+      <w:r>
+        <w:t xml:space="preserve">The Implementation of </w:t>
+      </w:r>
+      <w:r>
+        <w:t>CASA ALL'INTERNO LA SCUOLA: Dormitory Online Reservation and Monitoring System</w:t>
+      </w:r>
+      <w:r>
+        <w:t xml:space="preserve"> will take place at </w:t>
+      </w:r>
+      <w:r>
+        <w:rPr>
+          <w:sz w:val="24"/>
+          <w:szCs w:val="24"/>
+          <w:lang w:val="en-US"/>
+        </w:rPr>
+        <w:t>Nueva Vizcaya State University</w:t>
+      </w:r>
+      <w:r>
+        <w:rPr>
+          <w:sz w:val="24"/>
+          <w:szCs w:val="24"/>
+          <w:lang w:val="en-US"/>
+        </w:rPr>
+        <w:t>.</w:t>
+      </w:r>
+      <w:r>
+        <w:t xml:space="preserve"> </w:t>
+      </w:r>
+      <w:r>
+        <w:t>A Server, An Access Point</w:t>
+      </w:r>
+      <w:r>
+        <w:t xml:space="preserve"> is needed to implement this kind of project</w:t>
+      </w:r>
+    </w:p>
+    <w:p>
+      <w:pPr>
+        <w:rPr>
+          <w:sz w:val="24"/>
+          <w:szCs w:val="24"/>
+          <w:lang w:val="en-US"/>
+        </w:rPr>
+      </w:pPr>
+      <w:r>
+        <w:rPr>
+          <w:sz w:val="24"/>
+          <w:szCs w:val="24"/>
+          <w:lang w:val="en-US"/>
+        </w:rPr>
+        <w:t>The Nueva Vizcaya State University will use the CASA ALL'INTERNO LA SCUOLA</w:t>
+      </w:r>
+      <w:r>
+        <w:rPr>
+          <w:sz w:val="24"/>
+          <w:szCs w:val="24"/>
+          <w:lang w:val="en-US"/>
+        </w:rPr>
+        <w:t xml:space="preserve"> </w:t>
+      </w:r>
+      <w:r>
+        <w:rPr>
+          <w:sz w:val="24"/>
+          <w:szCs w:val="24"/>
+          <w:lang w:val="en-US"/>
+        </w:rPr>
+        <w:t xml:space="preserve">in </w:t>
+      </w:r>
+      <w:r>
+        <w:rPr>
+          <w:sz w:val="24"/>
+          <w:szCs w:val="24"/>
+          <w:lang w:val="en-US"/>
+        </w:rPr>
+        <w:t>Bambang</w:t>
+      </w:r>
+      <w:r>
+        <w:rPr>
+          <w:sz w:val="24"/>
+          <w:szCs w:val="24"/>
+          <w:lang w:val="en-US"/>
+        </w:rPr>
+        <w:t xml:space="preserve"> </w:t>
+      </w:r>
+      <w:r>
+        <w:rPr>
+          <w:sz w:val="24"/>
+          <w:szCs w:val="24"/>
+          <w:lang w:val="en-US"/>
+        </w:rPr>
+        <w:t>Campus. The implementation and installation of the server will take place at</w:t>
+      </w:r>
+      <w:r>
+        <w:rPr>
+          <w:sz w:val="24"/>
+          <w:szCs w:val="24"/>
+          <w:lang w:val="en-US"/>
+        </w:rPr>
+        <w:t xml:space="preserve"> </w:t>
+      </w:r>
+      <w:r>
+        <w:rPr>
+          <w:sz w:val="24"/>
+          <w:szCs w:val="24"/>
+          <w:lang w:val="en-US"/>
+        </w:rPr>
+        <w:t>the CAS building, where the university's server room is located, an access point will</w:t>
+      </w:r>
+      <w:r>
+        <w:rPr>
+          <w:sz w:val="24"/>
+          <w:szCs w:val="24"/>
+          <w:lang w:val="en-US"/>
+        </w:rPr>
+        <w:t xml:space="preserve"> </w:t>
+      </w:r>
+      <w:r>
+        <w:rPr>
+          <w:sz w:val="24"/>
+          <w:szCs w:val="24"/>
+          <w:lang w:val="en-US"/>
+        </w:rPr>
+        <w:t>the students must access in order to access the configured and</w:t>
+      </w:r>
+    </w:p>
+    <w:p>
+      <w:pPr>
+        <w:rPr>
+          <w:sz w:val="24"/>
+          <w:szCs w:val="24"/>
+          <w:lang w:val="en-US"/>
+        </w:rPr>
+      </w:pPr>
+      <w:r>
+        <w:rPr>
+          <w:sz w:val="24"/>
+          <w:szCs w:val="24"/>
+          <w:lang w:val="en-US"/>
+        </w:rPr>
+        <w:t>CASA ALL'INTERNO LA SCUOLA</w:t>
+      </w:r>
+      <w:r>
+        <w:rPr>
+          <w:sz w:val="24"/>
+          <w:szCs w:val="24"/>
+          <w:lang w:val="en-US"/>
+        </w:rPr>
+        <w:t>.</w:t>
       </w:r>
     </w:p>
     <w:p>
@@ -2737,16 +3767,6 @@
           <w:lang w:val="en-US"/>
         </w:rPr>
       </w:pPr>
-      <w:r>
-        <w:rPr>
-          <w:b/>
-          <w:bCs/>
-          <w:sz w:val="24"/>
-          <w:szCs w:val="24"/>
-          <w:lang w:val="en-US"/>
-        </w:rPr>
-        <w:t>Implementation Plan</w:t>
-      </w:r>
     </w:p>
     <w:sectPr>
       <w:pgSz w:w="12240" w:h="15840"/>
@@ -2900,8 +3920,124 @@
       </w:pPr>
     </w:lvl>
   </w:abstractNum>
+  <w:abstractNum w:abstractNumId="1" w15:restartNumberingAfterBreak="0">
+    <w:nsid w:val="227A62E8"/>
+    <w:multiLevelType w:val="hybridMultilevel"/>
+    <w:tmpl w:val="71788EF6"/>
+    <w:lvl w:ilvl="0" w:tplc="34090001">
+      <w:start w:val="1"/>
+      <w:numFmt w:val="bullet"/>
+      <w:lvlText w:val=""/>
+      <w:lvlJc w:val="left"/>
+      <w:pPr>
+        <w:ind w:left="720" w:hanging="360"/>
+      </w:pPr>
+      <w:rPr>
+        <w:rFonts w:ascii="Symbol" w:hAnsi="Symbol" w:hint="default"/>
+      </w:rPr>
+    </w:lvl>
+    <w:lvl w:ilvl="1" w:tplc="34090003" w:tentative="1">
+      <w:start w:val="1"/>
+      <w:numFmt w:val="bullet"/>
+      <w:lvlText w:val="o"/>
+      <w:lvlJc w:val="left"/>
+      <w:pPr>
+        <w:ind w:left="1440" w:hanging="360"/>
+      </w:pPr>
+      <w:rPr>
+        <w:rFonts w:ascii="Courier New" w:hAnsi="Courier New" w:cs="Courier New" w:hint="default"/>
+      </w:rPr>
+    </w:lvl>
+    <w:lvl w:ilvl="2" w:tplc="34090005" w:tentative="1">
+      <w:start w:val="1"/>
+      <w:numFmt w:val="bullet"/>
+      <w:lvlText w:val=""/>
+      <w:lvlJc w:val="left"/>
+      <w:pPr>
+        <w:ind w:left="2160" w:hanging="360"/>
+      </w:pPr>
+      <w:rPr>
+        <w:rFonts w:ascii="Wingdings" w:hAnsi="Wingdings" w:hint="default"/>
+      </w:rPr>
+    </w:lvl>
+    <w:lvl w:ilvl="3" w:tplc="34090001" w:tentative="1">
+      <w:start w:val="1"/>
+      <w:numFmt w:val="bullet"/>
+      <w:lvlText w:val=""/>
+      <w:lvlJc w:val="left"/>
+      <w:pPr>
+        <w:ind w:left="2880" w:hanging="360"/>
+      </w:pPr>
+      <w:rPr>
+        <w:rFonts w:ascii="Symbol" w:hAnsi="Symbol" w:hint="default"/>
+      </w:rPr>
+    </w:lvl>
+    <w:lvl w:ilvl="4" w:tplc="34090003" w:tentative="1">
+      <w:start w:val="1"/>
+      <w:numFmt w:val="bullet"/>
+      <w:lvlText w:val="o"/>
+      <w:lvlJc w:val="left"/>
+      <w:pPr>
+        <w:ind w:left="3600" w:hanging="360"/>
+      </w:pPr>
+      <w:rPr>
+        <w:rFonts w:ascii="Courier New" w:hAnsi="Courier New" w:cs="Courier New" w:hint="default"/>
+      </w:rPr>
+    </w:lvl>
+    <w:lvl w:ilvl="5" w:tplc="34090005" w:tentative="1">
+      <w:start w:val="1"/>
+      <w:numFmt w:val="bullet"/>
+      <w:lvlText w:val=""/>
+      <w:lvlJc w:val="left"/>
+      <w:pPr>
+        <w:ind w:left="4320" w:hanging="360"/>
+      </w:pPr>
+      <w:rPr>
+        <w:rFonts w:ascii="Wingdings" w:hAnsi="Wingdings" w:hint="default"/>
+      </w:rPr>
+    </w:lvl>
+    <w:lvl w:ilvl="6" w:tplc="34090001" w:tentative="1">
+      <w:start w:val="1"/>
+      <w:numFmt w:val="bullet"/>
+      <w:lvlText w:val=""/>
+      <w:lvlJc w:val="left"/>
+      <w:pPr>
+        <w:ind w:left="5040" w:hanging="360"/>
+      </w:pPr>
+      <w:rPr>
+        <w:rFonts w:ascii="Symbol" w:hAnsi="Symbol" w:hint="default"/>
+      </w:rPr>
+    </w:lvl>
+    <w:lvl w:ilvl="7" w:tplc="34090003" w:tentative="1">
+      <w:start w:val="1"/>
+      <w:numFmt w:val="bullet"/>
+      <w:lvlText w:val="o"/>
+      <w:lvlJc w:val="left"/>
+      <w:pPr>
+        <w:ind w:left="5760" w:hanging="360"/>
+      </w:pPr>
+      <w:rPr>
+        <w:rFonts w:ascii="Courier New" w:hAnsi="Courier New" w:cs="Courier New" w:hint="default"/>
+      </w:rPr>
+    </w:lvl>
+    <w:lvl w:ilvl="8" w:tplc="34090005" w:tentative="1">
+      <w:start w:val="1"/>
+      <w:numFmt w:val="bullet"/>
+      <w:lvlText w:val=""/>
+      <w:lvlJc w:val="left"/>
+      <w:pPr>
+        <w:ind w:left="6480" w:hanging="360"/>
+      </w:pPr>
+      <w:rPr>
+        <w:rFonts w:ascii="Wingdings" w:hAnsi="Wingdings" w:hint="default"/>
+      </w:rPr>
+    </w:lvl>
+  </w:abstractNum>
   <w:num w:numId="1" w16cid:durableId="991107834">
     <w:abstractNumId w:val="0"/>
+  </w:num>
+  <w:num w:numId="2" w16cid:durableId="1292635580">
+    <w:abstractNumId w:val="1"/>
   </w:num>
 </w:numbering>
 </file>
@@ -3304,7 +4440,50 @@
   <w:style w:type="paragraph" w:default="1" w:styleId="Normal">
     <w:name w:val="Normal"/>
     <w:qFormat/>
-    <w:rsid w:val="000713F6"/>
+    <w:rsid w:val="003E1FA1"/>
+  </w:style>
+  <w:style w:type="paragraph" w:styleId="Heading2">
+    <w:name w:val="heading 2"/>
+    <w:basedOn w:val="Normal"/>
+    <w:link w:val="Heading2Char"/>
+    <w:uiPriority w:val="9"/>
+    <w:qFormat/>
+    <w:rsid w:val="00F44908"/>
+    <w:pPr>
+      <w:spacing w:before="100" w:beforeAutospacing="1" w:after="100" w:afterAutospacing="1" w:line="240" w:lineRule="auto"/>
+      <w:outlineLvl w:val="1"/>
+    </w:pPr>
+    <w:rPr>
+      <w:rFonts w:ascii="Times New Roman" w:eastAsia="Times New Roman" w:hAnsi="Times New Roman" w:cs="Times New Roman"/>
+      <w:b/>
+      <w:bCs/>
+      <w:sz w:val="36"/>
+      <w:szCs w:val="36"/>
+      <w:lang w:eastAsia="en-PH"/>
+    </w:rPr>
+  </w:style>
+  <w:style w:type="paragraph" w:styleId="Heading4">
+    <w:name w:val="heading 4"/>
+    <w:basedOn w:val="Normal"/>
+    <w:next w:val="Normal"/>
+    <w:link w:val="Heading4Char"/>
+    <w:uiPriority w:val="9"/>
+    <w:semiHidden/>
+    <w:unhideWhenUsed/>
+    <w:qFormat/>
+    <w:rsid w:val="00F44908"/>
+    <w:pPr>
+      <w:keepNext/>
+      <w:keepLines/>
+      <w:spacing w:before="40" w:after="0"/>
+      <w:outlineLvl w:val="3"/>
+    </w:pPr>
+    <w:rPr>
+      <w:rFonts w:asciiTheme="majorHAnsi" w:eastAsiaTheme="majorEastAsia" w:hAnsiTheme="majorHAnsi" w:cstheme="majorBidi"/>
+      <w:i/>
+      <w:iCs/>
+      <w:color w:val="2F5496" w:themeColor="accent1" w:themeShade="BF"/>
+    </w:rPr>
   </w:style>
   <w:style w:type="character" w:default="1" w:styleId="DefaultParagraphFont">
     <w:name w:val="Default Paragraph Font"/>
@@ -3422,6 +4601,48 @@
       <w:sz w:val="24"/>
       <w:szCs w:val="24"/>
       <w:lang w:eastAsia="en-PH"/>
+    </w:rPr>
+  </w:style>
+  <w:style w:type="character" w:customStyle="1" w:styleId="Heading2Char">
+    <w:name w:val="Heading 2 Char"/>
+    <w:basedOn w:val="DefaultParagraphFont"/>
+    <w:link w:val="Heading2"/>
+    <w:uiPriority w:val="9"/>
+    <w:rsid w:val="00F44908"/>
+    <w:rPr>
+      <w:rFonts w:ascii="Times New Roman" w:eastAsia="Times New Roman" w:hAnsi="Times New Roman" w:cs="Times New Roman"/>
+      <w:b/>
+      <w:bCs/>
+      <w:sz w:val="36"/>
+      <w:szCs w:val="36"/>
+      <w:lang w:eastAsia="en-PH"/>
+    </w:rPr>
+  </w:style>
+  <w:style w:type="character" w:styleId="HTMLCode">
+    <w:name w:val="HTML Code"/>
+    <w:basedOn w:val="DefaultParagraphFont"/>
+    <w:uiPriority w:val="99"/>
+    <w:semiHidden/>
+    <w:unhideWhenUsed/>
+    <w:rsid w:val="00F44908"/>
+    <w:rPr>
+      <w:rFonts w:ascii="Courier New" w:eastAsia="Times New Roman" w:hAnsi="Courier New" w:cs="Courier New"/>
+      <w:sz w:val="20"/>
+      <w:szCs w:val="20"/>
+    </w:rPr>
+  </w:style>
+  <w:style w:type="character" w:customStyle="1" w:styleId="Heading4Char">
+    <w:name w:val="Heading 4 Char"/>
+    <w:basedOn w:val="DefaultParagraphFont"/>
+    <w:link w:val="Heading4"/>
+    <w:uiPriority w:val="9"/>
+    <w:semiHidden/>
+    <w:rsid w:val="00F44908"/>
+    <w:rPr>
+      <w:rFonts w:asciiTheme="majorHAnsi" w:eastAsiaTheme="majorEastAsia" w:hAnsiTheme="majorHAnsi" w:cstheme="majorBidi"/>
+      <w:i/>
+      <w:iCs/>
+      <w:color w:val="2F5496" w:themeColor="accent1" w:themeShade="BF"/>
     </w:rPr>
   </w:style>
 </w:styles>

</xml_diff>

<commit_message>
adding of tech bckgrnd implementation plan
</commit_message>
<xml_diff>
--- a/Capstrone Project.docx
+++ b/Capstrone Project.docx
@@ -468,8 +468,19 @@
           <w:bCs/>
           <w:color w:val="000000"/>
         </w:rPr>
-        <w:t>Dan Vincent Angelo L. Necosia</w:t>
-      </w:r>
+        <w:t xml:space="preserve">Dan Vincent Angelo L. </w:t>
+      </w:r>
+      <w:proofErr w:type="spellStart"/>
+      <w:r>
+        <w:rPr>
+          <w:rFonts w:ascii="Bookman Old Style" w:hAnsi="Bookman Old Style"/>
+          <w:b/>
+          <w:bCs/>
+          <w:color w:val="000000"/>
+        </w:rPr>
+        <w:t>Necosia</w:t>
+      </w:r>
+      <w:proofErr w:type="spellEnd"/>
     </w:p>
     <w:p>
       <w:pPr>
@@ -484,8 +495,19 @@
           <w:bCs/>
           <w:color w:val="000000"/>
         </w:rPr>
-        <w:t>Beth A. Matis</w:t>
-      </w:r>
+        <w:t xml:space="preserve">Beth A. </w:t>
+      </w:r>
+      <w:proofErr w:type="spellStart"/>
+      <w:r>
+        <w:rPr>
+          <w:rFonts w:ascii="Bookman Old Style" w:hAnsi="Bookman Old Style"/>
+          <w:b/>
+          <w:bCs/>
+          <w:color w:val="000000"/>
+        </w:rPr>
+        <w:t>Matis</w:t>
+      </w:r>
+      <w:proofErr w:type="spellEnd"/>
     </w:p>
     <w:p>
       <w:pPr>
@@ -1730,7 +1752,15 @@
           <w:sz w:val="24"/>
           <w:szCs w:val="24"/>
         </w:rPr>
-        <w:t xml:space="preserve">both dormitory manager and students </w:t>
+        <w:t xml:space="preserve">both dormitory manager and </w:t>
+      </w:r>
+      <w:proofErr w:type="gramStart"/>
+      <w:r>
+        <w:rPr>
+          <w:sz w:val="24"/>
+          <w:szCs w:val="24"/>
+        </w:rPr>
+        <w:t xml:space="preserve">students </w:t>
       </w:r>
       <w:r>
         <w:rPr>
@@ -1744,7 +1774,22 @@
           <w:sz w:val="24"/>
           <w:szCs w:val="24"/>
         </w:rPr>
-        <w:t>to make ease of ever transactions posible</w:t>
+        <w:t>to</w:t>
+      </w:r>
+      <w:proofErr w:type="gramEnd"/>
+      <w:r>
+        <w:rPr>
+          <w:sz w:val="24"/>
+          <w:szCs w:val="24"/>
+        </w:rPr>
+        <w:t xml:space="preserve"> make ease of ever transactions </w:t>
+      </w:r>
+      <w:r>
+        <w:rPr>
+          <w:sz w:val="24"/>
+          <w:szCs w:val="24"/>
+        </w:rPr>
+        <w:t>possible.</w:t>
       </w:r>
     </w:p>
     <w:p>
@@ -1867,6 +1912,8 @@
     </w:p>
     <w:p>
       <w:pPr>
+        <w:spacing w:line="360" w:lineRule="auto"/>
+        <w:ind w:firstLine="720"/>
         <w:rPr>
           <w:sz w:val="24"/>
           <w:szCs w:val="24"/>
@@ -2682,9 +2729,80 @@
     </w:p>
     <w:p>
       <w:pPr>
+        <w:rPr>
+          <w:rFonts w:ascii="Calibri" w:hAnsi="Calibri" w:cs="Calibri"/>
+          <w:bCs/>
+          <w:sz w:val="24"/>
+          <w:szCs w:val="24"/>
+        </w:rPr>
+      </w:pPr>
+    </w:p>
+    <w:p>
+      <w:pPr>
+        <w:rPr>
+          <w:rFonts w:ascii="Calibri" w:hAnsi="Calibri" w:cs="Calibri"/>
+          <w:bCs/>
+          <w:sz w:val="24"/>
+          <w:szCs w:val="24"/>
+        </w:rPr>
+      </w:pPr>
+    </w:p>
+    <w:p>
+      <w:pPr>
+        <w:rPr>
+          <w:rFonts w:ascii="Calibri" w:hAnsi="Calibri" w:cs="Calibri"/>
+          <w:bCs/>
+          <w:sz w:val="24"/>
+          <w:szCs w:val="24"/>
+        </w:rPr>
+      </w:pPr>
+    </w:p>
+    <w:p>
+      <w:pPr>
+        <w:rPr>
+          <w:rFonts w:ascii="Calibri" w:hAnsi="Calibri" w:cs="Calibri"/>
+          <w:bCs/>
+          <w:sz w:val="24"/>
+          <w:szCs w:val="24"/>
+        </w:rPr>
+      </w:pPr>
+    </w:p>
+    <w:p>
+      <w:pPr>
+        <w:rPr>
+          <w:rFonts w:ascii="Calibri" w:hAnsi="Calibri" w:cs="Calibri"/>
+          <w:bCs/>
+          <w:sz w:val="24"/>
+          <w:szCs w:val="24"/>
+        </w:rPr>
+      </w:pPr>
+    </w:p>
+    <w:p>
+      <w:pPr>
+        <w:rPr>
+          <w:rFonts w:ascii="Calibri" w:hAnsi="Calibri" w:cs="Calibri"/>
+          <w:bCs/>
+          <w:sz w:val="24"/>
+          <w:szCs w:val="24"/>
+        </w:rPr>
+      </w:pPr>
+    </w:p>
+    <w:p>
+      <w:pPr>
+        <w:rPr>
+          <w:rFonts w:ascii="Calibri" w:hAnsi="Calibri" w:cs="Calibri"/>
+          <w:bCs/>
+          <w:sz w:val="24"/>
+          <w:szCs w:val="24"/>
+        </w:rPr>
+      </w:pPr>
+    </w:p>
+    <w:p>
+      <w:pPr>
         <w:jc w:val="center"/>
       </w:pPr>
       <w:r>
+        <w:lastRenderedPageBreak/>
         <w:t>Chapter II</w:t>
       </w:r>
     </w:p>
@@ -2737,15 +2855,23 @@
           <w:szCs w:val="24"/>
         </w:rPr>
         <w:tab/>
-        <w:t xml:space="preserve">Each institution has a unique system that enables quick and efficient information processing. The student dormitory management has always been a crucial component of school management work, and it should be enhanced and made better as the size of students has progressively grown. As a result, the amount of student information is becoming increasingly </w:t>
-      </w:r>
-      <w:r>
-        <w:rPr>
-          <w:sz w:val="24"/>
-          <w:szCs w:val="24"/>
-        </w:rPr>
-        <w:lastRenderedPageBreak/>
-        <w:t xml:space="preserve">large. This is undoubtedly for the schools with large student information storage to offer a practical and effective mode of operation, so that individuals from the heavy data processing and maintenance out of relief, replaced by a friendly interface, the design of a very user-friendly front Application, the user will feel very easy to operate (Jingxiu, 2017). </w:t>
+        <w:t>Each institution has a unique system that enables quick and efficient information processing. The student dormitory management has always been a crucial component of school management work, and it should be enhanced and made better as the size of students has progressively grown. As a result, the amount of student information is becoming increasingly large. This is undoubtedly for the schools with large student information storage to offer a practical and effective mode of operation, so that individuals from the heavy data processing and maintenance out of relief, replaced by a friendly interface, the design of a very user-friendly front Application, the user will feel very easy to operate (</w:t>
+      </w:r>
+      <w:proofErr w:type="spellStart"/>
+      <w:r>
+        <w:rPr>
+          <w:sz w:val="24"/>
+          <w:szCs w:val="24"/>
+        </w:rPr>
+        <w:t>Jingxiu</w:t>
+      </w:r>
+      <w:proofErr w:type="spellEnd"/>
+      <w:r>
+        <w:rPr>
+          <w:sz w:val="24"/>
+          <w:szCs w:val="24"/>
+        </w:rPr>
+        <w:t xml:space="preserve">, 2017). </w:t>
       </w:r>
     </w:p>
     <w:p>
@@ -2857,6 +2983,7 @@
           <w:sz w:val="24"/>
           <w:szCs w:val="24"/>
         </w:rPr>
+        <w:lastRenderedPageBreak/>
         <w:br/>
       </w:r>
       <w:r>
@@ -2932,7 +3059,6 @@
           <w:sz w:val="24"/>
           <w:szCs w:val="24"/>
         </w:rPr>
-        <w:lastRenderedPageBreak/>
         <w:t>The software performs a similar role to a restaurant host. When you arrive at a restaurant, the host greets you, checks your booking information, and takes you to your table. In a similar way, the webserver checks for the web page you have requested.</w:t>
       </w:r>
     </w:p>
@@ -2965,7 +3091,23 @@
           <w:sz w:val="24"/>
           <w:szCs w:val="24"/>
         </w:rPr>
-        <w:t>And it performs the role of the restaurant’s maitre d’ by handling communications with the website, handling your requests, and making sure that other modules are ready to serve you.</w:t>
+        <w:t xml:space="preserve">And it performs the role of the restaurant’s </w:t>
+      </w:r>
+      <w:proofErr w:type="spellStart"/>
+      <w:r>
+        <w:rPr>
+          <w:sz w:val="24"/>
+          <w:szCs w:val="24"/>
+        </w:rPr>
+        <w:t>maitre</w:t>
+      </w:r>
+      <w:proofErr w:type="spellEnd"/>
+      <w:r>
+        <w:rPr>
+          <w:sz w:val="24"/>
+          <w:szCs w:val="24"/>
+        </w:rPr>
+        <w:t xml:space="preserve"> d’ by handling communications with the website, handling your requests, and making sure that other modules are ready to serve you.</w:t>
       </w:r>
     </w:p>
     <w:p>
@@ -3128,7 +3270,23 @@
           <w:sz w:val="24"/>
           <w:szCs w:val="24"/>
         </w:rPr>
-        <w:t>Laravel is a free and open-source PHP web framework,[2] created by Taylor Otwell and intended for the development of web applications following the model–view–controller (MVC) architectural pattern and based on Symfony. Some of the features of Laravel are a modular packaging system with a dedicated dependency manager, different ways for accessing relational databases, utilities that aid in application deployment and maintenance, and its orientation toward syntactic sugar.</w:t>
+        <w:t xml:space="preserve">Laravel is a free and open-source PHP web framework,[2] created by Taylor </w:t>
+      </w:r>
+      <w:proofErr w:type="spellStart"/>
+      <w:r>
+        <w:rPr>
+          <w:sz w:val="24"/>
+          <w:szCs w:val="24"/>
+        </w:rPr>
+        <w:t>Otwell</w:t>
+      </w:r>
+      <w:proofErr w:type="spellEnd"/>
+      <w:r>
+        <w:rPr>
+          <w:sz w:val="24"/>
+          <w:szCs w:val="24"/>
+        </w:rPr>
+        <w:t xml:space="preserve"> and intended for the development of web applications following the model–view–controller (MVC) architectural pattern and based on Symfony. Some of the features of Laravel are a modular packaging system with a dedicated dependency manager, different ways for accessing relational databases, utilities that aid in application deployment and maintenance, and its orientation toward syntactic sugar.</w:t>
       </w:r>
     </w:p>
     <w:p>
@@ -3215,69 +3373,180 @@
           <w:sz w:val="24"/>
           <w:szCs w:val="24"/>
         </w:rPr>
-        <w:t>What is Laragon?</w:t>
-      </w:r>
-    </w:p>
-    <w:p>
-      <w:pPr>
-        <w:rPr>
-          <w:sz w:val="24"/>
-          <w:szCs w:val="24"/>
-        </w:rPr>
-      </w:pPr>
-      <w:r>
-        <w:rPr>
-          <w:sz w:val="24"/>
-          <w:szCs w:val="24"/>
-        </w:rPr>
-        <w:lastRenderedPageBreak/>
-        <w:t>Laragon is a portable, isolated, fast &amp; powerful universal development environment for PHP, Node.js, Python, Java, Go, Ruby. It is fast, lightweight, easy-to-use and easy-to-extend.</w:t>
-      </w:r>
-    </w:p>
-    <w:p>
-      <w:pPr>
-        <w:rPr>
-          <w:sz w:val="24"/>
-          <w:szCs w:val="24"/>
-        </w:rPr>
-      </w:pPr>
-      <w:r>
-        <w:rPr>
-          <w:sz w:val="24"/>
-          <w:szCs w:val="24"/>
-        </w:rPr>
-        <w:t>Laragon is great for building and managing modern web applications. It is focused on performance - designed around stability, simplicity, flexibility and freedom.</w:t>
-      </w:r>
-    </w:p>
-    <w:p>
-      <w:pPr>
-        <w:rPr>
-          <w:sz w:val="24"/>
-          <w:szCs w:val="24"/>
-        </w:rPr>
-      </w:pPr>
-      <w:r>
-        <w:rPr>
-          <w:sz w:val="24"/>
-          <w:szCs w:val="24"/>
-        </w:rPr>
-        <w:t>Laragon is very lightweight and will stay as lean as possible. The core binary itself is less than 2MB and uses less than 4MB RAM when running.</w:t>
-      </w:r>
-    </w:p>
-    <w:p>
-      <w:pPr>
-        <w:rPr>
-          <w:sz w:val="24"/>
-          <w:szCs w:val="24"/>
-        </w:rPr>
-      </w:pPr>
-      <w:r>
-        <w:rPr>
-          <w:sz w:val="24"/>
-          <w:szCs w:val="24"/>
-        </w:rPr>
-        <w:t>Laragon doesn’t use Windows services. It has its own service orchestration which manages services asynchronously and non-blocking so you’ll find things run fast &amp; smoothly with Laragon.</w:t>
-      </w:r>
+        <w:t xml:space="preserve">What is </w:t>
+      </w:r>
+      <w:proofErr w:type="spellStart"/>
+      <w:r>
+        <w:rPr>
+          <w:b/>
+          <w:bCs/>
+          <w:sz w:val="24"/>
+          <w:szCs w:val="24"/>
+        </w:rPr>
+        <w:t>Laragon</w:t>
+      </w:r>
+      <w:proofErr w:type="spellEnd"/>
+      <w:r>
+        <w:rPr>
+          <w:b/>
+          <w:bCs/>
+          <w:sz w:val="24"/>
+          <w:szCs w:val="24"/>
+        </w:rPr>
+        <w:t>?</w:t>
+      </w:r>
+    </w:p>
+    <w:p>
+      <w:pPr>
+        <w:rPr>
+          <w:sz w:val="24"/>
+          <w:szCs w:val="24"/>
+        </w:rPr>
+      </w:pPr>
+      <w:proofErr w:type="spellStart"/>
+      <w:r>
+        <w:rPr>
+          <w:sz w:val="24"/>
+          <w:szCs w:val="24"/>
+        </w:rPr>
+        <w:t>Laragon</w:t>
+      </w:r>
+      <w:proofErr w:type="spellEnd"/>
+      <w:r>
+        <w:rPr>
+          <w:sz w:val="24"/>
+          <w:szCs w:val="24"/>
+        </w:rPr>
+        <w:t xml:space="preserve"> is a portable, isolated, fast &amp; powerful universal development environment for PHP, Node.js, Python, Java, Go, Ruby. It is fast, lightweight, easy-to-use and easy-to-extend.</w:t>
+      </w:r>
+    </w:p>
+    <w:p>
+      <w:pPr>
+        <w:rPr>
+          <w:sz w:val="24"/>
+          <w:szCs w:val="24"/>
+        </w:rPr>
+      </w:pPr>
+      <w:proofErr w:type="spellStart"/>
+      <w:r>
+        <w:rPr>
+          <w:sz w:val="24"/>
+          <w:szCs w:val="24"/>
+        </w:rPr>
+        <w:t>Laragon</w:t>
+      </w:r>
+      <w:proofErr w:type="spellEnd"/>
+      <w:r>
+        <w:rPr>
+          <w:sz w:val="24"/>
+          <w:szCs w:val="24"/>
+        </w:rPr>
+        <w:t xml:space="preserve"> is great for building and managing modern web applications. It is focused on performance - designed around stability, simplicity, flexibility and freedom.</w:t>
+      </w:r>
+    </w:p>
+    <w:p>
+      <w:pPr>
+        <w:rPr>
+          <w:sz w:val="24"/>
+          <w:szCs w:val="24"/>
+        </w:rPr>
+      </w:pPr>
+      <w:proofErr w:type="spellStart"/>
+      <w:r>
+        <w:rPr>
+          <w:sz w:val="24"/>
+          <w:szCs w:val="24"/>
+        </w:rPr>
+        <w:t>Laragon</w:t>
+      </w:r>
+      <w:proofErr w:type="spellEnd"/>
+      <w:r>
+        <w:rPr>
+          <w:sz w:val="24"/>
+          <w:szCs w:val="24"/>
+        </w:rPr>
+        <w:t xml:space="preserve"> is very lightweight and will stay as lean as possible. The core binary itself is less than 2MB and uses less than 4MB RAM when running.</w:t>
+      </w:r>
+    </w:p>
+    <w:p>
+      <w:pPr>
+        <w:rPr>
+          <w:sz w:val="24"/>
+          <w:szCs w:val="24"/>
+        </w:rPr>
+      </w:pPr>
+      <w:proofErr w:type="spellStart"/>
+      <w:r>
+        <w:rPr>
+          <w:sz w:val="24"/>
+          <w:szCs w:val="24"/>
+        </w:rPr>
+        <w:t>Laragon</w:t>
+      </w:r>
+      <w:proofErr w:type="spellEnd"/>
+      <w:r>
+        <w:rPr>
+          <w:sz w:val="24"/>
+          <w:szCs w:val="24"/>
+        </w:rPr>
+        <w:t xml:space="preserve"> doesn’t use Windows services. It has its own service orchestration which manages services asynchronously and non-blocking so you’ll find things run fast &amp; smoothly with </w:t>
+      </w:r>
+      <w:proofErr w:type="spellStart"/>
+      <w:r>
+        <w:rPr>
+          <w:sz w:val="24"/>
+          <w:szCs w:val="24"/>
+        </w:rPr>
+        <w:t>Laragon</w:t>
+      </w:r>
+      <w:proofErr w:type="spellEnd"/>
+      <w:r>
+        <w:rPr>
+          <w:sz w:val="24"/>
+          <w:szCs w:val="24"/>
+        </w:rPr>
+        <w:t>.</w:t>
+      </w:r>
+    </w:p>
+    <w:p>
+      <w:pPr>
+        <w:rPr>
+          <w:sz w:val="24"/>
+          <w:szCs w:val="24"/>
+        </w:rPr>
+      </w:pPr>
+    </w:p>
+    <w:p>
+      <w:pPr>
+        <w:rPr>
+          <w:sz w:val="24"/>
+          <w:szCs w:val="24"/>
+        </w:rPr>
+      </w:pPr>
+    </w:p>
+    <w:p>
+      <w:pPr>
+        <w:rPr>
+          <w:sz w:val="24"/>
+          <w:szCs w:val="24"/>
+        </w:rPr>
+      </w:pPr>
+    </w:p>
+    <w:p>
+      <w:pPr>
+        <w:rPr>
+          <w:sz w:val="24"/>
+          <w:szCs w:val="24"/>
+        </w:rPr>
+      </w:pPr>
+    </w:p>
+    <w:p>
+      <w:pPr>
+        <w:rPr>
+          <w:sz w:val="24"/>
+          <w:szCs w:val="24"/>
+        </w:rPr>
+      </w:pPr>
     </w:p>
     <w:p>
       <w:pPr>
@@ -3392,6 +3661,7 @@
     </w:p>
     <w:p>
       <w:pPr>
+        <w:ind w:firstLine="720"/>
         <w:jc w:val="both"/>
       </w:pPr>
       <w:r>
@@ -3460,130 +3730,145 @@
           <w:sz w:val="24"/>
           <w:szCs w:val="24"/>
         </w:rPr>
+        <w:t>Since the team is being using an Object-Oriented System Development methodology, for structuring requirements and for modeling the data the team used a Unified modeling language (UML). The team used UML- diagrams for requirements structuring as well as data modeling.</w:t>
+      </w:r>
+    </w:p>
+    <w:p>
+      <w:pPr>
+        <w:jc w:val="both"/>
+        <w:rPr>
+          <w:sz w:val="24"/>
+          <w:szCs w:val="24"/>
+          <w:lang w:val="en-US"/>
+        </w:rPr>
+      </w:pPr>
+    </w:p>
+    <w:p>
+      <w:pPr>
+        <w:jc w:val="both"/>
+        <w:rPr>
+          <w:sz w:val="24"/>
+          <w:szCs w:val="24"/>
+          <w:lang w:val="en-US"/>
+        </w:rPr>
+      </w:pPr>
+    </w:p>
+    <w:p>
+      <w:pPr>
+        <w:rPr>
+          <w:b/>
+          <w:bCs/>
+          <w:sz w:val="24"/>
+          <w:szCs w:val="24"/>
+          <w:lang w:val="en-US"/>
+        </w:rPr>
+      </w:pPr>
+      <w:r>
+        <w:rPr>
+          <w:b/>
+          <w:bCs/>
+          <w:sz w:val="24"/>
+          <w:szCs w:val="24"/>
+          <w:lang w:val="en-US"/>
+        </w:rPr>
+        <w:t>Requirements Documentation</w:t>
+      </w:r>
+    </w:p>
+    <w:p>
+      <w:pPr>
+        <w:rPr>
+          <w:b/>
+          <w:bCs/>
+          <w:sz w:val="24"/>
+          <w:szCs w:val="24"/>
+          <w:lang w:val="en-US"/>
+        </w:rPr>
+      </w:pPr>
+    </w:p>
+    <w:p>
+      <w:pPr>
+        <w:rPr>
+          <w:b/>
+          <w:bCs/>
+          <w:sz w:val="24"/>
+          <w:szCs w:val="24"/>
+          <w:lang w:val="en-US"/>
+        </w:rPr>
+      </w:pPr>
+      <w:r>
+        <w:rPr>
+          <w:b/>
+          <w:bCs/>
+          <w:sz w:val="24"/>
+          <w:szCs w:val="24"/>
+          <w:lang w:val="en-US"/>
+        </w:rPr>
+        <w:t>Design of Systems</w:t>
+      </w:r>
+    </w:p>
+    <w:p>
+      <w:pPr>
+        <w:jc w:val="both"/>
+      </w:pPr>
+      <w:r>
+        <w:t xml:space="preserve">The first step is to identify Actors and use cases associated with the system. The following table specifies the actors and use cases that a group member have identified with in the proposed new system. The table also describes use case descriptions associated with the corresponding use cases. </w:t>
+      </w:r>
+    </w:p>
+    <w:p>
+      <w:pPr>
+        <w:jc w:val="both"/>
+      </w:pPr>
+      <w:r>
+        <w:t>The second step is to construct the use case model which graphically depicts the interaction of the system with the external environment. The following figure specifies the use case model of the system.</w:t>
+      </w:r>
+    </w:p>
+    <w:p>
+      <w:pPr>
+        <w:jc w:val="both"/>
+      </w:pPr>
+      <w:r>
+        <w:t>The third step is to document each of the above use case courses of events to determine the requirement use cases as described in the following section.</w:t>
+      </w:r>
+    </w:p>
+    <w:p>
+      <w:pPr>
+        <w:jc w:val="both"/>
+      </w:pPr>
+    </w:p>
+    <w:p>
+      <w:pPr>
+        <w:jc w:val="both"/>
+      </w:pPr>
+    </w:p>
+    <w:p>
+      <w:pPr>
+        <w:jc w:val="both"/>
+      </w:pPr>
+    </w:p>
+    <w:p>
+      <w:pPr>
+        <w:jc w:val="both"/>
+      </w:pPr>
+    </w:p>
+    <w:p>
+      <w:pPr>
+        <w:rPr>
+          <w:b/>
+          <w:bCs/>
+          <w:sz w:val="24"/>
+          <w:szCs w:val="24"/>
+          <w:lang w:val="en-US"/>
+        </w:rPr>
+      </w:pPr>
+      <w:r>
+        <w:rPr>
+          <w:b/>
+          <w:bCs/>
+          <w:sz w:val="24"/>
+          <w:szCs w:val="24"/>
+          <w:lang w:val="en-US"/>
+        </w:rPr>
         <w:lastRenderedPageBreak/>
-        <w:t>Since the team is being using an Object-Oriented System Development methodology, for structuring requirements and for modeling the data the team used a Unified modeling language (UML). The team used UML- diagrams for requirements structuring as well as data modeling.</w:t>
-      </w:r>
-    </w:p>
-    <w:p>
-      <w:pPr>
-        <w:jc w:val="both"/>
-        <w:rPr>
-          <w:sz w:val="24"/>
-          <w:szCs w:val="24"/>
-          <w:lang w:val="en-US"/>
-        </w:rPr>
-      </w:pPr>
-    </w:p>
-    <w:p>
-      <w:pPr>
-        <w:jc w:val="both"/>
-        <w:rPr>
-          <w:sz w:val="24"/>
-          <w:szCs w:val="24"/>
-          <w:lang w:val="en-US"/>
-        </w:rPr>
-      </w:pPr>
-    </w:p>
-    <w:p>
-      <w:pPr>
-        <w:rPr>
-          <w:b/>
-          <w:bCs/>
-          <w:sz w:val="24"/>
-          <w:szCs w:val="24"/>
-          <w:lang w:val="en-US"/>
-        </w:rPr>
-      </w:pPr>
-      <w:r>
-        <w:rPr>
-          <w:b/>
-          <w:bCs/>
-          <w:sz w:val="24"/>
-          <w:szCs w:val="24"/>
-          <w:lang w:val="en-US"/>
-        </w:rPr>
-        <w:t>Requirements Documentation</w:t>
-      </w:r>
-    </w:p>
-    <w:p>
-      <w:pPr>
-        <w:rPr>
-          <w:b/>
-          <w:bCs/>
-          <w:sz w:val="24"/>
-          <w:szCs w:val="24"/>
-          <w:lang w:val="en-US"/>
-        </w:rPr>
-      </w:pPr>
-    </w:p>
-    <w:p>
-      <w:pPr>
-        <w:rPr>
-          <w:b/>
-          <w:bCs/>
-          <w:sz w:val="24"/>
-          <w:szCs w:val="24"/>
-          <w:lang w:val="en-US"/>
-        </w:rPr>
-      </w:pPr>
-      <w:r>
-        <w:rPr>
-          <w:b/>
-          <w:bCs/>
-          <w:sz w:val="24"/>
-          <w:szCs w:val="24"/>
-          <w:lang w:val="en-US"/>
-        </w:rPr>
-        <w:t>Design of Systems</w:t>
-      </w:r>
-    </w:p>
-    <w:p>
-      <w:pPr>
-        <w:jc w:val="both"/>
-      </w:pPr>
-      <w:r>
-        <w:t xml:space="preserve">The first step is to identify Actors and use cases associated with the system. The following table specifies the actors and use cases that a group member have identified with in the proposed new system. The table also describes use case descriptions associated with the corresponding use cases. </w:t>
-      </w:r>
-    </w:p>
-    <w:p>
-      <w:pPr>
-        <w:jc w:val="both"/>
-      </w:pPr>
-      <w:r>
-        <w:t>The second step is to construct the use case model which graphically depicts the interaction of the system with the external environment. The following figure specifies the use case model of the system.</w:t>
-      </w:r>
-    </w:p>
-    <w:p>
-      <w:pPr>
-        <w:jc w:val="both"/>
-      </w:pPr>
-      <w:r>
-        <w:t>The third step is to document each of the above use case courses of events to determine the requirement use cases as described in the following section.</w:t>
-      </w:r>
-    </w:p>
-    <w:p>
-      <w:pPr>
-        <w:jc w:val="both"/>
-      </w:pPr>
-    </w:p>
-    <w:p>
-      <w:pPr>
-        <w:rPr>
-          <w:b/>
-          <w:bCs/>
-          <w:sz w:val="24"/>
-          <w:szCs w:val="24"/>
-          <w:lang w:val="en-US"/>
-        </w:rPr>
-      </w:pPr>
-      <w:r>
-        <w:rPr>
-          <w:b/>
-          <w:bCs/>
-          <w:sz w:val="24"/>
-          <w:szCs w:val="24"/>
-          <w:lang w:val="en-US"/>
-        </w:rPr>
         <w:t>Implementation Plan</w:t>
       </w:r>
     </w:p>

</xml_diff>